<commit_message>
Added titles and subtitles for chapter 8
</commit_message>
<xml_diff>
--- a/Chapter-8-Advanced-Topics/Chapter-8-Advanced-Topics.docx
+++ b/Chapter-8-Advanced-Topics/Chapter-8-Advanced-Topics.docx
@@ -1,6 +1,6 @@
 
 <file path=word/document.xml><?xml version="1.0" encoding="utf-8"?>
-<w:document xmlns:wpc="http://schemas.microsoft.com/office/word/2010/wordprocessingCanvas" xmlns:mc="http://schemas.openxmlformats.org/markup-compatibility/2006" xmlns:o="urn:schemas-microsoft-com:office:office" xmlns:r="http://schemas.openxmlformats.org/officeDocument/2006/relationships" xmlns:m="http://schemas.openxmlformats.org/officeDocument/2006/math" xmlns:v="urn:schemas-microsoft-com:vml" xmlns:wp14="http://schemas.microsoft.com/office/word/2010/wordprocessingDrawing" xmlns:wp="http://schemas.openxmlformats.org/drawingml/2006/wordprocessingDrawing" xmlns:w10="urn:schemas-microsoft-com:office:word" xmlns:w="http://schemas.openxmlformats.org/wordprocessingml/2006/main" xmlns:w14="http://schemas.microsoft.com/office/word/2010/wordml" xmlns:w15="http://schemas.microsoft.com/office/word/2012/wordml" xmlns:wpg="http://schemas.microsoft.com/office/word/2010/wordprocessingGroup" xmlns:wpi="http://schemas.microsoft.com/office/word/2010/wordprocessingInk" xmlns:wne="http://schemas.microsoft.com/office/word/2006/wordml" xmlns:wps="http://schemas.microsoft.com/office/word/2010/wordprocessingShape" mc:Ignorable="w14 w15 wp14">
+<w:document xmlns:wpc="http://schemas.microsoft.com/office/word/2010/wordprocessingCanvas" xmlns:mo="http://schemas.microsoft.com/office/mac/office/2008/main" xmlns:mc="http://schemas.openxmlformats.org/markup-compatibility/2006" xmlns:mv="urn:schemas-microsoft-com:mac:vml" xmlns:o="urn:schemas-microsoft-com:office:office" xmlns:r="http://schemas.openxmlformats.org/officeDocument/2006/relationships" xmlns:m="http://schemas.openxmlformats.org/officeDocument/2006/math" xmlns:v="urn:schemas-microsoft-com:vml" xmlns:wp14="http://schemas.microsoft.com/office/word/2010/wordprocessingDrawing" xmlns:wp="http://schemas.openxmlformats.org/drawingml/2006/wordprocessingDrawing" xmlns:w10="urn:schemas-microsoft-com:office:word" xmlns:w="http://schemas.openxmlformats.org/wordprocessingml/2006/main" xmlns:w14="http://schemas.microsoft.com/office/word/2010/wordml" xmlns:wpg="http://schemas.microsoft.com/office/word/2010/wordprocessingGroup" xmlns:wpi="http://schemas.microsoft.com/office/word/2010/wordprocessingInk" xmlns:wne="http://schemas.microsoft.com/office/word/2006/wordml" xmlns:wps="http://schemas.microsoft.com/office/word/2010/wordprocessingShape" mc:Ignorable="w14 wp14">
   <w:body>
     <w:p>
       <w:pPr>
@@ -19,8 +19,6 @@
       <w:r>
         <w:t>8</w:t>
       </w:r>
-      <w:bookmarkStart w:id="6" w:name="_GoBack"/>
-      <w:bookmarkEnd w:id="6"/>
       <w:r>
         <w:t xml:space="preserve">. </w:t>
       </w:r>
@@ -37,24 +35,18 @@
       <w:pPr>
         <w:pStyle w:val="Heading2"/>
       </w:pPr>
-      <w:bookmarkStart w:id="7" w:name="_Toc299460802"/>
-      <w:bookmarkStart w:id="8" w:name="_Toc419210123"/>
+      <w:bookmarkStart w:id="6" w:name="_Toc299460802"/>
+      <w:bookmarkStart w:id="7" w:name="_Toc419210123"/>
       <w:r>
         <w:t>В тази тема...</w:t>
       </w:r>
+      <w:bookmarkEnd w:id="6"/>
       <w:bookmarkEnd w:id="7"/>
-      <w:bookmarkEnd w:id="8"/>
     </w:p>
     <w:p>
-      <w:pPr>
-        <w:rPr>
-          <w:lang w:val="en-US"/>
-        </w:rPr>
-      </w:pPr>
       <w:r>
         <w:rPr>
           <w:highlight w:val="yellow"/>
-          <w:lang w:val="en-US"/>
         </w:rPr>
         <w:t>TODO</w:t>
       </w:r>
@@ -64,138 +56,1236 @@
         <w:pStyle w:val="Heading2"/>
       </w:pPr>
       <w:r>
-        <w:t>Подзаглавие #1</w:t>
+        <w:t>Методи</w:t>
       </w:r>
     </w:p>
     <w:p>
-      <w:pPr>
-        <w:rPr>
-          <w:lang w:val="en-US"/>
-        </w:rPr>
-      </w:pPr>
+      <w:r>
+        <w:t>В ежедневието ни, при реша</w:t>
+      </w:r>
+      <w:r>
+        <w:t>ването на даден проблем, особено, ако е по-сло</w:t>
+      </w:r>
+      <w:r>
+        <w:t>жен, прилагаме принципа на др</w:t>
+      </w:r>
+      <w:r>
+        <w:t>евните римля</w:t>
+      </w:r>
+      <w:r>
+        <w:t>ни "</w:t>
+      </w:r>
       <w:r>
         <w:rPr>
-          <w:highlight w:val="yellow"/>
-          <w:lang w:val="en-US"/>
+          <w:b/>
         </w:rPr>
-        <w:t>TODO</w:t>
+        <w:t>разделяй и владей</w:t>
+      </w:r>
+      <w:r>
+        <w:t>". Съгласно този принцип, проблемът</w:t>
+      </w:r>
+      <w:r>
+        <w:t>, който трябва да решим, се раз</w:t>
+      </w:r>
+      <w:r>
+        <w:t xml:space="preserve">деля на множество по-малки </w:t>
+      </w:r>
+      <w:r>
+        <w:rPr>
+          <w:b/>
+        </w:rPr>
+        <w:t>подпроблеми</w:t>
+      </w:r>
+      <w:r>
+        <w:t xml:space="preserve">. Самостоятелно разгледани, те </w:t>
+      </w:r>
+      <w:r>
+        <w:t>са по-ясно дефи</w:t>
+      </w:r>
+      <w:r>
+        <w:t xml:space="preserve">нирани и по-лесно решими, </w:t>
+      </w:r>
+      <w:r>
+        <w:t>в сравнение с търсенето на реше</w:t>
+      </w:r>
+      <w:r>
+        <w:t>ние на изходния проблем като едно цяло. Накрая, от решенията на всич</w:t>
+      </w:r>
+      <w:r>
+        <w:t>ки под­проблеми, създаваме реше</w:t>
+      </w:r>
+      <w:r>
+        <w:t xml:space="preserve">нието на </w:t>
+      </w:r>
+      <w:r>
+        <w:rPr>
+          <w:b/>
+        </w:rPr>
+        <w:t>цялостния проблем</w:t>
+      </w:r>
+      <w:r>
+        <w:t>.</w:t>
       </w:r>
     </w:p>
     <w:p>
-      <w:pPr>
-        <w:pStyle w:val="Heading2"/>
-        <w:rPr>
-          <w:lang w:val="en-US"/>
-        </w:rPr>
-      </w:pPr>
       <w:r>
-        <w:t>Подзаглавие #</w:t>
+        <w:t xml:space="preserve">По същата аналогия, когато пишем дадена програма, целта ни </w:t>
+      </w:r>
+      <w:r>
+        <w:t xml:space="preserve">е с нея да решим </w:t>
       </w:r>
       <w:r>
         <w:rPr>
-          <w:lang w:val="en-US"/>
+          <w:b/>
         </w:rPr>
-        <w:t>2</w:t>
+        <w:t>конкретна зада</w:t>
+      </w:r>
+      <w:r>
+        <w:rPr>
+          <w:b/>
+        </w:rPr>
+        <w:t>ча</w:t>
+      </w:r>
+      <w:r>
+        <w:t>. За да го направим ефективн</w:t>
+      </w:r>
+      <w:r>
+        <w:t>о и да улесним работата си, прила</w:t>
+      </w:r>
+      <w:r>
+        <w:t>гаме принципа "</w:t>
+      </w:r>
+      <w:r>
+        <w:rPr>
+          <w:b/>
+        </w:rPr>
+        <w:t>разделяй и владей</w:t>
+      </w:r>
+      <w:r>
+        <w:t>". Разбиваме поста</w:t>
+      </w:r>
+      <w:r>
+        <w:t xml:space="preserve">вената ни задача на </w:t>
+      </w:r>
+      <w:r>
+        <w:rPr>
+          <w:b/>
+        </w:rPr>
+        <w:t>подзадачи</w:t>
+      </w:r>
+      <w:r>
+        <w:t>, р</w:t>
+      </w:r>
+      <w:r>
+        <w:t>азработваме решения на тези подзадачи и накрая ги "</w:t>
+      </w:r>
+      <w:r>
+        <w:rPr>
+          <w:b/>
+        </w:rPr>
+        <w:t>сглобя</w:t>
+      </w:r>
+      <w:r>
+        <w:rPr>
+          <w:b/>
+        </w:rPr>
+        <w:t>ваме</w:t>
+      </w:r>
+      <w:r>
+        <w:t xml:space="preserve">" в една програма. Решенията на тези подзадачи наричаме </w:t>
+      </w:r>
+      <w:r>
+        <w:rPr>
+          <w:b/>
+        </w:rPr>
+        <w:t>подпрограми</w:t>
+      </w:r>
+      <w:r>
+        <w:t xml:space="preserve"> (subroutines).</w:t>
       </w:r>
     </w:p>
     <w:p>
-      <w:pPr>
-        <w:rPr>
-          <w:lang w:val="en-US"/>
-        </w:rPr>
-      </w:pPr>
+      <w:r>
+        <w:t xml:space="preserve">В някои езици за програмиране подпрограмите могат да се срещнат под наименованията </w:t>
+      </w:r>
       <w:r>
         <w:rPr>
-          <w:highlight w:val="yellow"/>
-          <w:lang w:val="en-US"/>
+          <w:b/>
         </w:rPr>
-        <w:t>TODO</w:t>
+        <w:t>функции</w:t>
+      </w:r>
+      <w:r>
+        <w:t xml:space="preserve"> (functions) или </w:t>
+      </w:r>
+      <w:r>
+        <w:rPr>
+          <w:b/>
+        </w:rPr>
+        <w:t>процедури</w:t>
+      </w:r>
+      <w:r>
+        <w:t xml:space="preserve"> (procedures). В C#, те се наричат </w:t>
+      </w:r>
+      <w:r>
+        <w:rPr>
+          <w:b/>
+        </w:rPr>
+        <w:t>методи</w:t>
+      </w:r>
+      <w:r>
+        <w:t xml:space="preserve"> (methods).</w:t>
       </w:r>
     </w:p>
     <w:p>
       <w:pPr>
-        <w:pStyle w:val="Heading2"/>
-        <w:rPr>
-          <w:lang w:val="en-US"/>
-        </w:rPr>
+        <w:pStyle w:val="Heading3"/>
       </w:pPr>
       <w:r>
-        <w:t>Подзаглавие #</w:t>
-      </w:r>
-      <w:r>
-        <w:rPr>
-          <w:lang w:val="en-US"/>
-        </w:rPr>
-        <w:t>3</w:t>
-      </w:r>
-    </w:p>
-    <w:p>
-      <w:pPr>
-        <w:rPr>
-          <w:lang w:val="en-US"/>
-        </w:rPr>
-      </w:pPr>
-      <w:r>
-        <w:rPr>
-          <w:highlight w:val="yellow"/>
-          <w:lang w:val="en-US"/>
-        </w:rPr>
-        <w:t>TODO</w:t>
-      </w:r>
-    </w:p>
-    <w:p>
-      <w:pPr>
-        <w:pStyle w:val="Heading2"/>
-        <w:rPr>
-          <w:lang w:val="en-US"/>
-        </w:rPr>
-      </w:pPr>
-      <w:r>
-        <w:t>Подзаглавие #</w:t>
-      </w:r>
-      <w:r>
-        <w:rPr>
-          <w:lang w:val="en-US"/>
-        </w:rPr>
-        <w:t>4</w:t>
-      </w:r>
-    </w:p>
-    <w:p>
-      <w:pPr>
-        <w:rPr>
-          <w:lang w:val="en-US"/>
-        </w:rPr>
-      </w:pPr>
-      <w:r>
-        <w:rPr>
-          <w:highlight w:val="yellow"/>
-          <w:lang w:val="en-US"/>
-        </w:rPr>
-        <w:t>TODO</w:t>
-      </w:r>
-    </w:p>
-    <w:p>
-      <w:pPr>
-        <w:pStyle w:val="Heading2"/>
-        <w:rPr>
-          <w:lang w:val="en-US"/>
-        </w:rPr>
-      </w:pPr>
-      <w:r>
-        <w:t>Подзаглавие #</w:t>
-      </w:r>
-      <w:r>
-        <w:rPr>
-          <w:lang w:val="en-US"/>
-        </w:rPr>
-        <w:t>5</w:t>
+        <w:t>Какво е метод?</w:t>
       </w:r>
     </w:p>
     <w:p>
       <w:r>
         <w:rPr>
           <w:highlight w:val="yellow"/>
+        </w:rPr>
+        <w:t>TODO</w:t>
+      </w:r>
+    </w:p>
+    <w:p>
+      <w:pPr>
+        <w:pStyle w:val="Heading3"/>
+      </w:pPr>
+      <w:r>
+        <w:t>Дефиниране на метод</w:t>
+      </w:r>
+    </w:p>
+    <w:p>
+      <w:r>
+        <w:rPr>
+          <w:highlight w:val="yellow"/>
+        </w:rPr>
+        <w:t>TODO</w:t>
+      </w:r>
+      <w:r>
+        <w:t xml:space="preserve"> </w:t>
+      </w:r>
+      <w:r>
+        <w:t>как се дефинира метод</w:t>
+      </w:r>
+    </w:p>
+    <w:p>
+      <w:pPr>
+        <w:pStyle w:val="Heading4"/>
+      </w:pPr>
+      <w:r>
+        <w:t>Параметри</w:t>
+      </w:r>
+    </w:p>
+    <w:p>
+      <w:r>
+        <w:rPr>
+          <w:highlight w:val="yellow"/>
+        </w:rPr>
+        <w:t>TODO</w:t>
+      </w:r>
+      <w:r>
+        <w:t xml:space="preserve"> параметри при дефиниция на метод</w:t>
+      </w:r>
+    </w:p>
+    <w:p>
+      <w:pPr>
+        <w:pStyle w:val="Heading4"/>
+      </w:pPr>
+      <w:r>
+        <w:lastRenderedPageBreak/>
+        <w:t>Връщане на стойност</w:t>
+      </w:r>
+    </w:p>
+    <w:p>
+      <w:r>
+        <w:rPr>
+          <w:highlight w:val="yellow"/>
+        </w:rPr>
+        <w:t>TODO</w:t>
+      </w:r>
+      <w:r>
+        <w:t xml:space="preserve"> как се връщат стойности в един метод</w:t>
+      </w:r>
+    </w:p>
+    <w:p>
+      <w:pPr>
+        <w:pStyle w:val="Heading3"/>
+      </w:pPr>
+      <w:r>
+        <w:t>Извикване на метод</w:t>
+      </w:r>
+    </w:p>
+    <w:p>
+      <w:r>
+        <w:rPr>
+          <w:highlight w:val="yellow"/>
+        </w:rPr>
+        <w:t>TODO</w:t>
+      </w:r>
+    </w:p>
+    <w:p>
+      <w:pPr>
+        <w:pStyle w:val="Heading2"/>
+      </w:pPr>
+      <w:r>
+        <w:t>Масиви</w:t>
+      </w:r>
+    </w:p>
+    <w:p>
+      <w:pPr>
+        <w:pStyle w:val="Heading3"/>
+      </w:pPr>
+      <w:r>
+        <w:t>Какво са масивите?</w:t>
+      </w:r>
+    </w:p>
+    <w:p>
+      <w:r>
+        <w:rPr>
+          <w:highlight w:val="yellow"/>
+        </w:rPr>
+        <w:t>TODO</w:t>
+      </w:r>
+    </w:p>
+    <w:p>
+      <w:pPr>
+        <w:pStyle w:val="Heading3"/>
+      </w:pPr>
+      <w:r>
+        <w:t>Деклариране и заделяне на масив</w:t>
+      </w:r>
+    </w:p>
+    <w:p>
+      <w:r>
+        <w:rPr>
+          <w:highlight w:val="yellow"/>
+        </w:rPr>
+        <w:t>TODO</w:t>
+      </w:r>
+    </w:p>
+    <w:p>
+      <w:pPr>
+        <w:pStyle w:val="Heading3"/>
+      </w:pPr>
+      <w:r>
+        <w:t>Обхождане на масив</w:t>
+      </w:r>
+    </w:p>
+    <w:p>
+      <w:r>
+        <w:rPr>
+          <w:highlight w:val="yellow"/>
+        </w:rPr>
+        <w:t>TODO</w:t>
+      </w:r>
+    </w:p>
+    <w:p>
+      <w:pPr>
+        <w:pStyle w:val="Heading3"/>
+      </w:pPr>
+      <w:r>
+        <w:t>Двумерни масиви</w:t>
+      </w:r>
+    </w:p>
+    <w:p>
+      <w:r>
+        <w:rPr>
+          <w:highlight w:val="yellow"/>
+        </w:rPr>
+        <w:t>TODO</w:t>
+      </w:r>
+    </w:p>
+    <w:p>
+      <w:pPr>
+        <w:pStyle w:val="Heading4"/>
+      </w:pPr>
+      <w:r>
+        <w:t>Обхождане на двумерен масив</w:t>
+      </w:r>
+    </w:p>
+    <w:p>
+      <w:r>
+        <w:rPr>
+          <w:highlight w:val="yellow"/>
+        </w:rPr>
+        <w:t>TODO</w:t>
+      </w:r>
+    </w:p>
+    <w:p>
+      <w:pPr>
+        <w:pStyle w:val="Heading2"/>
+        <w:rPr>
           <w:lang w:val="en-US"/>
+        </w:rPr>
+      </w:pPr>
+      <w:r>
+        <w:t>Списъци (</w:t>
+      </w:r>
+      <w:r>
+        <w:rPr>
+          <w:lang w:val="en-US"/>
+        </w:rPr>
+        <w:t>List&lt;T&gt;)</w:t>
+      </w:r>
+    </w:p>
+    <w:p>
+      <w:r>
+        <w:rPr>
+          <w:highlight w:val="yellow"/>
+        </w:rPr>
+        <w:t>TODO</w:t>
+      </w:r>
+    </w:p>
+    <w:p>
+      <w:pPr>
+        <w:pStyle w:val="Heading3"/>
+      </w:pPr>
+      <w:r>
+        <w:t>Защо ги използваме?</w:t>
+      </w:r>
+    </w:p>
+    <w:p>
+      <w:r>
+        <w:rPr>
+          <w:highlight w:val="yellow"/>
+        </w:rPr>
+        <w:t>TODO</w:t>
+      </w:r>
+    </w:p>
+    <w:p>
+      <w:pPr>
+        <w:pStyle w:val="Heading3"/>
+      </w:pPr>
+      <w:r>
+        <w:t>Инициализиране на списък</w:t>
+      </w:r>
+    </w:p>
+    <w:p>
+      <w:r>
+        <w:rPr>
+          <w:highlight w:val="yellow"/>
+        </w:rPr>
+        <w:t>TODO</w:t>
+      </w:r>
+    </w:p>
+    <w:p>
+      <w:pPr>
+        <w:pStyle w:val="Heading3"/>
+      </w:pPr>
+      <w:r>
+        <w:t>Операции със списък</w:t>
+      </w:r>
+    </w:p>
+    <w:p>
+      <w:r>
+        <w:rPr>
+          <w:highlight w:val="yellow"/>
+        </w:rPr>
+        <w:t>TODO</w:t>
+      </w:r>
+    </w:p>
+    <w:p>
+      <w:pPr>
+        <w:pStyle w:val="Heading2"/>
+      </w:pPr>
+      <w:r>
+        <w:t>Асоциативни масиви (</w:t>
+      </w:r>
+      <w:r>
+        <w:rPr>
+          <w:lang w:val="en-US"/>
+        </w:rPr>
+        <w:t>Dictionary&lt;K, V&gt;)</w:t>
+      </w:r>
+    </w:p>
+    <w:p>
+      <w:r>
+        <w:rPr>
+          <w:highlight w:val="yellow"/>
+        </w:rPr>
+        <w:t>TODO</w:t>
+      </w:r>
+    </w:p>
+    <w:p>
+      <w:pPr>
+        <w:pStyle w:val="Heading3"/>
+      </w:pPr>
+      <w:r>
+        <w:lastRenderedPageBreak/>
+        <w:t>Инициализация на асоциативен масив</w:t>
+      </w:r>
+    </w:p>
+    <w:p>
+      <w:r>
+        <w:rPr>
+          <w:highlight w:val="yellow"/>
+        </w:rPr>
+        <w:t>TODO</w:t>
+      </w:r>
+    </w:p>
+    <w:p>
+      <w:pPr>
+        <w:pStyle w:val="Heading3"/>
+      </w:pPr>
+      <w:r>
+        <w:t xml:space="preserve">Достъпване и итериране на </w:t>
+      </w:r>
+      <w:r>
+        <w:rPr>
+          <w:highlight w:val="yellow"/>
+        </w:rPr>
+        <w:t>елементите</w:t>
+      </w:r>
+      <w:r>
+        <w:t xml:space="preserve"> (тук може би има по-уместна дума)</w:t>
+      </w:r>
+    </w:p>
+    <w:p>
+      <w:r>
+        <w:rPr>
+          <w:highlight w:val="yellow"/>
+        </w:rPr>
+        <w:t>TODO</w:t>
+      </w:r>
+    </w:p>
+    <w:p>
+      <w:pPr>
+        <w:pStyle w:val="Heading2"/>
+      </w:pPr>
+      <w:r>
+        <w:t>Символни низове (стрингове)</w:t>
+      </w:r>
+    </w:p>
+    <w:p>
+      <w:r>
+        <w:rPr>
+          <w:highlight w:val="yellow"/>
+        </w:rPr>
+        <w:t>TODO</w:t>
+      </w:r>
+      <w:r>
+        <w:t xml:space="preserve"> какво са стринговете</w:t>
+      </w:r>
+    </w:p>
+    <w:p>
+      <w:pPr>
+        <w:pStyle w:val="Heading3"/>
+      </w:pPr>
+      <w:r>
+        <w:t>Деклариране и инициализиране на стрингове</w:t>
+      </w:r>
+    </w:p>
+    <w:p>
+      <w:r>
+        <w:rPr>
+          <w:highlight w:val="yellow"/>
+        </w:rPr>
+        <w:t>TODO</w:t>
+      </w:r>
+    </w:p>
+    <w:p>
+      <w:pPr>
+        <w:rPr>
+          <w:lang w:val="en-US"/>
+        </w:rPr>
+      </w:pPr>
+      <w:proofErr w:type="spellStart"/>
+      <w:r>
+        <w:rPr>
+          <w:lang w:val="en-US"/>
+        </w:rPr>
+        <w:t>Можем</w:t>
+      </w:r>
+      <w:proofErr w:type="spellEnd"/>
+      <w:r>
+        <w:rPr>
+          <w:lang w:val="en-US"/>
+        </w:rPr>
+        <w:t xml:space="preserve"> </w:t>
+      </w:r>
+      <w:proofErr w:type="spellStart"/>
+      <w:r>
+        <w:rPr>
+          <w:lang w:val="en-US"/>
+        </w:rPr>
+        <w:t>да</w:t>
+      </w:r>
+      <w:proofErr w:type="spellEnd"/>
+      <w:r>
+        <w:rPr>
+          <w:lang w:val="en-US"/>
+        </w:rPr>
+        <w:t xml:space="preserve"> </w:t>
+      </w:r>
+      <w:proofErr w:type="spellStart"/>
+      <w:r>
+        <w:rPr>
+          <w:lang w:val="en-US"/>
+        </w:rPr>
+        <w:t>инициализираме</w:t>
+      </w:r>
+      <w:proofErr w:type="spellEnd"/>
+      <w:r>
+        <w:rPr>
+          <w:lang w:val="en-US"/>
+        </w:rPr>
+        <w:t xml:space="preserve"> </w:t>
+      </w:r>
+      <w:proofErr w:type="spellStart"/>
+      <w:r>
+        <w:rPr>
+          <w:lang w:val="en-US"/>
+        </w:rPr>
+        <w:t>променливи</w:t>
+      </w:r>
+      <w:proofErr w:type="spellEnd"/>
+      <w:r>
+        <w:rPr>
+          <w:lang w:val="en-US"/>
+        </w:rPr>
+        <w:t xml:space="preserve"> </w:t>
+      </w:r>
+      <w:proofErr w:type="spellStart"/>
+      <w:r>
+        <w:rPr>
+          <w:lang w:val="en-US"/>
+        </w:rPr>
+        <w:t>по</w:t>
+      </w:r>
+      <w:proofErr w:type="spellEnd"/>
+      <w:r>
+        <w:rPr>
+          <w:lang w:val="en-US"/>
+        </w:rPr>
+        <w:t xml:space="preserve"> 3 </w:t>
+      </w:r>
+      <w:proofErr w:type="spellStart"/>
+      <w:r>
+        <w:rPr>
+          <w:lang w:val="en-US"/>
+        </w:rPr>
+        <w:t>начина</w:t>
+      </w:r>
+      <w:proofErr w:type="spellEnd"/>
+      <w:r>
+        <w:rPr>
+          <w:lang w:val="en-US"/>
+        </w:rPr>
+        <w:t>:</w:t>
+      </w:r>
+    </w:p>
+    <w:p>
+      <w:pPr>
+        <w:rPr>
+          <w:lang w:val="en-US"/>
+        </w:rPr>
+      </w:pPr>
+      <w:proofErr w:type="gramStart"/>
+      <w:r>
+        <w:rPr>
+          <w:lang w:val="en-US"/>
+        </w:rPr>
+        <w:t xml:space="preserve">1.  </w:t>
+      </w:r>
+      <w:proofErr w:type="spellStart"/>
+      <w:r>
+        <w:rPr>
+          <w:lang w:val="en-US"/>
+        </w:rPr>
+        <w:t>Чрез</w:t>
+      </w:r>
+      <w:proofErr w:type="spellEnd"/>
+      <w:r>
+        <w:rPr>
+          <w:lang w:val="en-US"/>
+        </w:rPr>
+        <w:t xml:space="preserve"> </w:t>
+      </w:r>
+      <w:proofErr w:type="spellStart"/>
+      <w:r>
+        <w:rPr>
+          <w:lang w:val="en-US"/>
+        </w:rPr>
+        <w:t>задаване</w:t>
+      </w:r>
+      <w:proofErr w:type="spellEnd"/>
+      <w:r>
+        <w:rPr>
+          <w:lang w:val="en-US"/>
+        </w:rPr>
+        <w:t xml:space="preserve"> </w:t>
+      </w:r>
+      <w:proofErr w:type="spellStart"/>
+      <w:r>
+        <w:rPr>
+          <w:lang w:val="en-US"/>
+        </w:rPr>
+        <w:t>на</w:t>
+      </w:r>
+      <w:proofErr w:type="spellEnd"/>
+      <w:r>
+        <w:rPr>
+          <w:lang w:val="en-US"/>
+        </w:rPr>
+        <w:t xml:space="preserve"> </w:t>
+      </w:r>
+      <w:proofErr w:type="spellStart"/>
+      <w:r>
+        <w:rPr>
+          <w:lang w:val="en-US"/>
+        </w:rPr>
+        <w:t>низов</w:t>
+      </w:r>
+      <w:proofErr w:type="spellEnd"/>
+      <w:r>
+        <w:rPr>
+          <w:lang w:val="en-US"/>
+        </w:rPr>
+        <w:t xml:space="preserve"> </w:t>
+      </w:r>
+      <w:proofErr w:type="spellStart"/>
+      <w:r>
+        <w:rPr>
+          <w:lang w:val="en-US"/>
+        </w:rPr>
+        <w:t>литерал</w:t>
+      </w:r>
+      <w:proofErr w:type="spellEnd"/>
+      <w:r>
+        <w:rPr>
+          <w:lang w:val="en-US"/>
+        </w:rPr>
+        <w:t>.</w:t>
+      </w:r>
+      <w:proofErr w:type="gramEnd"/>
+    </w:p>
+    <w:p>
+      <w:pPr>
+        <w:rPr>
+          <w:lang w:val="en-US"/>
+        </w:rPr>
+      </w:pPr>
+      <w:proofErr w:type="gramStart"/>
+      <w:r>
+        <w:rPr>
+          <w:lang w:val="en-US"/>
+        </w:rPr>
+        <w:t xml:space="preserve">2.  </w:t>
+      </w:r>
+      <w:proofErr w:type="spellStart"/>
+      <w:r>
+        <w:rPr>
+          <w:lang w:val="en-US"/>
+        </w:rPr>
+        <w:t>Чрез</w:t>
+      </w:r>
+      <w:proofErr w:type="spellEnd"/>
+      <w:r>
+        <w:rPr>
+          <w:lang w:val="en-US"/>
+        </w:rPr>
+        <w:t xml:space="preserve"> </w:t>
+      </w:r>
+      <w:proofErr w:type="spellStart"/>
+      <w:r>
+        <w:rPr>
+          <w:lang w:val="en-US"/>
+        </w:rPr>
+        <w:t>присвояване</w:t>
+      </w:r>
+      <w:proofErr w:type="spellEnd"/>
+      <w:r>
+        <w:rPr>
+          <w:lang w:val="en-US"/>
+        </w:rPr>
+        <w:t xml:space="preserve"> </w:t>
+      </w:r>
+      <w:proofErr w:type="spellStart"/>
+      <w:r>
+        <w:rPr>
+          <w:lang w:val="en-US"/>
+        </w:rPr>
+        <w:t>стойността</w:t>
+      </w:r>
+      <w:proofErr w:type="spellEnd"/>
+      <w:r>
+        <w:rPr>
+          <w:lang w:val="en-US"/>
+        </w:rPr>
+        <w:t xml:space="preserve"> </w:t>
+      </w:r>
+      <w:proofErr w:type="spellStart"/>
+      <w:r>
+        <w:rPr>
+          <w:lang w:val="en-US"/>
+        </w:rPr>
+        <w:t>от</w:t>
+      </w:r>
+      <w:proofErr w:type="spellEnd"/>
+      <w:r>
+        <w:rPr>
+          <w:lang w:val="en-US"/>
+        </w:rPr>
+        <w:t xml:space="preserve"> </w:t>
+      </w:r>
+      <w:proofErr w:type="spellStart"/>
+      <w:r>
+        <w:rPr>
+          <w:lang w:val="en-US"/>
+        </w:rPr>
+        <w:t>друг</w:t>
+      </w:r>
+      <w:proofErr w:type="spellEnd"/>
+      <w:r>
+        <w:rPr>
+          <w:lang w:val="en-US"/>
+        </w:rPr>
+        <w:t xml:space="preserve"> </w:t>
+      </w:r>
+      <w:proofErr w:type="spellStart"/>
+      <w:r>
+        <w:rPr>
+          <w:lang w:val="en-US"/>
+        </w:rPr>
+        <w:t>символен</w:t>
+      </w:r>
+      <w:proofErr w:type="spellEnd"/>
+      <w:r>
+        <w:rPr>
+          <w:lang w:val="en-US"/>
+        </w:rPr>
+        <w:t xml:space="preserve"> </w:t>
+      </w:r>
+      <w:proofErr w:type="spellStart"/>
+      <w:r>
+        <w:rPr>
+          <w:lang w:val="en-US"/>
+        </w:rPr>
+        <w:t>низ</w:t>
+      </w:r>
+      <w:proofErr w:type="spellEnd"/>
+      <w:r>
+        <w:rPr>
+          <w:lang w:val="en-US"/>
+        </w:rPr>
+        <w:t>.</w:t>
+      </w:r>
+      <w:proofErr w:type="gramEnd"/>
+    </w:p>
+    <w:p>
+      <w:pPr>
+        <w:rPr>
+          <w:lang w:val="en-US"/>
+        </w:rPr>
+      </w:pPr>
+      <w:proofErr w:type="gramStart"/>
+      <w:r>
+        <w:rPr>
+          <w:lang w:val="en-US"/>
+        </w:rPr>
+        <w:t xml:space="preserve">3.  </w:t>
+      </w:r>
+      <w:proofErr w:type="spellStart"/>
+      <w:r>
+        <w:rPr>
+          <w:lang w:val="en-US"/>
+        </w:rPr>
+        <w:t>Чрез</w:t>
+      </w:r>
+      <w:proofErr w:type="spellEnd"/>
+      <w:r>
+        <w:rPr>
+          <w:lang w:val="en-US"/>
+        </w:rPr>
+        <w:t xml:space="preserve"> </w:t>
+      </w:r>
+      <w:proofErr w:type="spellStart"/>
+      <w:r>
+        <w:rPr>
+          <w:lang w:val="en-US"/>
+        </w:rPr>
+        <w:t>предаване</w:t>
+      </w:r>
+      <w:proofErr w:type="spellEnd"/>
+      <w:r>
+        <w:rPr>
+          <w:lang w:val="en-US"/>
+        </w:rPr>
+        <w:t xml:space="preserve"> </w:t>
+      </w:r>
+      <w:proofErr w:type="spellStart"/>
+      <w:r>
+        <w:rPr>
+          <w:lang w:val="en-US"/>
+        </w:rPr>
+        <w:t>стойността</w:t>
+      </w:r>
+      <w:proofErr w:type="spellEnd"/>
+      <w:r>
+        <w:rPr>
+          <w:lang w:val="en-US"/>
+        </w:rPr>
+        <w:t xml:space="preserve"> </w:t>
+      </w:r>
+      <w:proofErr w:type="spellStart"/>
+      <w:r>
+        <w:rPr>
+          <w:lang w:val="en-US"/>
+        </w:rPr>
+        <w:t>на</w:t>
+      </w:r>
+      <w:proofErr w:type="spellEnd"/>
+      <w:r>
+        <w:rPr>
+          <w:lang w:val="en-US"/>
+        </w:rPr>
+        <w:t xml:space="preserve"> </w:t>
+      </w:r>
+      <w:proofErr w:type="spellStart"/>
+      <w:r>
+        <w:rPr>
+          <w:lang w:val="en-US"/>
+        </w:rPr>
+        <w:t>операция</w:t>
+      </w:r>
+      <w:proofErr w:type="spellEnd"/>
+      <w:r>
+        <w:rPr>
+          <w:lang w:val="en-US"/>
+        </w:rPr>
+        <w:t xml:space="preserve">, </w:t>
+      </w:r>
+      <w:proofErr w:type="spellStart"/>
+      <w:r>
+        <w:rPr>
+          <w:lang w:val="en-US"/>
+        </w:rPr>
+        <w:t>връщаща</w:t>
+      </w:r>
+      <w:proofErr w:type="spellEnd"/>
+      <w:r>
+        <w:rPr>
+          <w:lang w:val="en-US"/>
+        </w:rPr>
+        <w:t xml:space="preserve"> </w:t>
+      </w:r>
+      <w:proofErr w:type="spellStart"/>
+      <w:r>
+        <w:rPr>
+          <w:lang w:val="en-US"/>
+        </w:rPr>
+        <w:t>символен</w:t>
+      </w:r>
+      <w:proofErr w:type="spellEnd"/>
+      <w:r>
+        <w:rPr>
+          <w:lang w:val="en-US"/>
+        </w:rPr>
+        <w:t xml:space="preserve"> </w:t>
+      </w:r>
+      <w:proofErr w:type="spellStart"/>
+      <w:r>
+        <w:rPr>
+          <w:lang w:val="en-US"/>
+        </w:rPr>
+        <w:t>низ</w:t>
+      </w:r>
+      <w:proofErr w:type="spellEnd"/>
+      <w:r>
+        <w:rPr>
+          <w:lang w:val="en-US"/>
+        </w:rPr>
+        <w:t>.</w:t>
+      </w:r>
+      <w:proofErr w:type="gramEnd"/>
+    </w:p>
+    <w:p>
+      <w:pPr>
+        <w:rPr>
+          <w:lang w:val="en-US"/>
+        </w:rPr>
+      </w:pPr>
+      <w:proofErr w:type="spellStart"/>
+      <w:r>
+        <w:rPr>
+          <w:highlight w:val="yellow"/>
+          <w:lang w:val="en-US"/>
+        </w:rPr>
+        <w:t>Да</w:t>
+      </w:r>
+      <w:proofErr w:type="spellEnd"/>
+      <w:r>
+        <w:rPr>
+          <w:highlight w:val="yellow"/>
+          <w:lang w:val="en-US"/>
+        </w:rPr>
+        <w:t xml:space="preserve"> </w:t>
+      </w:r>
+      <w:proofErr w:type="spellStart"/>
+      <w:r>
+        <w:rPr>
+          <w:highlight w:val="yellow"/>
+          <w:lang w:val="en-US"/>
+        </w:rPr>
+        <w:t>се</w:t>
+      </w:r>
+      <w:proofErr w:type="spellEnd"/>
+      <w:r>
+        <w:rPr>
+          <w:highlight w:val="yellow"/>
+          <w:lang w:val="en-US"/>
+        </w:rPr>
+        <w:t xml:space="preserve"> </w:t>
+      </w:r>
+      <w:proofErr w:type="spellStart"/>
+      <w:r>
+        <w:rPr>
+          <w:highlight w:val="yellow"/>
+          <w:lang w:val="en-US"/>
+        </w:rPr>
+        <w:t>опише</w:t>
+      </w:r>
+      <w:proofErr w:type="spellEnd"/>
+      <w:r>
+        <w:rPr>
+          <w:highlight w:val="yellow"/>
+          <w:lang w:val="en-US"/>
+        </w:rPr>
+        <w:t xml:space="preserve"> </w:t>
+      </w:r>
+      <w:r>
+        <w:rPr>
+          <w:highlight w:val="yellow"/>
+        </w:rPr>
+        <w:t>подробно</w:t>
+      </w:r>
+      <w:r>
+        <w:rPr>
+          <w:highlight w:val="yellow"/>
+          <w:lang w:val="en-US"/>
+        </w:rPr>
+        <w:t xml:space="preserve">, </w:t>
+      </w:r>
+      <w:proofErr w:type="spellStart"/>
+      <w:r>
+        <w:rPr>
+          <w:highlight w:val="yellow"/>
+          <w:lang w:val="en-US"/>
+        </w:rPr>
+        <w:t>че</w:t>
+      </w:r>
+      <w:proofErr w:type="spellEnd"/>
+      <w:r>
+        <w:rPr>
+          <w:highlight w:val="yellow"/>
+          <w:lang w:val="en-US"/>
+        </w:rPr>
+        <w:t xml:space="preserve"> </w:t>
+      </w:r>
+      <w:proofErr w:type="spellStart"/>
+      <w:r>
+        <w:rPr>
+          <w:highlight w:val="yellow"/>
+          <w:lang w:val="en-US"/>
+        </w:rPr>
+        <w:t>стринговете</w:t>
+      </w:r>
+      <w:proofErr w:type="spellEnd"/>
+      <w:r>
+        <w:rPr>
+          <w:highlight w:val="yellow"/>
+          <w:lang w:val="en-US"/>
+        </w:rPr>
+        <w:t xml:space="preserve"> </w:t>
+      </w:r>
+      <w:proofErr w:type="spellStart"/>
+      <w:r>
+        <w:rPr>
+          <w:highlight w:val="yellow"/>
+          <w:lang w:val="en-US"/>
+        </w:rPr>
+        <w:t>са</w:t>
+      </w:r>
+      <w:proofErr w:type="spellEnd"/>
+      <w:r>
+        <w:rPr>
+          <w:highlight w:val="yellow"/>
+          <w:lang w:val="en-US"/>
+        </w:rPr>
+        <w:t xml:space="preserve"> immutable</w:t>
+      </w:r>
+    </w:p>
+    <w:p>
+      <w:pPr>
+        <w:pStyle w:val="Heading3"/>
+      </w:pPr>
+      <w:r>
+        <w:t>Операции със стрингове</w:t>
+      </w:r>
+    </w:p>
+    <w:p>
+      <w:pPr>
+        <w:rPr>
+          <w:lang w:val="en-US"/>
+        </w:rPr>
+      </w:pPr>
+      <w:r>
+        <w:rPr>
+          <w:highlight w:val="yellow"/>
+        </w:rPr>
+        <w:t xml:space="preserve">Обхождане, </w:t>
+      </w:r>
+      <w:proofErr w:type="spellStart"/>
+      <w:r>
+        <w:rPr>
+          <w:highlight w:val="yellow"/>
+          <w:lang w:val="en-US"/>
+        </w:rPr>
+        <w:t>indexOf</w:t>
+      </w:r>
+      <w:proofErr w:type="spellEnd"/>
+      <w:r>
+        <w:rPr>
+          <w:highlight w:val="yellow"/>
+          <w:lang w:val="en-US"/>
+        </w:rPr>
+        <w:t xml:space="preserve">, </w:t>
+      </w:r>
+      <w:proofErr w:type="spellStart"/>
+      <w:r>
+        <w:rPr>
+          <w:highlight w:val="yellow"/>
+          <w:lang w:val="en-US"/>
+        </w:rPr>
+        <w:t>Substr</w:t>
+      </w:r>
+      <w:proofErr w:type="spellEnd"/>
+      <w:r>
+        <w:rPr>
+          <w:highlight w:val="yellow"/>
+          <w:lang w:val="en-US"/>
+        </w:rPr>
+        <w:t>, etc..</w:t>
+      </w:r>
+    </w:p>
+    <w:p>
+      <w:pPr>
+        <w:pStyle w:val="Heading2"/>
+        <w:rPr>
+          <w:lang w:val="en-US"/>
+        </w:rPr>
+      </w:pPr>
+      <w:proofErr w:type="spellStart"/>
+      <w:r>
+        <w:rPr>
+          <w:lang w:val="en-US"/>
+        </w:rPr>
+        <w:t>Класове</w:t>
+      </w:r>
+      <w:bookmarkStart w:id="8" w:name="_GoBack"/>
+      <w:bookmarkEnd w:id="8"/>
+      <w:proofErr w:type="spellEnd"/>
+    </w:p>
+    <w:p>
+      <w:r>
+        <w:rPr>
+          <w:highlight w:val="yellow"/>
+        </w:rPr>
+        <w:t>TODO</w:t>
+      </w:r>
+    </w:p>
+    <w:p>
+      <w:pPr>
+        <w:pStyle w:val="Heading3"/>
+      </w:pPr>
+      <w:r>
+        <w:t>Дефиниране на класове</w:t>
+      </w:r>
+    </w:p>
+    <w:p>
+      <w:r>
+        <w:rPr>
+          <w:highlight w:val="yellow"/>
+        </w:rPr>
+        <w:t>TODO</w:t>
+      </w:r>
+    </w:p>
+    <w:p>
+      <w:pPr>
+        <w:pStyle w:val="Heading3"/>
+      </w:pPr>
+      <w:r>
+        <w:t>Инициализиране на класове</w:t>
+      </w:r>
+    </w:p>
+    <w:p>
+      <w:pPr>
+        <w:rPr>
+          <w:lang w:val="en-US"/>
+        </w:rPr>
+      </w:pPr>
+      <w:r>
+        <w:rPr>
+          <w:highlight w:val="yellow"/>
+        </w:rPr>
+        <w:t>TODO</w:t>
+      </w:r>
+      <w:r>
+        <w:t xml:space="preserve"> </w:t>
+      </w:r>
+      <w:r>
+        <w:rPr>
+          <w:lang w:val="en-US"/>
+        </w:rPr>
+        <w:t>new x(); new x(</w:t>
+      </w:r>
+      <w:proofErr w:type="spellStart"/>
+      <w:r>
+        <w:rPr>
+          <w:lang w:val="en-US"/>
+        </w:rPr>
+        <w:t>a,b,c</w:t>
+      </w:r>
+      <w:proofErr w:type="spellEnd"/>
+      <w:r>
+        <w:rPr>
+          <w:lang w:val="en-US"/>
+        </w:rPr>
+        <w:t>);new x() { a, b, c}</w:t>
+      </w:r>
+    </w:p>
+    <w:p>
+      <w:pPr>
+        <w:pStyle w:val="Heading2"/>
+        <w:rPr>
+          <w:lang w:val="en-US"/>
+        </w:rPr>
+      </w:pPr>
+      <w:r>
+        <w:t xml:space="preserve">Вградени класове в </w:t>
+      </w:r>
+      <w:r>
+        <w:rPr>
+          <w:lang w:val="en-US"/>
+        </w:rPr>
+        <w:t>.NET</w:t>
+      </w:r>
+    </w:p>
+    <w:p>
+      <w:pPr>
+        <w:rPr>
+          <w:lang w:val="en-US"/>
+        </w:rPr>
+      </w:pPr>
+      <w:r>
+        <w:rPr>
+          <w:highlight w:val="yellow"/>
         </w:rPr>
         <w:t>TODO</w:t>
       </w:r>
@@ -213,15 +1303,9 @@
       <w:bookmarkEnd w:id="10"/>
     </w:p>
     <w:p>
-      <w:pPr>
-        <w:rPr>
-          <w:lang w:val="en-US"/>
-        </w:rPr>
-      </w:pPr>
       <w:r>
         <w:rPr>
           <w:highlight w:val="yellow"/>
-          <w:lang w:val="en-US"/>
         </w:rPr>
         <w:t>TODO</w:t>
       </w:r>
@@ -234,9 +1318,6 @@
         </w:numPr>
       </w:pPr>
       <w:r>
-        <w:rPr>
-          <w:lang w:val="en-US"/>
-        </w:rPr>
         <w:t>…</w:t>
       </w:r>
     </w:p>
@@ -248,49 +1329,40 @@
         </w:numPr>
       </w:pPr>
       <w:r>
-        <w:rPr>
-          <w:lang w:val="en-US"/>
-        </w:rPr>
+        <w:t>…</w:t>
+      </w:r>
+      <w:r>
+        <w:t xml:space="preserve"> </w:t>
+      </w:r>
+    </w:p>
+    <w:p>
+      <w:pPr>
+        <w:numPr>
+          <w:ilvl w:val="0"/>
+          <w:numId w:val="9"/>
+        </w:numPr>
+      </w:pPr>
+      <w:r>
+        <w:lastRenderedPageBreak/>
         <w:t>…</w:t>
       </w:r>
     </w:p>
     <w:p>
       <w:pPr>
-        <w:numPr>
-          <w:ilvl w:val="0"/>
-          <w:numId w:val="9"/>
-        </w:numPr>
-      </w:pPr>
-      <w:r>
-        <w:rPr>
-          <w:lang w:val="en-US"/>
-        </w:rPr>
-        <w:t>…</w:t>
-      </w:r>
-    </w:p>
-    <w:p>
-      <w:pPr>
         <w:pStyle w:val="Heading2"/>
       </w:pPr>
       <w:bookmarkStart w:id="11" w:name="_Toc299460844"/>
       <w:bookmarkStart w:id="12" w:name="_Toc419210133"/>
       <w:r>
-        <w:lastRenderedPageBreak/>
         <w:t>Решения и упътвания</w:t>
       </w:r>
       <w:bookmarkEnd w:id="11"/>
       <w:bookmarkEnd w:id="12"/>
     </w:p>
     <w:p>
-      <w:pPr>
-        <w:rPr>
-          <w:lang w:val="en-US"/>
-        </w:rPr>
-      </w:pPr>
       <w:r>
         <w:rPr>
           <w:highlight w:val="yellow"/>
-          <w:lang w:val="en-US"/>
         </w:rPr>
         <w:t>TODO</w:t>
       </w:r>
@@ -307,9 +1379,6 @@
         </w:tabs>
       </w:pPr>
       <w:r>
-        <w:rPr>
-          <w:lang w:val="en-US"/>
-        </w:rPr>
         <w:t>…</w:t>
       </w:r>
     </w:p>
@@ -325,9 +1394,6 @@
         </w:tabs>
       </w:pPr>
       <w:r>
-        <w:rPr>
-          <w:lang w:val="en-US"/>
-        </w:rPr>
         <w:t>…</w:t>
       </w:r>
     </w:p>
@@ -343,9 +1409,6 @@
         </w:tabs>
       </w:pPr>
       <w:r>
-        <w:rPr>
-          <w:lang w:val="en-US"/>
-        </w:rPr>
         <w:t>…</w:t>
       </w:r>
     </w:p>
@@ -365,7 +1428,7 @@
 </file>
 
 <file path=word/endnotes.xml><?xml version="1.0" encoding="utf-8"?>
-<w:endnotes xmlns:wpc="http://schemas.microsoft.com/office/word/2010/wordprocessingCanvas" xmlns:mc="http://schemas.openxmlformats.org/markup-compatibility/2006" xmlns:o="urn:schemas-microsoft-com:office:office" xmlns:r="http://schemas.openxmlformats.org/officeDocument/2006/relationships" xmlns:m="http://schemas.openxmlformats.org/officeDocument/2006/math" xmlns:v="urn:schemas-microsoft-com:vml" xmlns:wp14="http://schemas.microsoft.com/office/word/2010/wordprocessingDrawing" xmlns:wp="http://schemas.openxmlformats.org/drawingml/2006/wordprocessingDrawing" xmlns:w10="urn:schemas-microsoft-com:office:word" xmlns:w="http://schemas.openxmlformats.org/wordprocessingml/2006/main" xmlns:w14="http://schemas.microsoft.com/office/word/2010/wordml" xmlns:w15="http://schemas.microsoft.com/office/word/2012/wordml" xmlns:wpg="http://schemas.microsoft.com/office/word/2010/wordprocessingGroup" xmlns:wpi="http://schemas.microsoft.com/office/word/2010/wordprocessingInk" xmlns:wne="http://schemas.microsoft.com/office/word/2006/wordml" xmlns:wps="http://schemas.microsoft.com/office/word/2010/wordprocessingShape" mc:Ignorable="w14 w15 wp14">
+<w:endnotes xmlns:wpc="http://schemas.microsoft.com/office/word/2010/wordprocessingCanvas" xmlns:mo="http://schemas.microsoft.com/office/mac/office/2008/main" xmlns:mc="http://schemas.openxmlformats.org/markup-compatibility/2006" xmlns:mv="urn:schemas-microsoft-com:mac:vml" xmlns:o="urn:schemas-microsoft-com:office:office" xmlns:r="http://schemas.openxmlformats.org/officeDocument/2006/relationships" xmlns:m="http://schemas.openxmlformats.org/officeDocument/2006/math" xmlns:v="urn:schemas-microsoft-com:vml" xmlns:wp14="http://schemas.microsoft.com/office/word/2010/wordprocessingDrawing" xmlns:wp="http://schemas.openxmlformats.org/drawingml/2006/wordprocessingDrawing" xmlns:w10="urn:schemas-microsoft-com:office:word" xmlns:w="http://schemas.openxmlformats.org/wordprocessingml/2006/main" xmlns:w14="http://schemas.microsoft.com/office/word/2010/wordml" xmlns:wpg="http://schemas.microsoft.com/office/word/2010/wordprocessingGroup" xmlns:wpi="http://schemas.microsoft.com/office/word/2010/wordprocessingInk" xmlns:wne="http://schemas.microsoft.com/office/word/2006/wordml" xmlns:wps="http://schemas.microsoft.com/office/word/2010/wordprocessingShape" mc:Ignorable="w14 wp14">
   <w:endnote w:type="separator" w:id="-1">
     <w:p>
       <w:r>
@@ -388,7 +1451,7 @@
 </file>
 
 <file path=word/footnotes.xml><?xml version="1.0" encoding="utf-8"?>
-<w:footnotes xmlns:wpc="http://schemas.microsoft.com/office/word/2010/wordprocessingCanvas" xmlns:mc="http://schemas.openxmlformats.org/markup-compatibility/2006" xmlns:o="urn:schemas-microsoft-com:office:office" xmlns:r="http://schemas.openxmlformats.org/officeDocument/2006/relationships" xmlns:m="http://schemas.openxmlformats.org/officeDocument/2006/math" xmlns:v="urn:schemas-microsoft-com:vml" xmlns:wp14="http://schemas.microsoft.com/office/word/2010/wordprocessingDrawing" xmlns:wp="http://schemas.openxmlformats.org/drawingml/2006/wordprocessingDrawing" xmlns:w10="urn:schemas-microsoft-com:office:word" xmlns:w="http://schemas.openxmlformats.org/wordprocessingml/2006/main" xmlns:w14="http://schemas.microsoft.com/office/word/2010/wordml" xmlns:w15="http://schemas.microsoft.com/office/word/2012/wordml" xmlns:wpg="http://schemas.microsoft.com/office/word/2010/wordprocessingGroup" xmlns:wpi="http://schemas.microsoft.com/office/word/2010/wordprocessingInk" xmlns:wne="http://schemas.microsoft.com/office/word/2006/wordml" xmlns:wps="http://schemas.microsoft.com/office/word/2010/wordprocessingShape" mc:Ignorable="w14 w15 wp14">
+<w:footnotes xmlns:wpc="http://schemas.microsoft.com/office/word/2010/wordprocessingCanvas" xmlns:mo="http://schemas.microsoft.com/office/mac/office/2008/main" xmlns:mc="http://schemas.openxmlformats.org/markup-compatibility/2006" xmlns:mv="urn:schemas-microsoft-com:mac:vml" xmlns:o="urn:schemas-microsoft-com:office:office" xmlns:r="http://schemas.openxmlformats.org/officeDocument/2006/relationships" xmlns:m="http://schemas.openxmlformats.org/officeDocument/2006/math" xmlns:v="urn:schemas-microsoft-com:vml" xmlns:wp14="http://schemas.microsoft.com/office/word/2010/wordprocessingDrawing" xmlns:wp="http://schemas.openxmlformats.org/drawingml/2006/wordprocessingDrawing" xmlns:w10="urn:schemas-microsoft-com:office:word" xmlns:w="http://schemas.openxmlformats.org/wordprocessingml/2006/main" xmlns:w14="http://schemas.microsoft.com/office/word/2010/wordml" xmlns:wpg="http://schemas.microsoft.com/office/word/2010/wordprocessingGroup" xmlns:wpi="http://schemas.microsoft.com/office/word/2010/wordprocessingInk" xmlns:wne="http://schemas.microsoft.com/office/word/2006/wordml" xmlns:wps="http://schemas.microsoft.com/office/word/2010/wordprocessingShape" mc:Ignorable="w14 wp14">
   <w:footnote w:type="separator" w:id="-1">
     <w:p>
       <w:r>
@@ -411,8 +1474,8 @@
 </file>
 
 <file path=word/numbering.xml><?xml version="1.0" encoding="utf-8"?>
-<w:numbering xmlns:wpc="http://schemas.microsoft.com/office/word/2010/wordprocessingCanvas" xmlns:mc="http://schemas.openxmlformats.org/markup-compatibility/2006" xmlns:o="urn:schemas-microsoft-com:office:office" xmlns:r="http://schemas.openxmlformats.org/officeDocument/2006/relationships" xmlns:m="http://schemas.openxmlformats.org/officeDocument/2006/math" xmlns:v="urn:schemas-microsoft-com:vml" xmlns:wp14="http://schemas.microsoft.com/office/word/2010/wordprocessingDrawing" xmlns:wp="http://schemas.openxmlformats.org/drawingml/2006/wordprocessingDrawing" xmlns:w10="urn:schemas-microsoft-com:office:word" xmlns:w="http://schemas.openxmlformats.org/wordprocessingml/2006/main" xmlns:w14="http://schemas.microsoft.com/office/word/2010/wordml" xmlns:w15="http://schemas.microsoft.com/office/word/2012/wordml" xmlns:wpg="http://schemas.microsoft.com/office/word/2010/wordprocessingGroup" xmlns:wpi="http://schemas.microsoft.com/office/word/2010/wordprocessingInk" xmlns:wne="http://schemas.microsoft.com/office/word/2006/wordml" xmlns:wps="http://schemas.microsoft.com/office/word/2010/wordprocessingShape" mc:Ignorable="w14 w15 wp14">
-  <w:abstractNum w:abstractNumId="0" w15:restartNumberingAfterBreak="0">
+<w:numbering xmlns:wpc="http://schemas.microsoft.com/office/word/2010/wordprocessingCanvas" xmlns:mo="http://schemas.microsoft.com/office/mac/office/2008/main" xmlns:mc="http://schemas.openxmlformats.org/markup-compatibility/2006" xmlns:mv="urn:schemas-microsoft-com:mac:vml" xmlns:o="urn:schemas-microsoft-com:office:office" xmlns:r="http://schemas.openxmlformats.org/officeDocument/2006/relationships" xmlns:m="http://schemas.openxmlformats.org/officeDocument/2006/math" xmlns:v="urn:schemas-microsoft-com:vml" xmlns:wp14="http://schemas.microsoft.com/office/word/2010/wordprocessingDrawing" xmlns:wp="http://schemas.openxmlformats.org/drawingml/2006/wordprocessingDrawing" xmlns:w10="urn:schemas-microsoft-com:office:word" xmlns:w="http://schemas.openxmlformats.org/wordprocessingml/2006/main" xmlns:w14="http://schemas.microsoft.com/office/word/2010/wordml" xmlns:wpg="http://schemas.microsoft.com/office/word/2010/wordprocessingGroup" xmlns:wpi="http://schemas.microsoft.com/office/word/2010/wordprocessingInk" xmlns:wne="http://schemas.microsoft.com/office/word/2006/wordml" xmlns:wps="http://schemas.microsoft.com/office/word/2010/wordprocessingShape" mc:Ignorable="w14 wp14">
+  <w:abstractNum w:abstractNumId="0">
     <w:nsid w:val="FFFFFF89"/>
     <w:multiLevelType w:val="singleLevel"/>
     <w:tmpl w:val="2D52F150"/>
@@ -433,7 +1496,7 @@
       </w:rPr>
     </w:lvl>
   </w:abstractNum>
-  <w:abstractNum w:abstractNumId="1" w15:restartNumberingAfterBreak="0">
+  <w:abstractNum w:abstractNumId="1">
     <w:nsid w:val="00000001"/>
     <w:multiLevelType w:val="multilevel"/>
     <w:tmpl w:val="00000001"/>
@@ -546,7 +1609,7 @@
       </w:pPr>
     </w:lvl>
   </w:abstractNum>
-  <w:abstractNum w:abstractNumId="2" w15:restartNumberingAfterBreak="0">
+  <w:abstractNum w:abstractNumId="2">
     <w:nsid w:val="00000003"/>
     <w:multiLevelType w:val="singleLevel"/>
     <w:tmpl w:val="00000003"/>
@@ -564,7 +1627,7 @@
       </w:pPr>
     </w:lvl>
   </w:abstractNum>
-  <w:abstractNum w:abstractNumId="3" w15:restartNumberingAfterBreak="0">
+  <w:abstractNum w:abstractNumId="3">
     <w:nsid w:val="00000004"/>
     <w:multiLevelType w:val="singleLevel"/>
     <w:tmpl w:val="00000004"/>
@@ -582,7 +1645,7 @@
       </w:pPr>
     </w:lvl>
   </w:abstractNum>
-  <w:abstractNum w:abstractNumId="4" w15:restartNumberingAfterBreak="0">
+  <w:abstractNum w:abstractNumId="4">
     <w:nsid w:val="00000005"/>
     <w:multiLevelType w:val="singleLevel"/>
     <w:tmpl w:val="6ADC1248"/>
@@ -603,7 +1666,7 @@
       </w:rPr>
     </w:lvl>
   </w:abstractNum>
-  <w:abstractNum w:abstractNumId="5" w15:restartNumberingAfterBreak="0">
+  <w:abstractNum w:abstractNumId="5">
     <w:nsid w:val="00000007"/>
     <w:multiLevelType w:val="singleLevel"/>
     <w:tmpl w:val="00000007"/>
@@ -624,7 +1687,7 @@
       </w:rPr>
     </w:lvl>
   </w:abstractNum>
-  <w:abstractNum w:abstractNumId="6" w15:restartNumberingAfterBreak="0">
+  <w:abstractNum w:abstractNumId="6">
     <w:nsid w:val="00000008"/>
     <w:multiLevelType w:val="singleLevel"/>
     <w:tmpl w:val="00000008"/>
@@ -644,7 +1707,7 @@
       </w:rPr>
     </w:lvl>
   </w:abstractNum>
-  <w:abstractNum w:abstractNumId="7" w15:restartNumberingAfterBreak="0">
+  <w:abstractNum w:abstractNumId="7">
     <w:nsid w:val="00000009"/>
     <w:multiLevelType w:val="singleLevel"/>
     <w:tmpl w:val="00000009"/>
@@ -665,7 +1728,7 @@
       </w:rPr>
     </w:lvl>
   </w:abstractNum>
-  <w:abstractNum w:abstractNumId="8" w15:restartNumberingAfterBreak="0">
+  <w:abstractNum w:abstractNumId="8">
     <w:nsid w:val="0000000A"/>
     <w:multiLevelType w:val="singleLevel"/>
     <w:tmpl w:val="0000000A"/>
@@ -686,7 +1749,7 @@
       </w:rPr>
     </w:lvl>
   </w:abstractNum>
-  <w:abstractNum w:abstractNumId="9" w15:restartNumberingAfterBreak="0">
+  <w:abstractNum w:abstractNumId="9">
     <w:nsid w:val="00526FBA"/>
     <w:multiLevelType w:val="hybridMultilevel"/>
     <w:tmpl w:val="FF22490C"/>
@@ -778,7 +1841,7 @@
       </w:pPr>
     </w:lvl>
   </w:abstractNum>
-  <w:abstractNum w:abstractNumId="10" w15:restartNumberingAfterBreak="0">
+  <w:abstractNum w:abstractNumId="10">
     <w:nsid w:val="00654353"/>
     <w:multiLevelType w:val="hybridMultilevel"/>
     <w:tmpl w:val="36106FD4"/>
@@ -895,7 +1958,7 @@
       </w:pPr>
     </w:lvl>
   </w:abstractNum>
-  <w:abstractNum w:abstractNumId="11" w15:restartNumberingAfterBreak="0">
+  <w:abstractNum w:abstractNumId="11">
     <w:nsid w:val="01036D3F"/>
     <w:multiLevelType w:val="hybridMultilevel"/>
     <w:tmpl w:val="9680409E"/>
@@ -1012,7 +2075,7 @@
       </w:pPr>
     </w:lvl>
   </w:abstractNum>
-  <w:abstractNum w:abstractNumId="12" w15:restartNumberingAfterBreak="0">
+  <w:abstractNum w:abstractNumId="12">
     <w:nsid w:val="010D7750"/>
     <w:multiLevelType w:val="hybridMultilevel"/>
     <w:tmpl w:val="37D65BE2"/>
@@ -1128,7 +2191,7 @@
       </w:pPr>
     </w:lvl>
   </w:abstractNum>
-  <w:abstractNum w:abstractNumId="13" w15:restartNumberingAfterBreak="0">
+  <w:abstractNum w:abstractNumId="13">
     <w:nsid w:val="012A550B"/>
     <w:multiLevelType w:val="hybridMultilevel"/>
     <w:tmpl w:val="F634BCF0"/>
@@ -1244,7 +2307,7 @@
       </w:pPr>
     </w:lvl>
   </w:abstractNum>
-  <w:abstractNum w:abstractNumId="14" w15:restartNumberingAfterBreak="0">
+  <w:abstractNum w:abstractNumId="14">
     <w:nsid w:val="013E564B"/>
     <w:multiLevelType w:val="hybridMultilevel"/>
     <w:tmpl w:val="6356749C"/>
@@ -1383,7 +2446,7 @@
       </w:rPr>
     </w:lvl>
   </w:abstractNum>
-  <w:abstractNum w:abstractNumId="15" w15:restartNumberingAfterBreak="0">
+  <w:abstractNum w:abstractNumId="15">
     <w:nsid w:val="017E677C"/>
     <w:multiLevelType w:val="hybridMultilevel"/>
     <w:tmpl w:val="3C1C5EB8"/>
@@ -1499,7 +2562,7 @@
       </w:pPr>
     </w:lvl>
   </w:abstractNum>
-  <w:abstractNum w:abstractNumId="16" w15:restartNumberingAfterBreak="0">
+  <w:abstractNum w:abstractNumId="16">
     <w:nsid w:val="02256E5E"/>
     <w:multiLevelType w:val="hybridMultilevel"/>
     <w:tmpl w:val="9A5E8E4C"/>
@@ -1639,7 +2702,7 @@
       </w:rPr>
     </w:lvl>
   </w:abstractNum>
-  <w:abstractNum w:abstractNumId="17" w15:restartNumberingAfterBreak="0">
+  <w:abstractNum w:abstractNumId="17">
     <w:nsid w:val="026464AF"/>
     <w:multiLevelType w:val="hybridMultilevel"/>
     <w:tmpl w:val="B914B00C"/>
@@ -1779,7 +2842,7 @@
       </w:rPr>
     </w:lvl>
   </w:abstractNum>
-  <w:abstractNum w:abstractNumId="18" w15:restartNumberingAfterBreak="0">
+  <w:abstractNum w:abstractNumId="18">
     <w:nsid w:val="05AD731C"/>
     <w:multiLevelType w:val="hybridMultilevel"/>
     <w:tmpl w:val="9F2CFB98"/>
@@ -1919,7 +2982,7 @@
       </w:rPr>
     </w:lvl>
   </w:abstractNum>
-  <w:abstractNum w:abstractNumId="19" w15:restartNumberingAfterBreak="0">
+  <w:abstractNum w:abstractNumId="19">
     <w:nsid w:val="06796D89"/>
     <w:multiLevelType w:val="hybridMultilevel"/>
     <w:tmpl w:val="76EE0BC0"/>
@@ -2061,7 +3124,7 @@
       </w:rPr>
     </w:lvl>
   </w:abstractNum>
-  <w:abstractNum w:abstractNumId="20" w15:restartNumberingAfterBreak="0">
+  <w:abstractNum w:abstractNumId="20">
     <w:nsid w:val="08252B23"/>
     <w:multiLevelType w:val="hybridMultilevel"/>
     <w:tmpl w:val="38A8DAE6"/>
@@ -2174,7 +3237,7 @@
       </w:pPr>
     </w:lvl>
   </w:abstractNum>
-  <w:abstractNum w:abstractNumId="21" w15:restartNumberingAfterBreak="0">
+  <w:abstractNum w:abstractNumId="21">
     <w:nsid w:val="08624277"/>
     <w:multiLevelType w:val="hybridMultilevel"/>
     <w:tmpl w:val="063EE1BA"/>
@@ -2287,7 +3350,7 @@
       </w:pPr>
     </w:lvl>
   </w:abstractNum>
-  <w:abstractNum w:abstractNumId="22" w15:restartNumberingAfterBreak="0">
+  <w:abstractNum w:abstractNumId="22">
     <w:nsid w:val="093610AB"/>
     <w:multiLevelType w:val="hybridMultilevel"/>
     <w:tmpl w:val="5BCC070E"/>
@@ -2403,7 +3466,7 @@
       </w:pPr>
     </w:lvl>
   </w:abstractNum>
-  <w:abstractNum w:abstractNumId="23" w15:restartNumberingAfterBreak="0">
+  <w:abstractNum w:abstractNumId="23">
     <w:nsid w:val="0A993F34"/>
     <w:multiLevelType w:val="hybridMultilevel"/>
     <w:tmpl w:val="CD6AD920"/>
@@ -2516,7 +3579,7 @@
       </w:pPr>
     </w:lvl>
   </w:abstractNum>
-  <w:abstractNum w:abstractNumId="24" w15:restartNumberingAfterBreak="0">
+  <w:abstractNum w:abstractNumId="24">
     <w:nsid w:val="0AA91D08"/>
     <w:multiLevelType w:val="hybridMultilevel"/>
     <w:tmpl w:val="7E04E45E"/>
@@ -2632,7 +3695,7 @@
       </w:pPr>
     </w:lvl>
   </w:abstractNum>
-  <w:abstractNum w:abstractNumId="25" w15:restartNumberingAfterBreak="0">
+  <w:abstractNum w:abstractNumId="25">
     <w:nsid w:val="0B8053FE"/>
     <w:multiLevelType w:val="hybridMultilevel"/>
     <w:tmpl w:val="E4820A80"/>
@@ -2772,7 +3835,7 @@
       </w:rPr>
     </w:lvl>
   </w:abstractNum>
-  <w:abstractNum w:abstractNumId="26" w15:restartNumberingAfterBreak="0">
+  <w:abstractNum w:abstractNumId="26">
     <w:nsid w:val="0D4845C3"/>
     <w:multiLevelType w:val="hybridMultilevel"/>
     <w:tmpl w:val="2E0A830C"/>
@@ -2885,7 +3948,7 @@
       </w:pPr>
     </w:lvl>
   </w:abstractNum>
-  <w:abstractNum w:abstractNumId="27" w15:restartNumberingAfterBreak="0">
+  <w:abstractNum w:abstractNumId="27">
     <w:nsid w:val="0D6877A4"/>
     <w:multiLevelType w:val="hybridMultilevel"/>
     <w:tmpl w:val="AA76F212"/>
@@ -2978,7 +4041,7 @@
       </w:pPr>
     </w:lvl>
   </w:abstractNum>
-  <w:abstractNum w:abstractNumId="28" w15:restartNumberingAfterBreak="0">
+  <w:abstractNum w:abstractNumId="28">
     <w:nsid w:val="0D8E243D"/>
     <w:multiLevelType w:val="hybridMultilevel"/>
     <w:tmpl w:val="C63A3580"/>
@@ -3118,7 +4181,7 @@
       </w:rPr>
     </w:lvl>
   </w:abstractNum>
-  <w:abstractNum w:abstractNumId="29" w15:restartNumberingAfterBreak="0">
+  <w:abstractNum w:abstractNumId="29">
     <w:nsid w:val="0DAE04A4"/>
     <w:multiLevelType w:val="hybridMultilevel"/>
     <w:tmpl w:val="6A966752"/>
@@ -3258,7 +4321,7 @@
       </w:rPr>
     </w:lvl>
   </w:abstractNum>
-  <w:abstractNum w:abstractNumId="30" w15:restartNumberingAfterBreak="0">
+  <w:abstractNum w:abstractNumId="30">
     <w:nsid w:val="0FAB32FB"/>
     <w:multiLevelType w:val="hybridMultilevel"/>
     <w:tmpl w:val="034A9D78"/>
@@ -3398,7 +4461,7 @@
       </w:rPr>
     </w:lvl>
   </w:abstractNum>
-  <w:abstractNum w:abstractNumId="31" w15:restartNumberingAfterBreak="0">
+  <w:abstractNum w:abstractNumId="31">
     <w:nsid w:val="10A94E2C"/>
     <w:multiLevelType w:val="hybridMultilevel"/>
     <w:tmpl w:val="260E3A20"/>
@@ -3514,7 +4577,7 @@
       </w:pPr>
     </w:lvl>
   </w:abstractNum>
-  <w:abstractNum w:abstractNumId="32" w15:restartNumberingAfterBreak="0">
+  <w:abstractNum w:abstractNumId="32">
     <w:nsid w:val="10E30260"/>
     <w:multiLevelType w:val="hybridMultilevel"/>
     <w:tmpl w:val="B9FA3F20"/>
@@ -3627,7 +4690,7 @@
       </w:pPr>
     </w:lvl>
   </w:abstractNum>
-  <w:abstractNum w:abstractNumId="33" w15:restartNumberingAfterBreak="0">
+  <w:abstractNum w:abstractNumId="33">
     <w:nsid w:val="112E4968"/>
     <w:multiLevelType w:val="hybridMultilevel"/>
     <w:tmpl w:val="C896CF68"/>
@@ -3767,7 +4830,7 @@
       </w:rPr>
     </w:lvl>
   </w:abstractNum>
-  <w:abstractNum w:abstractNumId="34" w15:restartNumberingAfterBreak="0">
+  <w:abstractNum w:abstractNumId="34">
     <w:nsid w:val="1179741B"/>
     <w:multiLevelType w:val="hybridMultilevel"/>
     <w:tmpl w:val="252A1BD2"/>
@@ -3859,7 +4922,7 @@
       </w:pPr>
     </w:lvl>
   </w:abstractNum>
-  <w:abstractNum w:abstractNumId="35" w15:restartNumberingAfterBreak="0">
+  <w:abstractNum w:abstractNumId="35">
     <w:nsid w:val="127A1749"/>
     <w:multiLevelType w:val="hybridMultilevel"/>
     <w:tmpl w:val="C6BA7FB8"/>
@@ -3975,7 +5038,7 @@
       </w:pPr>
     </w:lvl>
   </w:abstractNum>
-  <w:abstractNum w:abstractNumId="36" w15:restartNumberingAfterBreak="0">
+  <w:abstractNum w:abstractNumId="36">
     <w:nsid w:val="132C2C7B"/>
     <w:multiLevelType w:val="hybridMultilevel"/>
     <w:tmpl w:val="344A4796"/>
@@ -4115,7 +5178,7 @@
       </w:rPr>
     </w:lvl>
   </w:abstractNum>
-  <w:abstractNum w:abstractNumId="37" w15:restartNumberingAfterBreak="0">
+  <w:abstractNum w:abstractNumId="37">
     <w:nsid w:val="14727F74"/>
     <w:multiLevelType w:val="hybridMultilevel"/>
     <w:tmpl w:val="C11E27B2"/>
@@ -4255,7 +5318,7 @@
       </w:rPr>
     </w:lvl>
   </w:abstractNum>
-  <w:abstractNum w:abstractNumId="38" w15:restartNumberingAfterBreak="0">
+  <w:abstractNum w:abstractNumId="38">
     <w:nsid w:val="15464B1C"/>
     <w:multiLevelType w:val="hybridMultilevel"/>
     <w:tmpl w:val="912016C4"/>
@@ -4368,7 +5431,7 @@
       </w:pPr>
     </w:lvl>
   </w:abstractNum>
-  <w:abstractNum w:abstractNumId="39" w15:restartNumberingAfterBreak="0">
+  <w:abstractNum w:abstractNumId="39">
     <w:nsid w:val="15F8048E"/>
     <w:multiLevelType w:val="hybridMultilevel"/>
     <w:tmpl w:val="49B88122"/>
@@ -4484,7 +5547,7 @@
       </w:pPr>
     </w:lvl>
   </w:abstractNum>
-  <w:abstractNum w:abstractNumId="40" w15:restartNumberingAfterBreak="0">
+  <w:abstractNum w:abstractNumId="40">
     <w:nsid w:val="17D73AEA"/>
     <w:multiLevelType w:val="hybridMultilevel"/>
     <w:tmpl w:val="A32202D6"/>
@@ -4624,7 +5687,7 @@
       </w:rPr>
     </w:lvl>
   </w:abstractNum>
-  <w:abstractNum w:abstractNumId="41" w15:restartNumberingAfterBreak="0">
+  <w:abstractNum w:abstractNumId="41">
     <w:nsid w:val="18F535F0"/>
     <w:multiLevelType w:val="hybridMultilevel"/>
     <w:tmpl w:val="250488DA"/>
@@ -4740,7 +5803,7 @@
       </w:pPr>
     </w:lvl>
   </w:abstractNum>
-  <w:abstractNum w:abstractNumId="42" w15:restartNumberingAfterBreak="0">
+  <w:abstractNum w:abstractNumId="42">
     <w:nsid w:val="19126EEB"/>
     <w:multiLevelType w:val="hybridMultilevel"/>
     <w:tmpl w:val="6C02F284"/>
@@ -4856,7 +5919,7 @@
       </w:pPr>
     </w:lvl>
   </w:abstractNum>
-  <w:abstractNum w:abstractNumId="43" w15:restartNumberingAfterBreak="0">
+  <w:abstractNum w:abstractNumId="43">
     <w:nsid w:val="19B02386"/>
     <w:multiLevelType w:val="hybridMultilevel"/>
     <w:tmpl w:val="1D300CAE"/>
@@ -4996,7 +6059,7 @@
       </w:rPr>
     </w:lvl>
   </w:abstractNum>
-  <w:abstractNum w:abstractNumId="44" w15:restartNumberingAfterBreak="0">
+  <w:abstractNum w:abstractNumId="44">
     <w:nsid w:val="1A696C22"/>
     <w:multiLevelType w:val="hybridMultilevel"/>
     <w:tmpl w:val="636CAF82"/>
@@ -5112,7 +6175,7 @@
       </w:pPr>
     </w:lvl>
   </w:abstractNum>
-  <w:abstractNum w:abstractNumId="45" w15:restartNumberingAfterBreak="0">
+  <w:abstractNum w:abstractNumId="45">
     <w:nsid w:val="1A6D104E"/>
     <w:multiLevelType w:val="hybridMultilevel"/>
     <w:tmpl w:val="64D82D18"/>
@@ -5252,7 +6315,7 @@
       </w:rPr>
     </w:lvl>
   </w:abstractNum>
-  <w:abstractNum w:abstractNumId="46" w15:restartNumberingAfterBreak="0">
+  <w:abstractNum w:abstractNumId="46">
     <w:nsid w:val="1BA54E10"/>
     <w:multiLevelType w:val="hybridMultilevel"/>
     <w:tmpl w:val="075257D2"/>
@@ -5365,7 +6428,7 @@
       </w:pPr>
     </w:lvl>
   </w:abstractNum>
-  <w:abstractNum w:abstractNumId="47" w15:restartNumberingAfterBreak="0">
+  <w:abstractNum w:abstractNumId="47">
     <w:nsid w:val="1C6A4B4F"/>
     <w:multiLevelType w:val="hybridMultilevel"/>
     <w:tmpl w:val="A6E64E4A"/>
@@ -5481,7 +6544,7 @@
       </w:pPr>
     </w:lvl>
   </w:abstractNum>
-  <w:abstractNum w:abstractNumId="48" w15:restartNumberingAfterBreak="0">
+  <w:abstractNum w:abstractNumId="48">
     <w:nsid w:val="1D18569E"/>
     <w:multiLevelType w:val="hybridMultilevel"/>
     <w:tmpl w:val="8988A168"/>
@@ -5621,7 +6684,7 @@
       </w:rPr>
     </w:lvl>
   </w:abstractNum>
-  <w:abstractNum w:abstractNumId="49" w15:restartNumberingAfterBreak="0">
+  <w:abstractNum w:abstractNumId="49">
     <w:nsid w:val="1D7A1825"/>
     <w:multiLevelType w:val="hybridMultilevel"/>
     <w:tmpl w:val="73A2937A"/>
@@ -5733,7 +6796,7 @@
       </w:rPr>
     </w:lvl>
   </w:abstractNum>
-  <w:abstractNum w:abstractNumId="50" w15:restartNumberingAfterBreak="0">
+  <w:abstractNum w:abstractNumId="50">
     <w:nsid w:val="1D8061B1"/>
     <w:multiLevelType w:val="hybridMultilevel"/>
     <w:tmpl w:val="76EE0BC0"/>
@@ -5875,7 +6938,7 @@
       </w:rPr>
     </w:lvl>
   </w:abstractNum>
-  <w:abstractNum w:abstractNumId="51" w15:restartNumberingAfterBreak="0">
+  <w:abstractNum w:abstractNumId="51">
     <w:nsid w:val="1E044215"/>
     <w:multiLevelType w:val="hybridMultilevel"/>
     <w:tmpl w:val="ACC6B102"/>
@@ -6015,7 +7078,7 @@
       </w:rPr>
     </w:lvl>
   </w:abstractNum>
-  <w:abstractNum w:abstractNumId="52" w15:restartNumberingAfterBreak="0">
+  <w:abstractNum w:abstractNumId="52">
     <w:nsid w:val="1E32150A"/>
     <w:multiLevelType w:val="hybridMultilevel"/>
     <w:tmpl w:val="A7CA6A96"/>
@@ -6155,7 +7218,7 @@
       </w:rPr>
     </w:lvl>
   </w:abstractNum>
-  <w:abstractNum w:abstractNumId="53" w15:restartNumberingAfterBreak="0">
+  <w:abstractNum w:abstractNumId="53">
     <w:nsid w:val="1EFA1A0F"/>
     <w:multiLevelType w:val="hybridMultilevel"/>
     <w:tmpl w:val="E808FD96"/>
@@ -6271,7 +7334,7 @@
       </w:pPr>
     </w:lvl>
   </w:abstractNum>
-  <w:abstractNum w:abstractNumId="54" w15:restartNumberingAfterBreak="0">
+  <w:abstractNum w:abstractNumId="54">
     <w:nsid w:val="1F5540D1"/>
     <w:multiLevelType w:val="hybridMultilevel"/>
     <w:tmpl w:val="C6147CBA"/>
@@ -6388,7 +7451,7 @@
       </w:pPr>
     </w:lvl>
   </w:abstractNum>
-  <w:abstractNum w:abstractNumId="55" w15:restartNumberingAfterBreak="0">
+  <w:abstractNum w:abstractNumId="55">
     <w:nsid w:val="1F967F3A"/>
     <w:multiLevelType w:val="hybridMultilevel"/>
     <w:tmpl w:val="76EE0BC0"/>
@@ -6530,7 +7593,7 @@
       </w:rPr>
     </w:lvl>
   </w:abstractNum>
-  <w:abstractNum w:abstractNumId="56" w15:restartNumberingAfterBreak="0">
+  <w:abstractNum w:abstractNumId="56">
     <w:nsid w:val="1FA81FE9"/>
     <w:multiLevelType w:val="hybridMultilevel"/>
     <w:tmpl w:val="B07ABD8C"/>
@@ -6670,7 +7733,7 @@
       </w:rPr>
     </w:lvl>
   </w:abstractNum>
-  <w:abstractNum w:abstractNumId="57" w15:restartNumberingAfterBreak="0">
+  <w:abstractNum w:abstractNumId="57">
     <w:nsid w:val="1FBB6F78"/>
     <w:multiLevelType w:val="hybridMultilevel"/>
     <w:tmpl w:val="76EE0BC0"/>
@@ -6812,7 +7875,7 @@
       </w:rPr>
     </w:lvl>
   </w:abstractNum>
-  <w:abstractNum w:abstractNumId="58" w15:restartNumberingAfterBreak="0">
+  <w:abstractNum w:abstractNumId="58">
     <w:nsid w:val="2062072D"/>
     <w:multiLevelType w:val="hybridMultilevel"/>
     <w:tmpl w:val="FDA66584"/>
@@ -6952,7 +8015,7 @@
       </w:rPr>
     </w:lvl>
   </w:abstractNum>
-  <w:abstractNum w:abstractNumId="59" w15:restartNumberingAfterBreak="0">
+  <w:abstractNum w:abstractNumId="59">
     <w:nsid w:val="232331BB"/>
     <w:multiLevelType w:val="hybridMultilevel"/>
     <w:tmpl w:val="2CE24936"/>
@@ -7092,7 +8155,7 @@
       </w:rPr>
     </w:lvl>
   </w:abstractNum>
-  <w:abstractNum w:abstractNumId="60" w15:restartNumberingAfterBreak="0">
+  <w:abstractNum w:abstractNumId="60">
     <w:nsid w:val="234D67A7"/>
     <w:multiLevelType w:val="hybridMultilevel"/>
     <w:tmpl w:val="8822E34C"/>
@@ -7231,7 +8294,7 @@
       </w:rPr>
     </w:lvl>
   </w:abstractNum>
-  <w:abstractNum w:abstractNumId="61" w15:restartNumberingAfterBreak="0">
+  <w:abstractNum w:abstractNumId="61">
     <w:nsid w:val="258764AA"/>
     <w:multiLevelType w:val="hybridMultilevel"/>
     <w:tmpl w:val="507E729A"/>
@@ -7371,7 +8434,7 @@
       </w:rPr>
     </w:lvl>
   </w:abstractNum>
-  <w:abstractNum w:abstractNumId="62" w15:restartNumberingAfterBreak="0">
+  <w:abstractNum w:abstractNumId="62">
     <w:nsid w:val="270F2BC8"/>
     <w:multiLevelType w:val="hybridMultilevel"/>
     <w:tmpl w:val="84C88E64"/>
@@ -7487,7 +8550,7 @@
       </w:pPr>
     </w:lvl>
   </w:abstractNum>
-  <w:abstractNum w:abstractNumId="63" w15:restartNumberingAfterBreak="0">
+  <w:abstractNum w:abstractNumId="63">
     <w:nsid w:val="287310F8"/>
     <w:multiLevelType w:val="hybridMultilevel"/>
     <w:tmpl w:val="4728231E"/>
@@ -7603,7 +8666,7 @@
       </w:pPr>
     </w:lvl>
   </w:abstractNum>
-  <w:abstractNum w:abstractNumId="64" w15:restartNumberingAfterBreak="0">
+  <w:abstractNum w:abstractNumId="64">
     <w:nsid w:val="28807A69"/>
     <w:multiLevelType w:val="hybridMultilevel"/>
     <w:tmpl w:val="185E2888"/>
@@ -7719,7 +8782,7 @@
       </w:pPr>
     </w:lvl>
   </w:abstractNum>
-  <w:abstractNum w:abstractNumId="65" w15:restartNumberingAfterBreak="0">
+  <w:abstractNum w:abstractNumId="65">
     <w:nsid w:val="29AD7C7E"/>
     <w:multiLevelType w:val="hybridMultilevel"/>
     <w:tmpl w:val="8FC61DF6"/>
@@ -7835,7 +8898,7 @@
       </w:pPr>
     </w:lvl>
   </w:abstractNum>
-  <w:abstractNum w:abstractNumId="66" w15:restartNumberingAfterBreak="0">
+  <w:abstractNum w:abstractNumId="66">
     <w:nsid w:val="2B5C3084"/>
     <w:multiLevelType w:val="hybridMultilevel"/>
     <w:tmpl w:val="3F621BEA"/>
@@ -7948,7 +9011,7 @@
       </w:pPr>
     </w:lvl>
   </w:abstractNum>
-  <w:abstractNum w:abstractNumId="67" w15:restartNumberingAfterBreak="0">
+  <w:abstractNum w:abstractNumId="67">
     <w:nsid w:val="2CFE3E0B"/>
     <w:multiLevelType w:val="hybridMultilevel"/>
     <w:tmpl w:val="76EE0BC0"/>
@@ -8090,7 +9153,7 @@
       </w:rPr>
     </w:lvl>
   </w:abstractNum>
-  <w:abstractNum w:abstractNumId="68" w15:restartNumberingAfterBreak="0">
+  <w:abstractNum w:abstractNumId="68">
     <w:nsid w:val="2D4C7138"/>
     <w:multiLevelType w:val="hybridMultilevel"/>
     <w:tmpl w:val="7C52FA14"/>
@@ -8203,7 +9266,7 @@
       </w:pPr>
     </w:lvl>
   </w:abstractNum>
-  <w:abstractNum w:abstractNumId="69" w15:restartNumberingAfterBreak="0">
+  <w:abstractNum w:abstractNumId="69">
     <w:nsid w:val="2D73535F"/>
     <w:multiLevelType w:val="hybridMultilevel"/>
     <w:tmpl w:val="69DC7FEE"/>
@@ -8319,7 +9382,7 @@
       </w:pPr>
     </w:lvl>
   </w:abstractNum>
-  <w:abstractNum w:abstractNumId="70" w15:restartNumberingAfterBreak="0">
+  <w:abstractNum w:abstractNumId="70">
     <w:nsid w:val="2DA84428"/>
     <w:multiLevelType w:val="hybridMultilevel"/>
     <w:tmpl w:val="F91E8CC2"/>
@@ -8432,7 +9495,7 @@
       </w:rPr>
     </w:lvl>
   </w:abstractNum>
-  <w:abstractNum w:abstractNumId="71" w15:restartNumberingAfterBreak="0">
+  <w:abstractNum w:abstractNumId="71">
     <w:nsid w:val="2EA76D2D"/>
     <w:multiLevelType w:val="hybridMultilevel"/>
     <w:tmpl w:val="497CA30A"/>
@@ -8572,7 +9635,7 @@
       </w:rPr>
     </w:lvl>
   </w:abstractNum>
-  <w:abstractNum w:abstractNumId="72" w15:restartNumberingAfterBreak="0">
+  <w:abstractNum w:abstractNumId="72">
     <w:nsid w:val="2ECC7778"/>
     <w:multiLevelType w:val="hybridMultilevel"/>
     <w:tmpl w:val="F536A6F8"/>
@@ -8688,7 +9751,7 @@
       </w:pPr>
     </w:lvl>
   </w:abstractNum>
-  <w:abstractNum w:abstractNumId="73" w15:restartNumberingAfterBreak="0">
+  <w:abstractNum w:abstractNumId="73">
     <w:nsid w:val="319A25CA"/>
     <w:multiLevelType w:val="hybridMultilevel"/>
     <w:tmpl w:val="559489CE"/>
@@ -8804,7 +9867,7 @@
       </w:pPr>
     </w:lvl>
   </w:abstractNum>
-  <w:abstractNum w:abstractNumId="74" w15:restartNumberingAfterBreak="0">
+  <w:abstractNum w:abstractNumId="74">
     <w:nsid w:val="32C85D74"/>
     <w:multiLevelType w:val="hybridMultilevel"/>
     <w:tmpl w:val="98A0DD88"/>
@@ -8920,7 +9983,7 @@
       </w:pPr>
     </w:lvl>
   </w:abstractNum>
-  <w:abstractNum w:abstractNumId="75" w15:restartNumberingAfterBreak="0">
+  <w:abstractNum w:abstractNumId="75">
     <w:nsid w:val="33080368"/>
     <w:multiLevelType w:val="hybridMultilevel"/>
     <w:tmpl w:val="DA1E63DC"/>
@@ -9033,7 +10096,7 @@
       </w:pPr>
     </w:lvl>
   </w:abstractNum>
-  <w:abstractNum w:abstractNumId="76" w15:restartNumberingAfterBreak="0">
+  <w:abstractNum w:abstractNumId="76">
     <w:nsid w:val="34D74EDE"/>
     <w:multiLevelType w:val="hybridMultilevel"/>
     <w:tmpl w:val="DD98AFFA"/>
@@ -9173,7 +10236,7 @@
       </w:rPr>
     </w:lvl>
   </w:abstractNum>
-  <w:abstractNum w:abstractNumId="77" w15:restartNumberingAfterBreak="0">
+  <w:abstractNum w:abstractNumId="77">
     <w:nsid w:val="354976DA"/>
     <w:multiLevelType w:val="hybridMultilevel"/>
     <w:tmpl w:val="76EE0BC0"/>
@@ -9315,7 +10378,7 @@
       </w:rPr>
     </w:lvl>
   </w:abstractNum>
-  <w:abstractNum w:abstractNumId="78" w15:restartNumberingAfterBreak="0">
+  <w:abstractNum w:abstractNumId="78">
     <w:nsid w:val="36C2778B"/>
     <w:multiLevelType w:val="hybridMultilevel"/>
     <w:tmpl w:val="9DDED706"/>
@@ -9428,7 +10491,7 @@
       </w:pPr>
     </w:lvl>
   </w:abstractNum>
-  <w:abstractNum w:abstractNumId="79" w15:restartNumberingAfterBreak="0">
+  <w:abstractNum w:abstractNumId="79">
     <w:nsid w:val="37EB6753"/>
     <w:multiLevelType w:val="hybridMultilevel"/>
     <w:tmpl w:val="76EE0BC0"/>
@@ -9570,7 +10633,7 @@
       </w:rPr>
     </w:lvl>
   </w:abstractNum>
-  <w:abstractNum w:abstractNumId="80" w15:restartNumberingAfterBreak="0">
+  <w:abstractNum w:abstractNumId="80">
     <w:nsid w:val="38723088"/>
     <w:multiLevelType w:val="hybridMultilevel"/>
     <w:tmpl w:val="B9E2B2FA"/>
@@ -9686,7 +10749,7 @@
       </w:pPr>
     </w:lvl>
   </w:abstractNum>
-  <w:abstractNum w:abstractNumId="81" w15:restartNumberingAfterBreak="0">
+  <w:abstractNum w:abstractNumId="81">
     <w:nsid w:val="39BE5CCD"/>
     <w:multiLevelType w:val="hybridMultilevel"/>
     <w:tmpl w:val="468E3BD2"/>
@@ -9802,7 +10865,7 @@
       </w:pPr>
     </w:lvl>
   </w:abstractNum>
-  <w:abstractNum w:abstractNumId="82" w15:restartNumberingAfterBreak="0">
+  <w:abstractNum w:abstractNumId="82">
     <w:nsid w:val="3C7643CA"/>
     <w:multiLevelType w:val="hybridMultilevel"/>
     <w:tmpl w:val="B5D687AC"/>
@@ -9942,7 +11005,7 @@
       </w:rPr>
     </w:lvl>
   </w:abstractNum>
-  <w:abstractNum w:abstractNumId="83" w15:restartNumberingAfterBreak="0">
+  <w:abstractNum w:abstractNumId="83">
     <w:nsid w:val="3CF949E2"/>
     <w:multiLevelType w:val="hybridMultilevel"/>
     <w:tmpl w:val="DEAC2C36"/>
@@ -10058,7 +11121,7 @@
       </w:pPr>
     </w:lvl>
   </w:abstractNum>
-  <w:abstractNum w:abstractNumId="84" w15:restartNumberingAfterBreak="0">
+  <w:abstractNum w:abstractNumId="84">
     <w:nsid w:val="3E120927"/>
     <w:multiLevelType w:val="hybridMultilevel"/>
     <w:tmpl w:val="A8E04BCA"/>
@@ -10198,7 +11261,7 @@
       </w:rPr>
     </w:lvl>
   </w:abstractNum>
-  <w:abstractNum w:abstractNumId="85" w15:restartNumberingAfterBreak="0">
+  <w:abstractNum w:abstractNumId="85">
     <w:nsid w:val="3F5B491B"/>
     <w:multiLevelType w:val="hybridMultilevel"/>
     <w:tmpl w:val="4C664D08"/>
@@ -10314,7 +11377,7 @@
       </w:pPr>
     </w:lvl>
   </w:abstractNum>
-  <w:abstractNum w:abstractNumId="86" w15:restartNumberingAfterBreak="0">
+  <w:abstractNum w:abstractNumId="86">
     <w:nsid w:val="41064725"/>
     <w:multiLevelType w:val="hybridMultilevel"/>
     <w:tmpl w:val="800AA5F8"/>
@@ -10430,7 +11493,7 @@
       </w:pPr>
     </w:lvl>
   </w:abstractNum>
-  <w:abstractNum w:abstractNumId="87" w15:restartNumberingAfterBreak="0">
+  <w:abstractNum w:abstractNumId="87">
     <w:nsid w:val="41400630"/>
     <w:multiLevelType w:val="hybridMultilevel"/>
     <w:tmpl w:val="E93E783C"/>
@@ -10546,7 +11609,7 @@
       </w:pPr>
     </w:lvl>
   </w:abstractNum>
-  <w:abstractNum w:abstractNumId="88" w15:restartNumberingAfterBreak="0">
+  <w:abstractNum w:abstractNumId="88">
     <w:nsid w:val="43821EA2"/>
     <w:multiLevelType w:val="hybridMultilevel"/>
     <w:tmpl w:val="D5047BBC"/>
@@ -10632,7 +11695,7 @@
       </w:pPr>
     </w:lvl>
   </w:abstractNum>
-  <w:abstractNum w:abstractNumId="89" w15:restartNumberingAfterBreak="0">
+  <w:abstractNum w:abstractNumId="89">
     <w:nsid w:val="43A43B2B"/>
     <w:multiLevelType w:val="hybridMultilevel"/>
     <w:tmpl w:val="5DCAA978"/>
@@ -10772,7 +11835,7 @@
       </w:rPr>
     </w:lvl>
   </w:abstractNum>
-  <w:abstractNum w:abstractNumId="90" w15:restartNumberingAfterBreak="0">
+  <w:abstractNum w:abstractNumId="90">
     <w:nsid w:val="43B52925"/>
     <w:multiLevelType w:val="hybridMultilevel"/>
     <w:tmpl w:val="4F84EC0C"/>
@@ -10864,7 +11927,7 @@
       </w:pPr>
     </w:lvl>
   </w:abstractNum>
-  <w:abstractNum w:abstractNumId="91" w15:restartNumberingAfterBreak="0">
+  <w:abstractNum w:abstractNumId="91">
     <w:nsid w:val="45DF36CA"/>
     <w:multiLevelType w:val="hybridMultilevel"/>
     <w:tmpl w:val="5C6E5BC0"/>
@@ -11004,7 +12067,7 @@
       </w:rPr>
     </w:lvl>
   </w:abstractNum>
-  <w:abstractNum w:abstractNumId="92" w15:restartNumberingAfterBreak="0">
+  <w:abstractNum w:abstractNumId="92">
     <w:nsid w:val="481D439B"/>
     <w:multiLevelType w:val="hybridMultilevel"/>
     <w:tmpl w:val="BEA8DDF4"/>
@@ -11120,7 +12183,7 @@
       </w:pPr>
     </w:lvl>
   </w:abstractNum>
-  <w:abstractNum w:abstractNumId="93" w15:restartNumberingAfterBreak="0">
+  <w:abstractNum w:abstractNumId="93">
     <w:nsid w:val="49B439A6"/>
     <w:multiLevelType w:val="hybridMultilevel"/>
     <w:tmpl w:val="C1D82272"/>
@@ -11259,7 +12322,7 @@
       </w:rPr>
     </w:lvl>
   </w:abstractNum>
-  <w:abstractNum w:abstractNumId="94" w15:restartNumberingAfterBreak="0">
+  <w:abstractNum w:abstractNumId="94">
     <w:nsid w:val="49F033F5"/>
     <w:multiLevelType w:val="hybridMultilevel"/>
     <w:tmpl w:val="D9BC93C0"/>
@@ -11399,7 +12462,7 @@
       </w:rPr>
     </w:lvl>
   </w:abstractNum>
-  <w:abstractNum w:abstractNumId="95" w15:restartNumberingAfterBreak="0">
+  <w:abstractNum w:abstractNumId="95">
     <w:nsid w:val="4AE026B9"/>
     <w:multiLevelType w:val="hybridMultilevel"/>
     <w:tmpl w:val="1A464170"/>
@@ -11512,7 +12575,7 @@
       </w:rPr>
     </w:lvl>
   </w:abstractNum>
-  <w:abstractNum w:abstractNumId="96" w15:restartNumberingAfterBreak="0">
+  <w:abstractNum w:abstractNumId="96">
     <w:nsid w:val="4AF9687F"/>
     <w:multiLevelType w:val="hybridMultilevel"/>
     <w:tmpl w:val="B57626F8"/>
@@ -11628,7 +12691,7 @@
       </w:rPr>
     </w:lvl>
   </w:abstractNum>
-  <w:abstractNum w:abstractNumId="97" w15:restartNumberingAfterBreak="0">
+  <w:abstractNum w:abstractNumId="97">
     <w:nsid w:val="4BF06D4A"/>
     <w:multiLevelType w:val="hybridMultilevel"/>
     <w:tmpl w:val="61D0DE68"/>
@@ -11744,7 +12807,7 @@
       </w:pPr>
     </w:lvl>
   </w:abstractNum>
-  <w:abstractNum w:abstractNumId="98" w15:restartNumberingAfterBreak="0">
+  <w:abstractNum w:abstractNumId="98">
     <w:nsid w:val="4D5631EB"/>
     <w:multiLevelType w:val="hybridMultilevel"/>
     <w:tmpl w:val="916A0350"/>
@@ -11860,7 +12923,7 @@
       </w:pPr>
     </w:lvl>
   </w:abstractNum>
-  <w:abstractNum w:abstractNumId="99" w15:restartNumberingAfterBreak="0">
+  <w:abstractNum w:abstractNumId="99">
     <w:nsid w:val="4D8C2643"/>
     <w:multiLevelType w:val="hybridMultilevel"/>
     <w:tmpl w:val="6F2ECDB6"/>
@@ -11973,7 +13036,7 @@
       </w:pPr>
     </w:lvl>
   </w:abstractNum>
-  <w:abstractNum w:abstractNumId="100" w15:restartNumberingAfterBreak="0">
+  <w:abstractNum w:abstractNumId="100">
     <w:nsid w:val="4DFB4C70"/>
     <w:multiLevelType w:val="hybridMultilevel"/>
     <w:tmpl w:val="6316B5BE"/>
@@ -12113,7 +13176,7 @@
       </w:rPr>
     </w:lvl>
   </w:abstractNum>
-  <w:abstractNum w:abstractNumId="101" w15:restartNumberingAfterBreak="0">
+  <w:abstractNum w:abstractNumId="101">
     <w:nsid w:val="4E1120E5"/>
     <w:multiLevelType w:val="hybridMultilevel"/>
     <w:tmpl w:val="3C5844B4"/>
@@ -12254,7 +13317,7 @@
       </w:rPr>
     </w:lvl>
   </w:abstractNum>
-  <w:abstractNum w:abstractNumId="102" w15:restartNumberingAfterBreak="0">
+  <w:abstractNum w:abstractNumId="102">
     <w:nsid w:val="4E931D03"/>
     <w:multiLevelType w:val="hybridMultilevel"/>
     <w:tmpl w:val="6CC07A64"/>
@@ -12394,7 +13457,7 @@
       </w:rPr>
     </w:lvl>
   </w:abstractNum>
-  <w:abstractNum w:abstractNumId="103" w15:restartNumberingAfterBreak="0">
+  <w:abstractNum w:abstractNumId="103">
     <w:nsid w:val="4EAE2F8C"/>
     <w:multiLevelType w:val="hybridMultilevel"/>
     <w:tmpl w:val="FF6C9F18"/>
@@ -12510,7 +13573,7 @@
       </w:pPr>
     </w:lvl>
   </w:abstractNum>
-  <w:abstractNum w:abstractNumId="104" w15:restartNumberingAfterBreak="0">
+  <w:abstractNum w:abstractNumId="104">
     <w:nsid w:val="4EB251D9"/>
     <w:multiLevelType w:val="hybridMultilevel"/>
     <w:tmpl w:val="78F02BF6"/>
@@ -12623,7 +13686,7 @@
       </w:pPr>
     </w:lvl>
   </w:abstractNum>
-  <w:abstractNum w:abstractNumId="105" w15:restartNumberingAfterBreak="0">
+  <w:abstractNum w:abstractNumId="105">
     <w:nsid w:val="4F222458"/>
     <w:multiLevelType w:val="hybridMultilevel"/>
     <w:tmpl w:val="5B08CC02"/>
@@ -12762,7 +13825,7 @@
       </w:rPr>
     </w:lvl>
   </w:abstractNum>
-  <w:abstractNum w:abstractNumId="106" w15:restartNumberingAfterBreak="0">
+  <w:abstractNum w:abstractNumId="106">
     <w:nsid w:val="4F3D29DF"/>
     <w:multiLevelType w:val="hybridMultilevel"/>
     <w:tmpl w:val="1A44E236"/>
@@ -12901,7 +13964,7 @@
       </w:rPr>
     </w:lvl>
   </w:abstractNum>
-  <w:abstractNum w:abstractNumId="107" w15:restartNumberingAfterBreak="0">
+  <w:abstractNum w:abstractNumId="107">
     <w:nsid w:val="4FC75299"/>
     <w:multiLevelType w:val="hybridMultilevel"/>
     <w:tmpl w:val="0EDC7E4E"/>
@@ -13017,7 +14080,7 @@
       </w:pPr>
     </w:lvl>
   </w:abstractNum>
-  <w:abstractNum w:abstractNumId="108" w15:restartNumberingAfterBreak="0">
+  <w:abstractNum w:abstractNumId="108">
     <w:nsid w:val="4FF47F2B"/>
     <w:multiLevelType w:val="hybridMultilevel"/>
     <w:tmpl w:val="EE76B86C"/>
@@ -13130,7 +14193,7 @@
       </w:pPr>
     </w:lvl>
   </w:abstractNum>
-  <w:abstractNum w:abstractNumId="109" w15:restartNumberingAfterBreak="0">
+  <w:abstractNum w:abstractNumId="109">
     <w:nsid w:val="518474AE"/>
     <w:multiLevelType w:val="hybridMultilevel"/>
     <w:tmpl w:val="C34490E6"/>
@@ -13246,7 +14309,7 @@
       </w:pPr>
     </w:lvl>
   </w:abstractNum>
-  <w:abstractNum w:abstractNumId="110" w15:restartNumberingAfterBreak="0">
+  <w:abstractNum w:abstractNumId="110">
     <w:nsid w:val="55CA5B4D"/>
     <w:multiLevelType w:val="hybridMultilevel"/>
     <w:tmpl w:val="76EE0BC0"/>
@@ -13388,7 +14451,7 @@
       </w:rPr>
     </w:lvl>
   </w:abstractNum>
-  <w:abstractNum w:abstractNumId="111" w15:restartNumberingAfterBreak="0">
+  <w:abstractNum w:abstractNumId="111">
     <w:nsid w:val="57440DCD"/>
     <w:multiLevelType w:val="hybridMultilevel"/>
     <w:tmpl w:val="2814F504"/>
@@ -13501,7 +14564,7 @@
       </w:pPr>
     </w:lvl>
   </w:abstractNum>
-  <w:abstractNum w:abstractNumId="112" w15:restartNumberingAfterBreak="0">
+  <w:abstractNum w:abstractNumId="112">
     <w:nsid w:val="57D2538F"/>
     <w:multiLevelType w:val="hybridMultilevel"/>
     <w:tmpl w:val="D83C288A"/>
@@ -13641,7 +14704,7 @@
       </w:rPr>
     </w:lvl>
   </w:abstractNum>
-  <w:abstractNum w:abstractNumId="113" w15:restartNumberingAfterBreak="0">
+  <w:abstractNum w:abstractNumId="113">
     <w:nsid w:val="58285249"/>
     <w:multiLevelType w:val="hybridMultilevel"/>
     <w:tmpl w:val="A98C04C0"/>
@@ -13757,7 +14820,7 @@
       </w:pPr>
     </w:lvl>
   </w:abstractNum>
-  <w:abstractNum w:abstractNumId="114" w15:restartNumberingAfterBreak="0">
+  <w:abstractNum w:abstractNumId="114">
     <w:nsid w:val="59431B0C"/>
     <w:multiLevelType w:val="hybridMultilevel"/>
     <w:tmpl w:val="17B60462"/>
@@ -13873,7 +14936,7 @@
       </w:pPr>
     </w:lvl>
   </w:abstractNum>
-  <w:abstractNum w:abstractNumId="115" w15:restartNumberingAfterBreak="0">
+  <w:abstractNum w:abstractNumId="115">
     <w:nsid w:val="59B00649"/>
     <w:multiLevelType w:val="hybridMultilevel"/>
     <w:tmpl w:val="3C0E6088"/>
@@ -13968,7 +15031,7 @@
       </w:pPr>
     </w:lvl>
   </w:abstractNum>
-  <w:abstractNum w:abstractNumId="116" w15:restartNumberingAfterBreak="0">
+  <w:abstractNum w:abstractNumId="116">
     <w:nsid w:val="5B2151AC"/>
     <w:multiLevelType w:val="hybridMultilevel"/>
     <w:tmpl w:val="E034CF38"/>
@@ -14081,7 +15144,7 @@
       </w:pPr>
     </w:lvl>
   </w:abstractNum>
-  <w:abstractNum w:abstractNumId="117" w15:restartNumberingAfterBreak="0">
+  <w:abstractNum w:abstractNumId="117">
     <w:nsid w:val="5C212F24"/>
     <w:multiLevelType w:val="hybridMultilevel"/>
     <w:tmpl w:val="C61CA5F6"/>
@@ -14220,7 +15283,7 @@
       </w:rPr>
     </w:lvl>
   </w:abstractNum>
-  <w:abstractNum w:abstractNumId="118" w15:restartNumberingAfterBreak="0">
+  <w:abstractNum w:abstractNumId="118">
     <w:nsid w:val="5CAB4F25"/>
     <w:multiLevelType w:val="hybridMultilevel"/>
     <w:tmpl w:val="0B7CE334"/>
@@ -14333,7 +15396,7 @@
       </w:pPr>
     </w:lvl>
   </w:abstractNum>
-  <w:abstractNum w:abstractNumId="119" w15:restartNumberingAfterBreak="0">
+  <w:abstractNum w:abstractNumId="119">
     <w:nsid w:val="5CB43442"/>
     <w:multiLevelType w:val="hybridMultilevel"/>
     <w:tmpl w:val="04E2D4A6"/>
@@ -14473,7 +15536,7 @@
       </w:rPr>
     </w:lvl>
   </w:abstractNum>
-  <w:abstractNum w:abstractNumId="120" w15:restartNumberingAfterBreak="0">
+  <w:abstractNum w:abstractNumId="120">
     <w:nsid w:val="5D013AA7"/>
     <w:multiLevelType w:val="hybridMultilevel"/>
     <w:tmpl w:val="99829684"/>
@@ -14613,7 +15676,7 @@
       </w:rPr>
     </w:lvl>
   </w:abstractNum>
-  <w:abstractNum w:abstractNumId="121" w15:restartNumberingAfterBreak="0">
+  <w:abstractNum w:abstractNumId="121">
     <w:nsid w:val="5D606CC6"/>
     <w:multiLevelType w:val="hybridMultilevel"/>
     <w:tmpl w:val="59E62D50"/>
@@ -14753,7 +15816,7 @@
       </w:rPr>
     </w:lvl>
   </w:abstractNum>
-  <w:abstractNum w:abstractNumId="122" w15:restartNumberingAfterBreak="0">
+  <w:abstractNum w:abstractNumId="122">
     <w:nsid w:val="5D62466B"/>
     <w:multiLevelType w:val="hybridMultilevel"/>
     <w:tmpl w:val="7D34C578"/>
@@ -14869,7 +15932,7 @@
       </w:pPr>
     </w:lvl>
   </w:abstractNum>
-  <w:abstractNum w:abstractNumId="123" w15:restartNumberingAfterBreak="0">
+  <w:abstractNum w:abstractNumId="123">
     <w:nsid w:val="5DC349FE"/>
     <w:multiLevelType w:val="hybridMultilevel"/>
     <w:tmpl w:val="C3A87704"/>
@@ -14982,7 +16045,7 @@
       </w:pPr>
     </w:lvl>
   </w:abstractNum>
-  <w:abstractNum w:abstractNumId="124" w15:restartNumberingAfterBreak="0">
+  <w:abstractNum w:abstractNumId="124">
     <w:nsid w:val="5E826352"/>
     <w:multiLevelType w:val="hybridMultilevel"/>
     <w:tmpl w:val="22706B64"/>
@@ -15098,7 +16161,7 @@
       </w:pPr>
     </w:lvl>
   </w:abstractNum>
-  <w:abstractNum w:abstractNumId="125" w15:restartNumberingAfterBreak="0">
+  <w:abstractNum w:abstractNumId="125">
     <w:nsid w:val="5F4A58DD"/>
     <w:multiLevelType w:val="hybridMultilevel"/>
     <w:tmpl w:val="D29AFEAC"/>
@@ -15239,7 +16302,7 @@
       </w:rPr>
     </w:lvl>
   </w:abstractNum>
-  <w:abstractNum w:abstractNumId="126" w15:restartNumberingAfterBreak="0">
+  <w:abstractNum w:abstractNumId="126">
     <w:nsid w:val="5F9648F7"/>
     <w:multiLevelType w:val="hybridMultilevel"/>
     <w:tmpl w:val="C6D68D06"/>
@@ -15379,7 +16442,7 @@
       </w:rPr>
     </w:lvl>
   </w:abstractNum>
-  <w:abstractNum w:abstractNumId="127" w15:restartNumberingAfterBreak="0">
+  <w:abstractNum w:abstractNumId="127">
     <w:nsid w:val="5FDB31F8"/>
     <w:multiLevelType w:val="hybridMultilevel"/>
     <w:tmpl w:val="556680BC"/>
@@ -15516,7 +16579,7 @@
       </w:rPr>
     </w:lvl>
   </w:abstractNum>
-  <w:abstractNum w:abstractNumId="128" w15:restartNumberingAfterBreak="0">
+  <w:abstractNum w:abstractNumId="128">
     <w:nsid w:val="60CB298E"/>
     <w:multiLevelType w:val="hybridMultilevel"/>
     <w:tmpl w:val="F50A0C74"/>
@@ -15655,7 +16718,7 @@
       </w:rPr>
     </w:lvl>
   </w:abstractNum>
-  <w:abstractNum w:abstractNumId="129" w15:restartNumberingAfterBreak="0">
+  <w:abstractNum w:abstractNumId="129">
     <w:nsid w:val="60E44414"/>
     <w:multiLevelType w:val="hybridMultilevel"/>
     <w:tmpl w:val="D5BE55CE"/>
@@ -15795,7 +16858,7 @@
       </w:rPr>
     </w:lvl>
   </w:abstractNum>
-  <w:abstractNum w:abstractNumId="130" w15:restartNumberingAfterBreak="0">
+  <w:abstractNum w:abstractNumId="130">
     <w:nsid w:val="61721DA1"/>
     <w:multiLevelType w:val="hybridMultilevel"/>
     <w:tmpl w:val="9DE03FD2"/>
@@ -15911,7 +16974,7 @@
       </w:pPr>
     </w:lvl>
   </w:abstractNum>
-  <w:abstractNum w:abstractNumId="131" w15:restartNumberingAfterBreak="0">
+  <w:abstractNum w:abstractNumId="131">
     <w:nsid w:val="620A7347"/>
     <w:multiLevelType w:val="hybridMultilevel"/>
     <w:tmpl w:val="972858FC"/>
@@ -16004,7 +17067,7 @@
       </w:pPr>
     </w:lvl>
   </w:abstractNum>
-  <w:abstractNum w:abstractNumId="132" w15:restartNumberingAfterBreak="0">
+  <w:abstractNum w:abstractNumId="132">
     <w:nsid w:val="62ED698B"/>
     <w:multiLevelType w:val="hybridMultilevel"/>
     <w:tmpl w:val="7DA24DE8"/>
@@ -16117,7 +17180,7 @@
       </w:pPr>
     </w:lvl>
   </w:abstractNum>
-  <w:abstractNum w:abstractNumId="133" w15:restartNumberingAfterBreak="0">
+  <w:abstractNum w:abstractNumId="133">
     <w:nsid w:val="63B5573B"/>
     <w:multiLevelType w:val="hybridMultilevel"/>
     <w:tmpl w:val="0A76B0D4"/>
@@ -16233,7 +17296,7 @@
       </w:pPr>
     </w:lvl>
   </w:abstractNum>
-  <w:abstractNum w:abstractNumId="134" w15:restartNumberingAfterBreak="0">
+  <w:abstractNum w:abstractNumId="134">
     <w:nsid w:val="662F6C03"/>
     <w:multiLevelType w:val="hybridMultilevel"/>
     <w:tmpl w:val="48D48100"/>
@@ -16349,7 +17412,7 @@
       </w:pPr>
     </w:lvl>
   </w:abstractNum>
-  <w:abstractNum w:abstractNumId="135" w15:restartNumberingAfterBreak="0">
+  <w:abstractNum w:abstractNumId="135">
     <w:nsid w:val="67C07AD9"/>
     <w:multiLevelType w:val="hybridMultilevel"/>
     <w:tmpl w:val="2640E710"/>
@@ -16465,7 +17528,7 @@
       </w:pPr>
     </w:lvl>
   </w:abstractNum>
-  <w:abstractNum w:abstractNumId="136" w15:restartNumberingAfterBreak="0">
+  <w:abstractNum w:abstractNumId="136">
     <w:nsid w:val="68722815"/>
     <w:multiLevelType w:val="hybridMultilevel"/>
     <w:tmpl w:val="EF808CEC"/>
@@ -16578,7 +17641,7 @@
       </w:pPr>
     </w:lvl>
   </w:abstractNum>
-  <w:abstractNum w:abstractNumId="137" w15:restartNumberingAfterBreak="0">
+  <w:abstractNum w:abstractNumId="137">
     <w:nsid w:val="68DD4102"/>
     <w:multiLevelType w:val="hybridMultilevel"/>
     <w:tmpl w:val="48847A46"/>
@@ -16694,7 +17757,7 @@
       </w:pPr>
     </w:lvl>
   </w:abstractNum>
-  <w:abstractNum w:abstractNumId="138" w15:restartNumberingAfterBreak="0">
+  <w:abstractNum w:abstractNumId="138">
     <w:nsid w:val="693573FC"/>
     <w:multiLevelType w:val="hybridMultilevel"/>
     <w:tmpl w:val="D32E1D02"/>
@@ -16807,7 +17870,7 @@
       </w:pPr>
     </w:lvl>
   </w:abstractNum>
-  <w:abstractNum w:abstractNumId="139" w15:restartNumberingAfterBreak="0">
+  <w:abstractNum w:abstractNumId="139">
     <w:nsid w:val="6A2E421E"/>
     <w:multiLevelType w:val="hybridMultilevel"/>
     <w:tmpl w:val="3B0C87F2"/>
@@ -16923,7 +17986,7 @@
       </w:pPr>
     </w:lvl>
   </w:abstractNum>
-  <w:abstractNum w:abstractNumId="140" w15:restartNumberingAfterBreak="0">
+  <w:abstractNum w:abstractNumId="140">
     <w:nsid w:val="6A690C5C"/>
     <w:multiLevelType w:val="hybridMultilevel"/>
     <w:tmpl w:val="C3E24B72"/>
@@ -17039,7 +18102,7 @@
       </w:pPr>
     </w:lvl>
   </w:abstractNum>
-  <w:abstractNum w:abstractNumId="141" w15:restartNumberingAfterBreak="0">
+  <w:abstractNum w:abstractNumId="141">
     <w:nsid w:val="6AD967D6"/>
     <w:multiLevelType w:val="hybridMultilevel"/>
     <w:tmpl w:val="B42EC264"/>
@@ -17179,7 +18242,7 @@
       </w:rPr>
     </w:lvl>
   </w:abstractNum>
-  <w:abstractNum w:abstractNumId="142" w15:restartNumberingAfterBreak="0">
+  <w:abstractNum w:abstractNumId="142">
     <w:nsid w:val="6C473983"/>
     <w:multiLevelType w:val="hybridMultilevel"/>
     <w:tmpl w:val="2D021A1A"/>
@@ -17319,7 +18382,7 @@
       </w:rPr>
     </w:lvl>
   </w:abstractNum>
-  <w:abstractNum w:abstractNumId="143" w15:restartNumberingAfterBreak="0">
+  <w:abstractNum w:abstractNumId="143">
     <w:nsid w:val="6CBF35CE"/>
     <w:multiLevelType w:val="hybridMultilevel"/>
     <w:tmpl w:val="DE4EFCA0"/>
@@ -17435,7 +18498,7 @@
       </w:pPr>
     </w:lvl>
   </w:abstractNum>
-  <w:abstractNum w:abstractNumId="144" w15:restartNumberingAfterBreak="0">
+  <w:abstractNum w:abstractNumId="144">
     <w:nsid w:val="6D594EFB"/>
     <w:multiLevelType w:val="hybridMultilevel"/>
     <w:tmpl w:val="59DCBEBA"/>
@@ -17548,7 +18611,7 @@
       </w:rPr>
     </w:lvl>
   </w:abstractNum>
-  <w:abstractNum w:abstractNumId="145" w15:restartNumberingAfterBreak="0">
+  <w:abstractNum w:abstractNumId="145">
     <w:nsid w:val="6F6F4553"/>
     <w:multiLevelType w:val="hybridMultilevel"/>
     <w:tmpl w:val="7AF0CBFE"/>
@@ -17688,7 +18751,7 @@
       </w:rPr>
     </w:lvl>
   </w:abstractNum>
-  <w:abstractNum w:abstractNumId="146" w15:restartNumberingAfterBreak="0">
+  <w:abstractNum w:abstractNumId="146">
     <w:nsid w:val="6F810163"/>
     <w:multiLevelType w:val="hybridMultilevel"/>
     <w:tmpl w:val="D768382C"/>
@@ -17828,7 +18891,7 @@
       </w:rPr>
     </w:lvl>
   </w:abstractNum>
-  <w:abstractNum w:abstractNumId="147" w15:restartNumberingAfterBreak="0">
+  <w:abstractNum w:abstractNumId="147">
     <w:nsid w:val="6FF85422"/>
     <w:multiLevelType w:val="hybridMultilevel"/>
     <w:tmpl w:val="BD8E8528"/>
@@ -17968,7 +19031,7 @@
       </w:rPr>
     </w:lvl>
   </w:abstractNum>
-  <w:abstractNum w:abstractNumId="148" w15:restartNumberingAfterBreak="0">
+  <w:abstractNum w:abstractNumId="148">
     <w:nsid w:val="72200757"/>
     <w:multiLevelType w:val="hybridMultilevel"/>
     <w:tmpl w:val="8160A55E"/>
@@ -18085,7 +19148,7 @@
       </w:pPr>
     </w:lvl>
   </w:abstractNum>
-  <w:abstractNum w:abstractNumId="149" w15:restartNumberingAfterBreak="0">
+  <w:abstractNum w:abstractNumId="149">
     <w:nsid w:val="732106C4"/>
     <w:multiLevelType w:val="hybridMultilevel"/>
     <w:tmpl w:val="5F56D636"/>
@@ -18225,7 +19288,7 @@
       </w:rPr>
     </w:lvl>
   </w:abstractNum>
-  <w:abstractNum w:abstractNumId="150" w15:restartNumberingAfterBreak="0">
+  <w:abstractNum w:abstractNumId="150">
     <w:nsid w:val="73CA6B7B"/>
     <w:multiLevelType w:val="hybridMultilevel"/>
     <w:tmpl w:val="1222FA9C"/>
@@ -18365,7 +19428,7 @@
       </w:rPr>
     </w:lvl>
   </w:abstractNum>
-  <w:abstractNum w:abstractNumId="151" w15:restartNumberingAfterBreak="0">
+  <w:abstractNum w:abstractNumId="151">
     <w:nsid w:val="74367D70"/>
     <w:multiLevelType w:val="hybridMultilevel"/>
     <w:tmpl w:val="1D468ABC"/>
@@ -18481,7 +19544,7 @@
       </w:pPr>
     </w:lvl>
   </w:abstractNum>
-  <w:abstractNum w:abstractNumId="152" w15:restartNumberingAfterBreak="0">
+  <w:abstractNum w:abstractNumId="152">
     <w:nsid w:val="74F77DF4"/>
     <w:multiLevelType w:val="hybridMultilevel"/>
     <w:tmpl w:val="BA642BE6"/>
@@ -18594,7 +19657,7 @@
       </w:rPr>
     </w:lvl>
   </w:abstractNum>
-  <w:abstractNum w:abstractNumId="153" w15:restartNumberingAfterBreak="0">
+  <w:abstractNum w:abstractNumId="153">
     <w:nsid w:val="75ED4CBE"/>
     <w:multiLevelType w:val="hybridMultilevel"/>
     <w:tmpl w:val="358C830E"/>
@@ -18686,7 +19749,7 @@
       </w:pPr>
     </w:lvl>
   </w:abstractNum>
-  <w:abstractNum w:abstractNumId="154" w15:restartNumberingAfterBreak="0">
+  <w:abstractNum w:abstractNumId="154">
     <w:nsid w:val="75F757D4"/>
     <w:multiLevelType w:val="hybridMultilevel"/>
     <w:tmpl w:val="3FB2EC4A"/>
@@ -18778,7 +19841,7 @@
       </w:pPr>
     </w:lvl>
   </w:abstractNum>
-  <w:abstractNum w:abstractNumId="155" w15:restartNumberingAfterBreak="0">
+  <w:abstractNum w:abstractNumId="155">
     <w:nsid w:val="770C5DE4"/>
     <w:multiLevelType w:val="hybridMultilevel"/>
     <w:tmpl w:val="82D0D400"/>
@@ -18918,7 +19981,7 @@
       </w:rPr>
     </w:lvl>
   </w:abstractNum>
-  <w:abstractNum w:abstractNumId="156" w15:restartNumberingAfterBreak="0">
+  <w:abstractNum w:abstractNumId="156">
     <w:nsid w:val="77BB167F"/>
     <w:multiLevelType w:val="hybridMultilevel"/>
     <w:tmpl w:val="8B943214"/>
@@ -19058,7 +20121,7 @@
       </w:rPr>
     </w:lvl>
   </w:abstractNum>
-  <w:abstractNum w:abstractNumId="157" w15:restartNumberingAfterBreak="0">
+  <w:abstractNum w:abstractNumId="157">
     <w:nsid w:val="787147C9"/>
     <w:multiLevelType w:val="hybridMultilevel"/>
     <w:tmpl w:val="F72C0EBA"/>
@@ -19174,7 +20237,7 @@
       </w:pPr>
     </w:lvl>
   </w:abstractNum>
-  <w:abstractNum w:abstractNumId="158" w15:restartNumberingAfterBreak="0">
+  <w:abstractNum w:abstractNumId="158">
     <w:nsid w:val="79185874"/>
     <w:multiLevelType w:val="hybridMultilevel"/>
     <w:tmpl w:val="51D4B160"/>
@@ -19314,7 +20377,7 @@
       </w:rPr>
     </w:lvl>
   </w:abstractNum>
-  <w:abstractNum w:abstractNumId="159" w15:restartNumberingAfterBreak="0">
+  <w:abstractNum w:abstractNumId="159">
     <w:nsid w:val="79F50E68"/>
     <w:multiLevelType w:val="hybridMultilevel"/>
     <w:tmpl w:val="967A4044"/>
@@ -19427,7 +20490,7 @@
       </w:pPr>
     </w:lvl>
   </w:abstractNum>
-  <w:abstractNum w:abstractNumId="160" w15:restartNumberingAfterBreak="0">
+  <w:abstractNum w:abstractNumId="160">
     <w:nsid w:val="79F623A6"/>
     <w:multiLevelType w:val="hybridMultilevel"/>
     <w:tmpl w:val="A670879E"/>
@@ -19543,7 +20606,7 @@
       </w:pPr>
     </w:lvl>
   </w:abstractNum>
-  <w:abstractNum w:abstractNumId="161" w15:restartNumberingAfterBreak="0">
+  <w:abstractNum w:abstractNumId="161">
     <w:nsid w:val="7A9F66DA"/>
     <w:multiLevelType w:val="hybridMultilevel"/>
     <w:tmpl w:val="FB8496BE"/>
@@ -19683,7 +20746,7 @@
       </w:rPr>
     </w:lvl>
   </w:abstractNum>
-  <w:abstractNum w:abstractNumId="162" w15:restartNumberingAfterBreak="0">
+  <w:abstractNum w:abstractNumId="162">
     <w:nsid w:val="7AD878A3"/>
     <w:multiLevelType w:val="hybridMultilevel"/>
     <w:tmpl w:val="A6E64E4A"/>
@@ -19799,7 +20862,7 @@
       </w:pPr>
     </w:lvl>
   </w:abstractNum>
-  <w:abstractNum w:abstractNumId="163" w15:restartNumberingAfterBreak="0">
+  <w:abstractNum w:abstractNumId="163">
     <w:nsid w:val="7B7058FD"/>
     <w:multiLevelType w:val="hybridMultilevel"/>
     <w:tmpl w:val="D9E6FB4E"/>
@@ -19915,7 +20978,7 @@
       </w:pPr>
     </w:lvl>
   </w:abstractNum>
-  <w:abstractNum w:abstractNumId="164" w15:restartNumberingAfterBreak="0">
+  <w:abstractNum w:abstractNumId="164">
     <w:nsid w:val="7C5179C0"/>
     <w:multiLevelType w:val="hybridMultilevel"/>
     <w:tmpl w:val="9DAEA8C0"/>
@@ -20031,7 +21094,7 @@
       </w:pPr>
     </w:lvl>
   </w:abstractNum>
-  <w:abstractNum w:abstractNumId="165" w15:restartNumberingAfterBreak="0">
+  <w:abstractNum w:abstractNumId="165">
     <w:nsid w:val="7CA233B8"/>
     <w:multiLevelType w:val="hybridMultilevel"/>
     <w:tmpl w:val="26200200"/>
@@ -20147,7 +21210,7 @@
       </w:pPr>
     </w:lvl>
   </w:abstractNum>
-  <w:abstractNum w:abstractNumId="166" w15:restartNumberingAfterBreak="0">
+  <w:abstractNum w:abstractNumId="166">
     <w:nsid w:val="7CF10915"/>
     <w:multiLevelType w:val="hybridMultilevel"/>
     <w:tmpl w:val="177C32EC"/>
@@ -20287,7 +21350,7 @@
       </w:rPr>
     </w:lvl>
   </w:abstractNum>
-  <w:abstractNum w:abstractNumId="167" w15:restartNumberingAfterBreak="0">
+  <w:abstractNum w:abstractNumId="167">
     <w:nsid w:val="7D4764F0"/>
     <w:multiLevelType w:val="hybridMultilevel"/>
     <w:tmpl w:val="2BC81C9A"/>
@@ -20427,7 +21490,7 @@
       </w:rPr>
     </w:lvl>
   </w:abstractNum>
-  <w:abstractNum w:abstractNumId="168" w15:restartNumberingAfterBreak="0">
+  <w:abstractNum w:abstractNumId="168">
     <w:nsid w:val="7D58660D"/>
     <w:multiLevelType w:val="hybridMultilevel"/>
     <w:tmpl w:val="A7C49024"/>
@@ -20567,7 +21630,7 @@
       </w:rPr>
     </w:lvl>
   </w:abstractNum>
-  <w:abstractNum w:abstractNumId="169" w15:restartNumberingAfterBreak="0">
+  <w:abstractNum w:abstractNumId="169">
     <w:nsid w:val="7D5D33D5"/>
     <w:multiLevelType w:val="hybridMultilevel"/>
     <w:tmpl w:val="76EE0BC0"/>
@@ -20709,7 +21772,7 @@
       </w:rPr>
     </w:lvl>
   </w:abstractNum>
-  <w:abstractNum w:abstractNumId="170" w15:restartNumberingAfterBreak="0">
+  <w:abstractNum w:abstractNumId="170">
     <w:nsid w:val="7DD76FD6"/>
     <w:multiLevelType w:val="hybridMultilevel"/>
     <w:tmpl w:val="828CCAC6"/>
@@ -20822,7 +21885,7 @@
       </w:pPr>
     </w:lvl>
   </w:abstractNum>
-  <w:abstractNum w:abstractNumId="171" w15:restartNumberingAfterBreak="0">
+  <w:abstractNum w:abstractNumId="171">
     <w:nsid w:val="7DDF1589"/>
     <w:multiLevelType w:val="hybridMultilevel"/>
     <w:tmpl w:val="7DB621E2"/>
@@ -20961,7 +22024,7 @@
       </w:rPr>
     </w:lvl>
   </w:abstractNum>
-  <w:abstractNum w:abstractNumId="172" w15:restartNumberingAfterBreak="0">
+  <w:abstractNum w:abstractNumId="172">
     <w:nsid w:val="7ED912C7"/>
     <w:multiLevelType w:val="hybridMultilevel"/>
     <w:tmpl w:val="1BDC51FC"/>
@@ -21077,7 +22140,7 @@
       </w:pPr>
     </w:lvl>
   </w:abstractNum>
-  <w:abstractNum w:abstractNumId="173" w15:restartNumberingAfterBreak="0">
+  <w:abstractNum w:abstractNumId="173">
     <w:nsid w:val="7F8603F2"/>
     <w:multiLevelType w:val="multilevel"/>
     <w:tmpl w:val="3C1C5EB8"/>
@@ -21721,7 +22784,7 @@
 </file>
 
 <file path=word/styles.xml><?xml version="1.0" encoding="utf-8"?>
-<w:styles xmlns:mc="http://schemas.openxmlformats.org/markup-compatibility/2006" xmlns:r="http://schemas.openxmlformats.org/officeDocument/2006/relationships" xmlns:w="http://schemas.openxmlformats.org/wordprocessingml/2006/main" xmlns:w14="http://schemas.microsoft.com/office/word/2010/wordml" xmlns:w15="http://schemas.microsoft.com/office/word/2012/wordml" mc:Ignorable="w14 w15">
+<w:styles xmlns:mc="http://schemas.openxmlformats.org/markup-compatibility/2006" xmlns:r="http://schemas.openxmlformats.org/officeDocument/2006/relationships" xmlns:w="http://schemas.openxmlformats.org/wordprocessingml/2006/main" xmlns:w14="http://schemas.microsoft.com/office/word/2010/wordml" mc:Ignorable="w14">
   <w:docDefaults>
     <w:rPrDefault>
       <w:rPr>
@@ -21731,359 +22794,154 @@
     </w:rPrDefault>
     <w:pPrDefault/>
   </w:docDefaults>
-  <w:latentStyles w:defLockedState="0" w:defUIPriority="0" w:defSemiHidden="0" w:defUnhideWhenUsed="0" w:defQFormat="0" w:count="371">
-    <w:lsdException w:name="Normal" w:qFormat="1"/>
-    <w:lsdException w:name="heading 1" w:qFormat="1"/>
-    <w:lsdException w:name="heading 2" w:qFormat="1"/>
-    <w:lsdException w:name="heading 3" w:qFormat="1"/>
-    <w:lsdException w:name="heading 4" w:qFormat="1"/>
-    <w:lsdException w:name="heading 5" w:semiHidden="1" w:unhideWhenUsed="1"/>
-    <w:lsdException w:name="heading 6" w:semiHidden="1" w:unhideWhenUsed="1"/>
-    <w:lsdException w:name="heading 7" w:semiHidden="1" w:unhideWhenUsed="1"/>
-    <w:lsdException w:name="heading 8" w:semiHidden="1" w:unhideWhenUsed="1"/>
-    <w:lsdException w:name="heading 9" w:semiHidden="1" w:unhideWhenUsed="1"/>
-    <w:lsdException w:name="index 1" w:semiHidden="1" w:unhideWhenUsed="1"/>
-    <w:lsdException w:name="index 2" w:semiHidden="1" w:unhideWhenUsed="1"/>
-    <w:lsdException w:name="index 3" w:semiHidden="1" w:unhideWhenUsed="1"/>
-    <w:lsdException w:name="index 4" w:semiHidden="1" w:unhideWhenUsed="1"/>
-    <w:lsdException w:name="index 5" w:semiHidden="1" w:unhideWhenUsed="1"/>
-    <w:lsdException w:name="index 6" w:semiHidden="1" w:unhideWhenUsed="1"/>
-    <w:lsdException w:name="index 7" w:semiHidden="1" w:unhideWhenUsed="1"/>
-    <w:lsdException w:name="index 8" w:semiHidden="1" w:unhideWhenUsed="1"/>
-    <w:lsdException w:name="index 9" w:semiHidden="1" w:unhideWhenUsed="1"/>
-    <w:lsdException w:name="toc 1" w:semiHidden="1" w:uiPriority="39" w:unhideWhenUsed="1"/>
-    <w:lsdException w:name="toc 2" w:semiHidden="1" w:uiPriority="39" w:unhideWhenUsed="1"/>
-    <w:lsdException w:name="toc 3" w:semiHidden="1" w:uiPriority="39" w:unhideWhenUsed="1"/>
-    <w:lsdException w:name="toc 4" w:semiHidden="1" w:uiPriority="39" w:unhideWhenUsed="1"/>
-    <w:lsdException w:name="toc 5" w:semiHidden="1" w:uiPriority="39" w:unhideWhenUsed="1"/>
-    <w:lsdException w:name="toc 6" w:semiHidden="1" w:uiPriority="39" w:unhideWhenUsed="1"/>
-    <w:lsdException w:name="toc 7" w:semiHidden="1" w:uiPriority="39" w:unhideWhenUsed="1"/>
-    <w:lsdException w:name="toc 8" w:semiHidden="1" w:uiPriority="39" w:unhideWhenUsed="1"/>
-    <w:lsdException w:name="toc 9" w:semiHidden="1" w:uiPriority="39" w:unhideWhenUsed="1"/>
-    <w:lsdException w:name="Normal Indent" w:semiHidden="1" w:unhideWhenUsed="1"/>
-    <w:lsdException w:name="footnote text" w:semiHidden="1" w:unhideWhenUsed="1"/>
-    <w:lsdException w:name="annotation text" w:semiHidden="1" w:unhideWhenUsed="1"/>
-    <w:lsdException w:name="header" w:semiHidden="1" w:unhideWhenUsed="1"/>
-    <w:lsdException w:name="footer" w:semiHidden="1" w:unhideWhenUsed="1"/>
-    <w:lsdException w:name="index heading" w:semiHidden="1" w:unhideWhenUsed="1"/>
-    <w:lsdException w:name="caption" w:semiHidden="1" w:unhideWhenUsed="1"/>
-    <w:lsdException w:name="table of figures" w:semiHidden="1" w:unhideWhenUsed="1"/>
-    <w:lsdException w:name="envelope address" w:semiHidden="1" w:unhideWhenUsed="1"/>
-    <w:lsdException w:name="envelope return" w:semiHidden="1" w:unhideWhenUsed="1"/>
-    <w:lsdException w:name="footnote reference" w:semiHidden="1" w:unhideWhenUsed="1"/>
-    <w:lsdException w:name="annotation reference" w:semiHidden="1" w:unhideWhenUsed="1"/>
-    <w:lsdException w:name="line number" w:semiHidden="1" w:unhideWhenUsed="1"/>
-    <w:lsdException w:name="page number" w:semiHidden="1" w:unhideWhenUsed="1"/>
-    <w:lsdException w:name="endnote reference" w:semiHidden="1" w:unhideWhenUsed="1"/>
-    <w:lsdException w:name="endnote text" w:semiHidden="1" w:unhideWhenUsed="1"/>
-    <w:lsdException w:name="table of authorities" w:semiHidden="1" w:unhideWhenUsed="1"/>
-    <w:lsdException w:name="macro" w:semiHidden="1" w:unhideWhenUsed="1"/>
-    <w:lsdException w:name="toa heading" w:semiHidden="1" w:unhideWhenUsed="1"/>
-    <w:lsdException w:name="List" w:semiHidden="1" w:unhideWhenUsed="1"/>
-    <w:lsdException w:name="List Bullet" w:semiHidden="1" w:unhideWhenUsed="1"/>
-    <w:lsdException w:name="List 2" w:semiHidden="1" w:unhideWhenUsed="1"/>
-    <w:lsdException w:name="List 3" w:semiHidden="1" w:unhideWhenUsed="1"/>
-    <w:lsdException w:name="List Bullet 2" w:semiHidden="1" w:unhideWhenUsed="1"/>
-    <w:lsdException w:name="List Bullet 3" w:semiHidden="1" w:unhideWhenUsed="1"/>
-    <w:lsdException w:name="List Bullet 4" w:semiHidden="1" w:unhideWhenUsed="1"/>
-    <w:lsdException w:name="List Bullet 5" w:semiHidden="1" w:unhideWhenUsed="1"/>
-    <w:lsdException w:name="List Number 2" w:semiHidden="1" w:unhideWhenUsed="1"/>
-    <w:lsdException w:name="List Number 3" w:semiHidden="1" w:unhideWhenUsed="1"/>
-    <w:lsdException w:name="List Number 4" w:semiHidden="1" w:unhideWhenUsed="1"/>
-    <w:lsdException w:name="List Number 5" w:semiHidden="1" w:unhideWhenUsed="1"/>
-    <w:lsdException w:name="Closing" w:semiHidden="1" w:unhideWhenUsed="1"/>
-    <w:lsdException w:name="Signature" w:semiHidden="1" w:unhideWhenUsed="1"/>
-    <w:lsdException w:name="Default Paragraph Font" w:semiHidden="1" w:unhideWhenUsed="1"/>
-    <w:lsdException w:name="Body Text" w:semiHidden="1" w:unhideWhenUsed="1"/>
-    <w:lsdException w:name="Body Text Indent" w:semiHidden="1" w:unhideWhenUsed="1"/>
-    <w:lsdException w:name="List Continue" w:semiHidden="1" w:unhideWhenUsed="1"/>
-    <w:lsdException w:name="List Continue 2" w:semiHidden="1" w:unhideWhenUsed="1"/>
-    <w:lsdException w:name="List Continue 3" w:semiHidden="1" w:unhideWhenUsed="1"/>
-    <w:lsdException w:name="List Continue 4" w:semiHidden="1" w:unhideWhenUsed="1"/>
-    <w:lsdException w:name="List Continue 5" w:semiHidden="1" w:unhideWhenUsed="1"/>
-    <w:lsdException w:name="Message Header" w:semiHidden="1" w:unhideWhenUsed="1"/>
-    <w:lsdException w:name="Body Text First Indent 2" w:semiHidden="1" w:unhideWhenUsed="1"/>
-    <w:lsdException w:name="Note Heading" w:semiHidden="1" w:unhideWhenUsed="1"/>
-    <w:lsdException w:name="Body Text 2" w:semiHidden="1" w:unhideWhenUsed="1"/>
-    <w:lsdException w:name="Body Text 3" w:semiHidden="1" w:unhideWhenUsed="1"/>
-    <w:lsdException w:name="Body Text Indent 2" w:semiHidden="1" w:unhideWhenUsed="1"/>
-    <w:lsdException w:name="Body Text Indent 3" w:semiHidden="1" w:unhideWhenUsed="1"/>
-    <w:lsdException w:name="Block Text" w:semiHidden="1" w:unhideWhenUsed="1"/>
-    <w:lsdException w:name="Hyperlink" w:semiHidden="1" w:uiPriority="99" w:unhideWhenUsed="1"/>
-    <w:lsdException w:name="FollowedHyperlink" w:semiHidden="1" w:unhideWhenUsed="1"/>
-    <w:lsdException w:name="Strong" w:uiPriority="22"/>
-    <w:lsdException w:name="Document Map" w:semiHidden="1" w:unhideWhenUsed="1"/>
-    <w:lsdException w:name="Plain Text" w:semiHidden="1" w:unhideWhenUsed="1"/>
-    <w:lsdException w:name="E-mail Signature" w:semiHidden="1" w:unhideWhenUsed="1"/>
-    <w:lsdException w:name="HTML Top of Form" w:semiHidden="1" w:unhideWhenUsed="1"/>
-    <w:lsdException w:name="HTML Bottom of Form" w:semiHidden="1" w:unhideWhenUsed="1"/>
-    <w:lsdException w:name="Normal (Web)" w:semiHidden="1" w:unhideWhenUsed="1"/>
-    <w:lsdException w:name="HTML Acronym" w:semiHidden="1" w:unhideWhenUsed="1"/>
-    <w:lsdException w:name="HTML Address" w:semiHidden="1" w:unhideWhenUsed="1"/>
-    <w:lsdException w:name="HTML Cite" w:semiHidden="1" w:unhideWhenUsed="1"/>
-    <w:lsdException w:name="HTML Code" w:semiHidden="1" w:unhideWhenUsed="1"/>
-    <w:lsdException w:name="HTML Definition" w:semiHidden="1" w:unhideWhenUsed="1"/>
-    <w:lsdException w:name="HTML Keyboard" w:semiHidden="1" w:unhideWhenUsed="1"/>
-    <w:lsdException w:name="HTML Preformatted" w:semiHidden="1" w:unhideWhenUsed="1"/>
-    <w:lsdException w:name="HTML Sample" w:semiHidden="1" w:unhideWhenUsed="1"/>
-    <w:lsdException w:name="HTML Typewriter" w:semiHidden="1" w:unhideWhenUsed="1"/>
-    <w:lsdException w:name="HTML Variable" w:semiHidden="1" w:unhideWhenUsed="1"/>
-    <w:lsdException w:name="Normal Table" w:semiHidden="1" w:unhideWhenUsed="1"/>
-    <w:lsdException w:name="annotation subject" w:semiHidden="1" w:unhideWhenUsed="1"/>
-    <w:lsdException w:name="No List" w:semiHidden="1" w:uiPriority="99" w:unhideWhenUsed="1"/>
-    <w:lsdException w:name="Outline List 1" w:semiHidden="1" w:unhideWhenUsed="1"/>
-    <w:lsdException w:name="Outline List 2" w:semiHidden="1" w:unhideWhenUsed="1"/>
-    <w:lsdException w:name="Outline List 3" w:semiHidden="1" w:unhideWhenUsed="1"/>
-    <w:lsdException w:name="Table Simple 1" w:semiHidden="1" w:unhideWhenUsed="1"/>
-    <w:lsdException w:name="Table Simple 2" w:semiHidden="1" w:unhideWhenUsed="1"/>
-    <w:lsdException w:name="Table Simple 3" w:semiHidden="1" w:unhideWhenUsed="1"/>
-    <w:lsdException w:name="Table Classic 1" w:semiHidden="1" w:unhideWhenUsed="1"/>
-    <w:lsdException w:name="Table Classic 2" w:semiHidden="1" w:unhideWhenUsed="1"/>
-    <w:lsdException w:name="Table Classic 3" w:semiHidden="1" w:unhideWhenUsed="1"/>
-    <w:lsdException w:name="Table Classic 4" w:semiHidden="1" w:unhideWhenUsed="1"/>
-    <w:lsdException w:name="Table Colorful 1" w:semiHidden="1" w:unhideWhenUsed="1"/>
-    <w:lsdException w:name="Table Colorful 2" w:semiHidden="1" w:unhideWhenUsed="1"/>
-    <w:lsdException w:name="Table Colorful 3" w:semiHidden="1" w:unhideWhenUsed="1"/>
-    <w:lsdException w:name="Table Columns 1" w:semiHidden="1" w:unhideWhenUsed="1"/>
-    <w:lsdException w:name="Table Columns 2" w:semiHidden="1" w:unhideWhenUsed="1"/>
-    <w:lsdException w:name="Table Columns 3" w:semiHidden="1" w:unhideWhenUsed="1"/>
-    <w:lsdException w:name="Table Columns 4" w:semiHidden="1" w:unhideWhenUsed="1"/>
-    <w:lsdException w:name="Table Columns 5" w:semiHidden="1" w:unhideWhenUsed="1"/>
-    <w:lsdException w:name="Table Grid 1" w:semiHidden="1" w:unhideWhenUsed="1"/>
-    <w:lsdException w:name="Table Grid 2" w:semiHidden="1" w:unhideWhenUsed="1"/>
-    <w:lsdException w:name="Table Grid 3" w:semiHidden="1" w:unhideWhenUsed="1"/>
-    <w:lsdException w:name="Table Grid 4" w:semiHidden="1" w:unhideWhenUsed="1"/>
-    <w:lsdException w:name="Table Grid 5" w:semiHidden="1" w:unhideWhenUsed="1"/>
-    <w:lsdException w:name="Table Grid 6" w:semiHidden="1" w:unhideWhenUsed="1"/>
-    <w:lsdException w:name="Table Grid 7" w:semiHidden="1" w:unhideWhenUsed="1"/>
-    <w:lsdException w:name="Table Grid 8" w:semiHidden="1" w:unhideWhenUsed="1"/>
-    <w:lsdException w:name="Table List 1" w:semiHidden="1" w:unhideWhenUsed="1"/>
-    <w:lsdException w:name="Table List 2" w:semiHidden="1" w:unhideWhenUsed="1"/>
-    <w:lsdException w:name="Table List 3" w:semiHidden="1" w:unhideWhenUsed="1"/>
-    <w:lsdException w:name="Table List 4" w:semiHidden="1" w:unhideWhenUsed="1"/>
-    <w:lsdException w:name="Table List 5" w:semiHidden="1" w:unhideWhenUsed="1"/>
-    <w:lsdException w:name="Table List 6" w:semiHidden="1" w:unhideWhenUsed="1"/>
-    <w:lsdException w:name="Table List 7" w:semiHidden="1" w:unhideWhenUsed="1"/>
-    <w:lsdException w:name="Table List 8" w:semiHidden="1" w:unhideWhenUsed="1"/>
-    <w:lsdException w:name="Table 3D effects 1" w:semiHidden="1" w:unhideWhenUsed="1"/>
-    <w:lsdException w:name="Table 3D effects 2" w:semiHidden="1" w:unhideWhenUsed="1"/>
-    <w:lsdException w:name="Table 3D effects 3" w:semiHidden="1" w:unhideWhenUsed="1"/>
-    <w:lsdException w:name="Table Contemporary" w:semiHidden="1" w:unhideWhenUsed="1"/>
-    <w:lsdException w:name="Table Elegant" w:semiHidden="1" w:unhideWhenUsed="1"/>
-    <w:lsdException w:name="Table Professional" w:semiHidden="1" w:unhideWhenUsed="1"/>
-    <w:lsdException w:name="Table Subtle 1" w:semiHidden="1" w:unhideWhenUsed="1"/>
-    <w:lsdException w:name="Table Subtle 2" w:semiHidden="1" w:unhideWhenUsed="1"/>
-    <w:lsdException w:name="Table Web 1" w:semiHidden="1" w:unhideWhenUsed="1"/>
-    <w:lsdException w:name="Table Web 2" w:semiHidden="1" w:unhideWhenUsed="1"/>
-    <w:lsdException w:name="Table Web 3" w:semiHidden="1" w:unhideWhenUsed="1"/>
-    <w:lsdException w:name="Balloon Text" w:semiHidden="1" w:unhideWhenUsed="1"/>
-    <w:lsdException w:name="Table Theme" w:semiHidden="1" w:unhideWhenUsed="1"/>
-    <w:lsdException w:name="Placeholder Text" w:semiHidden="1" w:uiPriority="99"/>
-    <w:lsdException w:name="No Spacing" w:uiPriority="1"/>
-    <w:lsdException w:name="Light Shading" w:uiPriority="60"/>
-    <w:lsdException w:name="Light List" w:uiPriority="61"/>
-    <w:lsdException w:name="Light Grid" w:uiPriority="62"/>
-    <w:lsdException w:name="Medium Shading 1" w:uiPriority="63"/>
-    <w:lsdException w:name="Medium Shading 2" w:uiPriority="64"/>
-    <w:lsdException w:name="Medium List 1" w:uiPriority="65"/>
-    <w:lsdException w:name="Medium List 2" w:uiPriority="66"/>
-    <w:lsdException w:name="Medium Grid 1" w:uiPriority="67"/>
-    <w:lsdException w:name="Medium Grid 2" w:uiPriority="68"/>
-    <w:lsdException w:name="Medium Grid 3" w:uiPriority="69"/>
-    <w:lsdException w:name="Dark List" w:uiPriority="70"/>
-    <w:lsdException w:name="Colorful Shading" w:uiPriority="71"/>
-    <w:lsdException w:name="Colorful List" w:uiPriority="72"/>
-    <w:lsdException w:name="Colorful Grid" w:uiPriority="73"/>
-    <w:lsdException w:name="Light Shading Accent 1" w:uiPriority="60"/>
-    <w:lsdException w:name="Light List Accent 1" w:uiPriority="61"/>
-    <w:lsdException w:name="Light Grid Accent 1" w:uiPriority="62"/>
-    <w:lsdException w:name="Medium Shading 1 Accent 1" w:uiPriority="63"/>
-    <w:lsdException w:name="Medium Shading 2 Accent 1" w:uiPriority="64"/>
-    <w:lsdException w:name="Medium List 1 Accent 1" w:uiPriority="65"/>
-    <w:lsdException w:name="Revision" w:semiHidden="1"/>
-    <w:lsdException w:name="List Paragraph" w:uiPriority="34"/>
-    <w:lsdException w:name="Quote" w:uiPriority="29"/>
-    <w:lsdException w:name="Intense Quote" w:uiPriority="30"/>
-    <w:lsdException w:name="Medium List 2 Accent 1" w:uiPriority="66"/>
-    <w:lsdException w:name="Medium Grid 1 Accent 1" w:uiPriority="67"/>
-    <w:lsdException w:name="Medium Grid 2 Accent 1" w:uiPriority="68"/>
-    <w:lsdException w:name="Medium Grid 3 Accent 1" w:uiPriority="69"/>
-    <w:lsdException w:name="Dark List Accent 1" w:uiPriority="70"/>
-    <w:lsdException w:name="Colorful Shading Accent 1" w:uiPriority="71"/>
-    <w:lsdException w:name="Colorful List Accent 1" w:uiPriority="72"/>
-    <w:lsdException w:name="Colorful Grid Accent 1" w:uiPriority="73"/>
-    <w:lsdException w:name="Light Shading Accent 2" w:uiPriority="60"/>
-    <w:lsdException w:name="Light List Accent 2" w:uiPriority="61"/>
-    <w:lsdException w:name="Light Grid Accent 2" w:uiPriority="62"/>
-    <w:lsdException w:name="Medium Shading 1 Accent 2" w:uiPriority="63"/>
-    <w:lsdException w:name="Medium Shading 2 Accent 2" w:uiPriority="64"/>
-    <w:lsdException w:name="Medium List 1 Accent 2" w:uiPriority="65"/>
-    <w:lsdException w:name="Medium List 2 Accent 2" w:uiPriority="66"/>
-    <w:lsdException w:name="Medium Grid 1 Accent 2" w:uiPriority="67"/>
-    <w:lsdException w:name="Medium Grid 2 Accent 2" w:uiPriority="68"/>
-    <w:lsdException w:name="Medium Grid 3 Accent 2" w:uiPriority="69"/>
-    <w:lsdException w:name="Dark List Accent 2" w:uiPriority="70"/>
-    <w:lsdException w:name="Colorful Shading Accent 2" w:uiPriority="71"/>
-    <w:lsdException w:name="Colorful List Accent 2" w:uiPriority="72"/>
-    <w:lsdException w:name="Colorful Grid Accent 2" w:uiPriority="73"/>
-    <w:lsdException w:name="Light Shading Accent 3" w:uiPriority="60"/>
-    <w:lsdException w:name="Light List Accent 3" w:uiPriority="61"/>
-    <w:lsdException w:name="Light Grid Accent 3" w:uiPriority="62"/>
-    <w:lsdException w:name="Medium Shading 1 Accent 3" w:uiPriority="63"/>
-    <w:lsdException w:name="Medium Shading 2 Accent 3" w:uiPriority="64"/>
-    <w:lsdException w:name="Medium List 1 Accent 3" w:uiPriority="65"/>
-    <w:lsdException w:name="Medium List 2 Accent 3" w:uiPriority="66"/>
-    <w:lsdException w:name="Medium Grid 1 Accent 3" w:uiPriority="67"/>
-    <w:lsdException w:name="Medium Grid 2 Accent 3" w:uiPriority="68"/>
-    <w:lsdException w:name="Medium Grid 3 Accent 3" w:uiPriority="69"/>
-    <w:lsdException w:name="Dark List Accent 3" w:uiPriority="70"/>
-    <w:lsdException w:name="Colorful Shading Accent 3" w:uiPriority="71"/>
-    <w:lsdException w:name="Colorful List Accent 3" w:uiPriority="72"/>
-    <w:lsdException w:name="Colorful Grid Accent 3" w:uiPriority="73"/>
-    <w:lsdException w:name="Light Shading Accent 4" w:uiPriority="60"/>
-    <w:lsdException w:name="Light List Accent 4" w:uiPriority="61"/>
-    <w:lsdException w:name="Light Grid Accent 4" w:uiPriority="62"/>
-    <w:lsdException w:name="Medium Shading 1 Accent 4" w:uiPriority="63"/>
-    <w:lsdException w:name="Medium Shading 2 Accent 4" w:uiPriority="64"/>
-    <w:lsdException w:name="Medium List 1 Accent 4" w:uiPriority="65"/>
-    <w:lsdException w:name="Medium List 2 Accent 4" w:uiPriority="66"/>
-    <w:lsdException w:name="Medium Grid 1 Accent 4" w:uiPriority="67"/>
-    <w:lsdException w:name="Medium Grid 2 Accent 4" w:uiPriority="68"/>
-    <w:lsdException w:name="Medium Grid 3 Accent 4" w:uiPriority="69"/>
-    <w:lsdException w:name="Dark List Accent 4" w:uiPriority="70"/>
-    <w:lsdException w:name="Colorful Shading Accent 4" w:uiPriority="71"/>
-    <w:lsdException w:name="Colorful List Accent 4" w:uiPriority="72"/>
-    <w:lsdException w:name="Colorful Grid Accent 4" w:uiPriority="73"/>
-    <w:lsdException w:name="Light Shading Accent 5" w:uiPriority="60"/>
-    <w:lsdException w:name="Light List Accent 5" w:uiPriority="61"/>
-    <w:lsdException w:name="Light Grid Accent 5" w:uiPriority="62"/>
-    <w:lsdException w:name="Medium Shading 1 Accent 5" w:uiPriority="63"/>
-    <w:lsdException w:name="Medium Shading 2 Accent 5" w:uiPriority="64"/>
-    <w:lsdException w:name="Medium List 1 Accent 5" w:uiPriority="65"/>
-    <w:lsdException w:name="Medium List 2 Accent 5" w:uiPriority="66"/>
-    <w:lsdException w:name="Medium Grid 1 Accent 5" w:uiPriority="67"/>
-    <w:lsdException w:name="Medium Grid 2 Accent 5" w:uiPriority="68"/>
-    <w:lsdException w:name="Medium Grid 3 Accent 5" w:uiPriority="69"/>
-    <w:lsdException w:name="Dark List Accent 5" w:uiPriority="70"/>
-    <w:lsdException w:name="Colorful Shading Accent 5" w:uiPriority="71"/>
-    <w:lsdException w:name="Colorful List Accent 5" w:uiPriority="72"/>
-    <w:lsdException w:name="Colorful Grid Accent 5" w:uiPriority="73"/>
-    <w:lsdException w:name="Light Shading Accent 6" w:uiPriority="60"/>
-    <w:lsdException w:name="Light List Accent 6" w:uiPriority="61"/>
-    <w:lsdException w:name="Light Grid Accent 6" w:uiPriority="62"/>
-    <w:lsdException w:name="Medium Shading 1 Accent 6" w:uiPriority="63"/>
-    <w:lsdException w:name="Medium Shading 2 Accent 6" w:uiPriority="64"/>
-    <w:lsdException w:name="Medium List 1 Accent 6" w:uiPriority="65"/>
-    <w:lsdException w:name="Medium List 2 Accent 6" w:uiPriority="66"/>
-    <w:lsdException w:name="Medium Grid 1 Accent 6" w:uiPriority="67"/>
-    <w:lsdException w:name="Medium Grid 2 Accent 6" w:uiPriority="68"/>
-    <w:lsdException w:name="Medium Grid 3 Accent 6" w:uiPriority="69"/>
-    <w:lsdException w:name="Dark List Accent 6" w:uiPriority="70"/>
-    <w:lsdException w:name="Colorful Shading Accent 6" w:uiPriority="71"/>
-    <w:lsdException w:name="Colorful List Accent 6" w:uiPriority="72"/>
-    <w:lsdException w:name="Colorful Grid Accent 6" w:uiPriority="73"/>
-    <w:lsdException w:name="Subtle Emphasis" w:uiPriority="19"/>
-    <w:lsdException w:name="Intense Emphasis" w:uiPriority="21"/>
-    <w:lsdException w:name="Subtle Reference" w:uiPriority="31"/>
-    <w:lsdException w:name="Intense Reference" w:uiPriority="32"/>
-    <w:lsdException w:name="Book Title" w:uiPriority="33"/>
-    <w:lsdException w:name="Bibliography" w:semiHidden="1" w:uiPriority="37" w:unhideWhenUsed="1"/>
-    <w:lsdException w:name="TOC Heading" w:semiHidden="1" w:unhideWhenUsed="1" w:qFormat="1"/>
-    <w:lsdException w:name="Grid Table 4" w:uiPriority="49"/>
-    <w:lsdException w:name="Grid Table 5 Dark" w:uiPriority="50"/>
-    <w:lsdException w:name="Grid Table 6 Colorful" w:uiPriority="51"/>
-    <w:lsdException w:name="Grid Table 7 Colorful" w:uiPriority="52"/>
-    <w:lsdException w:name="Grid Table 1 Light Accent 1" w:uiPriority="46"/>
-    <w:lsdException w:name="Grid Table 2 Accent 1" w:uiPriority="47"/>
-    <w:lsdException w:name="Grid Table 3 Accent 1" w:uiPriority="48"/>
-    <w:lsdException w:name="Grid Table 4 Accent 1" w:uiPriority="49"/>
-    <w:lsdException w:name="Grid Table 5 Dark Accent 1" w:uiPriority="50"/>
-    <w:lsdException w:name="Grid Table 6 Colorful Accent 1" w:uiPriority="51"/>
-    <w:lsdException w:name="Grid Table 7 Colorful Accent 1" w:uiPriority="52"/>
-    <w:lsdException w:name="Grid Table 1 Light Accent 2" w:uiPriority="46"/>
-    <w:lsdException w:name="Grid Table 2 Accent 2" w:uiPriority="47"/>
-    <w:lsdException w:name="Grid Table 3 Accent 2" w:uiPriority="48"/>
-    <w:lsdException w:name="Grid Table 4 Accent 2" w:uiPriority="49"/>
-    <w:lsdException w:name="Grid Table 5 Dark Accent 2" w:uiPriority="50"/>
-    <w:lsdException w:name="Grid Table 6 Colorful Accent 2" w:uiPriority="51"/>
-    <w:lsdException w:name="Grid Table 7 Colorful Accent 2" w:uiPriority="52"/>
-    <w:lsdException w:name="Grid Table 1 Light Accent 3" w:uiPriority="46"/>
-    <w:lsdException w:name="Grid Table 2 Accent 3" w:uiPriority="47"/>
-    <w:lsdException w:name="Grid Table 3 Accent 3" w:uiPriority="48"/>
-    <w:lsdException w:name="Grid Table 4 Accent 3" w:uiPriority="49"/>
-    <w:lsdException w:name="Grid Table 5 Dark Accent 3" w:uiPriority="50"/>
-    <w:lsdException w:name="Grid Table 6 Colorful Accent 3" w:uiPriority="51"/>
-    <w:lsdException w:name="Grid Table 7 Colorful Accent 3" w:uiPriority="52"/>
-    <w:lsdException w:name="Grid Table 1 Light Accent 4" w:uiPriority="46"/>
-    <w:lsdException w:name="Grid Table 2 Accent 4" w:uiPriority="47"/>
-    <w:lsdException w:name="Grid Table 3 Accent 4" w:uiPriority="48"/>
-    <w:lsdException w:name="Grid Table 4 Accent 4" w:uiPriority="49"/>
-    <w:lsdException w:name="Grid Table 5 Dark Accent 4" w:uiPriority="50"/>
-    <w:lsdException w:name="Grid Table 6 Colorful Accent 4" w:uiPriority="51"/>
-    <w:lsdException w:name="Grid Table 7 Colorful Accent 4" w:uiPriority="52"/>
-    <w:lsdException w:name="Grid Table 1 Light Accent 5" w:uiPriority="46"/>
-    <w:lsdException w:name="Grid Table 2 Accent 5" w:uiPriority="47"/>
-    <w:lsdException w:name="Grid Table 3 Accent 5" w:uiPriority="48"/>
-    <w:lsdException w:name="Grid Table 4 Accent 5" w:uiPriority="49"/>
-    <w:lsdException w:name="Grid Table 5 Dark Accent 5" w:uiPriority="50"/>
-    <w:lsdException w:name="Grid Table 6 Colorful Accent 5" w:uiPriority="51"/>
-    <w:lsdException w:name="Grid Table 7 Colorful Accent 5" w:uiPriority="52"/>
-    <w:lsdException w:name="Grid Table 1 Light Accent 6" w:uiPriority="46"/>
-    <w:lsdException w:name="Grid Table 2 Accent 6" w:uiPriority="47"/>
-    <w:lsdException w:name="Grid Table 3 Accent 6" w:uiPriority="48"/>
-    <w:lsdException w:name="Grid Table 4 Accent 6" w:uiPriority="49"/>
-    <w:lsdException w:name="Grid Table 5 Dark Accent 6" w:uiPriority="50"/>
-    <w:lsdException w:name="Grid Table 6 Colorful Accent 6" w:uiPriority="51"/>
-    <w:lsdException w:name="Grid Table 7 Colorful Accent 6" w:uiPriority="52"/>
-    <w:lsdException w:name="List Table 1 Light" w:uiPriority="46"/>
-    <w:lsdException w:name="List Table 2" w:uiPriority="47"/>
-    <w:lsdException w:name="List Table 3" w:uiPriority="48"/>
-    <w:lsdException w:name="List Table 4" w:uiPriority="49"/>
-    <w:lsdException w:name="List Table 5 Dark" w:uiPriority="50"/>
-    <w:lsdException w:name="List Table 6 Colorful" w:uiPriority="51"/>
-    <w:lsdException w:name="List Table 7 Colorful" w:uiPriority="52"/>
-    <w:lsdException w:name="List Table 1 Light Accent 1" w:uiPriority="46"/>
-    <w:lsdException w:name="List Table 2 Accent 1" w:uiPriority="47"/>
-    <w:lsdException w:name="List Table 3 Accent 1" w:uiPriority="48"/>
-    <w:lsdException w:name="List Table 4 Accent 1" w:uiPriority="49"/>
-    <w:lsdException w:name="List Table 5 Dark Accent 1" w:uiPriority="50"/>
-    <w:lsdException w:name="List Table 6 Colorful Accent 1" w:uiPriority="51"/>
-    <w:lsdException w:name="List Table 7 Colorful Accent 1" w:uiPriority="52"/>
-    <w:lsdException w:name="List Table 1 Light Accent 2" w:uiPriority="46"/>
-    <w:lsdException w:name="List Table 2 Accent 2" w:uiPriority="47"/>
-    <w:lsdException w:name="List Table 3 Accent 2" w:uiPriority="48"/>
-    <w:lsdException w:name="List Table 4 Accent 2" w:uiPriority="49"/>
-    <w:lsdException w:name="List Table 5 Dark Accent 2" w:uiPriority="50"/>
-    <w:lsdException w:name="List Table 6 Colorful Accent 2" w:uiPriority="51"/>
-    <w:lsdException w:name="List Table 7 Colorful Accent 2" w:uiPriority="52"/>
-    <w:lsdException w:name="List Table 1 Light Accent 3" w:uiPriority="46"/>
-    <w:lsdException w:name="List Table 2 Accent 3" w:uiPriority="47"/>
-    <w:lsdException w:name="List Table 3 Accent 3" w:uiPriority="48"/>
-    <w:lsdException w:name="List Table 4 Accent 3" w:uiPriority="49"/>
-    <w:lsdException w:name="List Table 5 Dark Accent 3" w:uiPriority="50"/>
-    <w:lsdException w:name="List Table 6 Colorful Accent 3" w:uiPriority="51"/>
-    <w:lsdException w:name="List Table 7 Colorful Accent 3" w:uiPriority="52"/>
-    <w:lsdException w:name="List Table 1 Light Accent 4" w:uiPriority="46"/>
-    <w:lsdException w:name="List Table 2 Accent 4" w:uiPriority="47"/>
-    <w:lsdException w:name="List Table 3 Accent 4" w:uiPriority="48"/>
-    <w:lsdException w:name="List Table 4 Accent 4" w:uiPriority="49"/>
-    <w:lsdException w:name="List Table 5 Dark Accent 4" w:uiPriority="50"/>
-    <w:lsdException w:name="List Table 6 Colorful Accent 4" w:uiPriority="51"/>
-    <w:lsdException w:name="List Table 7 Colorful Accent 4" w:uiPriority="52"/>
-    <w:lsdException w:name="List Table 1 Light Accent 5" w:uiPriority="46"/>
-    <w:lsdException w:name="List Table 2 Accent 5" w:uiPriority="47"/>
-    <w:lsdException w:name="List Table 3 Accent 5" w:uiPriority="48"/>
-    <w:lsdException w:name="List Table 4 Accent 5" w:uiPriority="49"/>
-    <w:lsdException w:name="List Table 5 Dark Accent 5" w:uiPriority="50"/>
-    <w:lsdException w:name="List Table 6 Colorful Accent 5" w:uiPriority="51"/>
-    <w:lsdException w:name="List Table 7 Colorful Accent 5" w:uiPriority="52"/>
-    <w:lsdException w:name="List Table 1 Light Accent 6" w:uiPriority="46"/>
-    <w:lsdException w:name="List Table 2 Accent 6" w:uiPriority="47"/>
-    <w:lsdException w:name="List Table 3 Accent 6" w:uiPriority="48"/>
-    <w:lsdException w:name="List Table 4 Accent 6" w:uiPriority="49"/>
-    <w:lsdException w:name="List Table 5 Dark Accent 6" w:uiPriority="50"/>
-    <w:lsdException w:name="List Table 6 Colorful Accent 6" w:uiPriority="51"/>
-    <w:lsdException w:name="List Table 7 Colorful Accent 6" w:uiPriority="52"/>
+  <w:latentStyles w:defLockedState="0" w:defUIPriority="0" w:defSemiHidden="1" w:defUnhideWhenUsed="1" w:defQFormat="0" w:count="276">
+    <w:lsdException w:name="Normal" w:semiHidden="0" w:unhideWhenUsed="0" w:qFormat="1"/>
+    <w:lsdException w:name="heading 1" w:semiHidden="0" w:unhideWhenUsed="0" w:qFormat="1"/>
+    <w:lsdException w:name="heading 2" w:semiHidden="0" w:unhideWhenUsed="0" w:qFormat="1"/>
+    <w:lsdException w:name="heading 3" w:semiHidden="0" w:unhideWhenUsed="0" w:qFormat="1"/>
+    <w:lsdException w:name="heading 4" w:semiHidden="0" w:unhideWhenUsed="0" w:qFormat="1"/>
+    <w:lsdException w:name="toc 1" w:uiPriority="39"/>
+    <w:lsdException w:name="toc 2" w:uiPriority="39"/>
+    <w:lsdException w:name="toc 3" w:uiPriority="39"/>
+    <w:lsdException w:name="toc 4" w:uiPriority="39"/>
+    <w:lsdException w:name="toc 5" w:uiPriority="39"/>
+    <w:lsdException w:name="toc 6" w:uiPriority="39"/>
+    <w:lsdException w:name="toc 7" w:uiPriority="39"/>
+    <w:lsdException w:name="toc 8" w:uiPriority="39"/>
+    <w:lsdException w:name="toc 9" w:uiPriority="39"/>
+    <w:lsdException w:name="List Number" w:semiHidden="0" w:unhideWhenUsed="0"/>
+    <w:lsdException w:name="List 4" w:semiHidden="0" w:unhideWhenUsed="0"/>
+    <w:lsdException w:name="List 5" w:semiHidden="0" w:unhideWhenUsed="0"/>
+    <w:lsdException w:name="Title" w:semiHidden="0" w:unhideWhenUsed="0"/>
+    <w:lsdException w:name="Subtitle" w:semiHidden="0" w:unhideWhenUsed="0"/>
+    <w:lsdException w:name="Salutation" w:semiHidden="0" w:unhideWhenUsed="0"/>
+    <w:lsdException w:name="Date" w:semiHidden="0" w:unhideWhenUsed="0"/>
+    <w:lsdException w:name="Body Text First Indent" w:semiHidden="0" w:unhideWhenUsed="0"/>
+    <w:lsdException w:name="Hyperlink" w:uiPriority="99"/>
+    <w:lsdException w:name="Strong" w:semiHidden="0" w:uiPriority="22" w:unhideWhenUsed="0"/>
+    <w:lsdException w:name="Emphasis" w:semiHidden="0" w:unhideWhenUsed="0"/>
+    <w:lsdException w:name="No List" w:uiPriority="99"/>
+    <w:lsdException w:name="Table Grid" w:semiHidden="0" w:unhideWhenUsed="0"/>
+    <w:lsdException w:name="Note Level 1" w:semiHidden="0" w:unhideWhenUsed="0"/>
+    <w:lsdException w:name="Note Level 2" w:semiHidden="0" w:unhideWhenUsed="0"/>
+    <w:lsdException w:name="Note Level 3" w:semiHidden="0" w:unhideWhenUsed="0"/>
+    <w:lsdException w:name="Note Level 4" w:semiHidden="0" w:unhideWhenUsed="0"/>
+    <w:lsdException w:name="Note Level 5" w:semiHidden="0" w:unhideWhenUsed="0"/>
+    <w:lsdException w:name="Note Level 6" w:semiHidden="0" w:unhideWhenUsed="0"/>
+    <w:lsdException w:name="Note Level 7" w:semiHidden="0" w:unhideWhenUsed="0"/>
+    <w:lsdException w:name="Note Level 8" w:semiHidden="0" w:unhideWhenUsed="0"/>
+    <w:lsdException w:name="Note Level 9" w:semiHidden="0" w:unhideWhenUsed="0"/>
+    <w:lsdException w:name="Placeholder Text" w:uiPriority="99" w:unhideWhenUsed="0"/>
+    <w:lsdException w:name="No Spacing" w:semiHidden="0" w:uiPriority="1" w:unhideWhenUsed="0"/>
+    <w:lsdException w:name="Light Shading" w:semiHidden="0" w:uiPriority="60" w:unhideWhenUsed="0"/>
+    <w:lsdException w:name="Light List" w:semiHidden="0" w:uiPriority="61" w:unhideWhenUsed="0"/>
+    <w:lsdException w:name="Light Grid" w:semiHidden="0" w:uiPriority="62" w:unhideWhenUsed="0"/>
+    <w:lsdException w:name="Medium Shading 1" w:semiHidden="0" w:uiPriority="63" w:unhideWhenUsed="0"/>
+    <w:lsdException w:name="Medium Shading 2" w:semiHidden="0" w:uiPriority="64" w:unhideWhenUsed="0"/>
+    <w:lsdException w:name="Medium List 1" w:semiHidden="0" w:uiPriority="65" w:unhideWhenUsed="0"/>
+    <w:lsdException w:name="Medium List 2" w:semiHidden="0" w:uiPriority="66" w:unhideWhenUsed="0"/>
+    <w:lsdException w:name="Medium Grid 1" w:semiHidden="0" w:uiPriority="67" w:unhideWhenUsed="0"/>
+    <w:lsdException w:name="Medium Grid 2" w:semiHidden="0" w:uiPriority="68" w:unhideWhenUsed="0"/>
+    <w:lsdException w:name="Medium Grid 3" w:semiHidden="0" w:uiPriority="69" w:unhideWhenUsed="0"/>
+    <w:lsdException w:name="Dark List" w:semiHidden="0" w:uiPriority="70" w:unhideWhenUsed="0"/>
+    <w:lsdException w:name="Colorful Shading" w:semiHidden="0" w:uiPriority="71" w:unhideWhenUsed="0"/>
+    <w:lsdException w:name="Colorful List" w:semiHidden="0" w:uiPriority="72" w:unhideWhenUsed="0"/>
+    <w:lsdException w:name="Colorful Grid" w:semiHidden="0" w:uiPriority="73" w:unhideWhenUsed="0"/>
+    <w:lsdException w:name="Light Shading Accent 1" w:semiHidden="0" w:uiPriority="60" w:unhideWhenUsed="0"/>
+    <w:lsdException w:name="Light List Accent 1" w:semiHidden="0" w:uiPriority="61" w:unhideWhenUsed="0"/>
+    <w:lsdException w:name="Light Grid Accent 1" w:semiHidden="0" w:uiPriority="62" w:unhideWhenUsed="0"/>
+    <w:lsdException w:name="Medium Shading 1 Accent 1" w:semiHidden="0" w:uiPriority="63" w:unhideWhenUsed="0"/>
+    <w:lsdException w:name="Medium Shading 2 Accent 1" w:semiHidden="0" w:uiPriority="64" w:unhideWhenUsed="0"/>
+    <w:lsdException w:name="Medium List 1 Accent 1" w:semiHidden="0" w:uiPriority="65" w:unhideWhenUsed="0"/>
+    <w:lsdException w:name="Revision" w:unhideWhenUsed="0"/>
+    <w:lsdException w:name="List Paragraph" w:semiHidden="0" w:uiPriority="34" w:unhideWhenUsed="0"/>
+    <w:lsdException w:name="Quote" w:semiHidden="0" w:uiPriority="29" w:unhideWhenUsed="0"/>
+    <w:lsdException w:name="Intense Quote" w:semiHidden="0" w:uiPriority="30" w:unhideWhenUsed="0"/>
+    <w:lsdException w:name="Medium List 2 Accent 1" w:semiHidden="0" w:uiPriority="66" w:unhideWhenUsed="0"/>
+    <w:lsdException w:name="Medium Grid 1 Accent 1" w:semiHidden="0" w:uiPriority="67" w:unhideWhenUsed="0"/>
+    <w:lsdException w:name="Medium Grid 2 Accent 1" w:semiHidden="0" w:uiPriority="68" w:unhideWhenUsed="0"/>
+    <w:lsdException w:name="Medium Grid 3 Accent 1" w:semiHidden="0" w:uiPriority="69" w:unhideWhenUsed="0"/>
+    <w:lsdException w:name="Dark List Accent 1" w:semiHidden="0" w:uiPriority="70" w:unhideWhenUsed="0"/>
+    <w:lsdException w:name="Colorful Shading Accent 1" w:semiHidden="0" w:uiPriority="71" w:unhideWhenUsed="0"/>
+    <w:lsdException w:name="Colorful List Accent 1" w:semiHidden="0" w:uiPriority="72" w:unhideWhenUsed="0"/>
+    <w:lsdException w:name="Colorful Grid Accent 1" w:semiHidden="0" w:uiPriority="73" w:unhideWhenUsed="0"/>
+    <w:lsdException w:name="Light Shading Accent 2" w:semiHidden="0" w:uiPriority="60" w:unhideWhenUsed="0"/>
+    <w:lsdException w:name="Light List Accent 2" w:semiHidden="0" w:uiPriority="61" w:unhideWhenUsed="0"/>
+    <w:lsdException w:name="Light Grid Accent 2" w:semiHidden="0" w:uiPriority="62" w:unhideWhenUsed="0"/>
+    <w:lsdException w:name="Medium Shading 1 Accent 2" w:semiHidden="0" w:uiPriority="63" w:unhideWhenUsed="0"/>
+    <w:lsdException w:name="Medium Shading 2 Accent 2" w:semiHidden="0" w:uiPriority="64" w:unhideWhenUsed="0"/>
+    <w:lsdException w:name="Medium List 1 Accent 2" w:semiHidden="0" w:uiPriority="65" w:unhideWhenUsed="0"/>
+    <w:lsdException w:name="Medium List 2 Accent 2" w:semiHidden="0" w:uiPriority="66" w:unhideWhenUsed="0"/>
+    <w:lsdException w:name="Medium Grid 1 Accent 2" w:semiHidden="0" w:uiPriority="67" w:unhideWhenUsed="0"/>
+    <w:lsdException w:name="Medium Grid 2 Accent 2" w:semiHidden="0" w:uiPriority="68" w:unhideWhenUsed="0"/>
+    <w:lsdException w:name="Medium Grid 3 Accent 2" w:semiHidden="0" w:uiPriority="69" w:unhideWhenUsed="0"/>
+    <w:lsdException w:name="Dark List Accent 2" w:semiHidden="0" w:uiPriority="70" w:unhideWhenUsed="0"/>
+    <w:lsdException w:name="Colorful Shading Accent 2" w:semiHidden="0" w:uiPriority="71" w:unhideWhenUsed="0"/>
+    <w:lsdException w:name="Colorful List Accent 2" w:semiHidden="0" w:uiPriority="72" w:unhideWhenUsed="0"/>
+    <w:lsdException w:name="Colorful Grid Accent 2" w:semiHidden="0" w:uiPriority="73" w:unhideWhenUsed="0"/>
+    <w:lsdException w:name="Light Shading Accent 3" w:semiHidden="0" w:uiPriority="60" w:unhideWhenUsed="0"/>
+    <w:lsdException w:name="Light List Accent 3" w:semiHidden="0" w:uiPriority="61" w:unhideWhenUsed="0"/>
+    <w:lsdException w:name="Light Grid Accent 3" w:semiHidden="0" w:uiPriority="62" w:unhideWhenUsed="0"/>
+    <w:lsdException w:name="Medium Shading 1 Accent 3" w:semiHidden="0" w:uiPriority="63" w:unhideWhenUsed="0"/>
+    <w:lsdException w:name="Medium Shading 2 Accent 3" w:semiHidden="0" w:uiPriority="64" w:unhideWhenUsed="0"/>
+    <w:lsdException w:name="Medium List 1 Accent 3" w:semiHidden="0" w:uiPriority="65" w:unhideWhenUsed="0"/>
+    <w:lsdException w:name="Medium List 2 Accent 3" w:semiHidden="0" w:uiPriority="66" w:unhideWhenUsed="0"/>
+    <w:lsdException w:name="Medium Grid 1 Accent 3" w:semiHidden="0" w:uiPriority="67" w:unhideWhenUsed="0"/>
+    <w:lsdException w:name="Medium Grid 2 Accent 3" w:semiHidden="0" w:uiPriority="68" w:unhideWhenUsed="0"/>
+    <w:lsdException w:name="Medium Grid 3 Accent 3" w:semiHidden="0" w:uiPriority="69" w:unhideWhenUsed="0"/>
+    <w:lsdException w:name="Dark List Accent 3" w:semiHidden="0" w:uiPriority="70" w:unhideWhenUsed="0"/>
+    <w:lsdException w:name="Colorful Shading Accent 3" w:semiHidden="0" w:uiPriority="71" w:unhideWhenUsed="0"/>
+    <w:lsdException w:name="Colorful List Accent 3" w:semiHidden="0" w:uiPriority="72" w:unhideWhenUsed="0"/>
+    <w:lsdException w:name="Colorful Grid Accent 3" w:semiHidden="0" w:uiPriority="73" w:unhideWhenUsed="0"/>
+    <w:lsdException w:name="Light Shading Accent 4" w:semiHidden="0" w:uiPriority="60" w:unhideWhenUsed="0"/>
+    <w:lsdException w:name="Light List Accent 4" w:semiHidden="0" w:uiPriority="61" w:unhideWhenUsed="0"/>
+    <w:lsdException w:name="Light Grid Accent 4" w:semiHidden="0" w:uiPriority="62" w:unhideWhenUsed="0"/>
+    <w:lsdException w:name="Medium Shading 1 Accent 4" w:semiHidden="0" w:uiPriority="63" w:unhideWhenUsed="0"/>
+    <w:lsdException w:name="Medium Shading 2 Accent 4" w:semiHidden="0" w:uiPriority="64" w:unhideWhenUsed="0"/>
+    <w:lsdException w:name="Medium List 1 Accent 4" w:semiHidden="0" w:uiPriority="65" w:unhideWhenUsed="0"/>
+    <w:lsdException w:name="Medium List 2 Accent 4" w:semiHidden="0" w:uiPriority="66" w:unhideWhenUsed="0"/>
+    <w:lsdException w:name="Medium Grid 1 Accent 4" w:semiHidden="0" w:uiPriority="67" w:unhideWhenUsed="0"/>
+    <w:lsdException w:name="Medium Grid 2 Accent 4" w:semiHidden="0" w:uiPriority="68" w:unhideWhenUsed="0"/>
+    <w:lsdException w:name="Medium Grid 3 Accent 4" w:semiHidden="0" w:uiPriority="69" w:unhideWhenUsed="0"/>
+    <w:lsdException w:name="Dark List Accent 4" w:semiHidden="0" w:uiPriority="70" w:unhideWhenUsed="0"/>
+    <w:lsdException w:name="Colorful Shading Accent 4" w:semiHidden="0" w:uiPriority="71" w:unhideWhenUsed="0"/>
+    <w:lsdException w:name="Colorful List Accent 4" w:semiHidden="0" w:uiPriority="72" w:unhideWhenUsed="0"/>
+    <w:lsdException w:name="Colorful Grid Accent 4" w:semiHidden="0" w:uiPriority="73" w:unhideWhenUsed="0"/>
+    <w:lsdException w:name="Light Shading Accent 5" w:semiHidden="0" w:uiPriority="60" w:unhideWhenUsed="0"/>
+    <w:lsdException w:name="Light List Accent 5" w:semiHidden="0" w:uiPriority="61" w:unhideWhenUsed="0"/>
+    <w:lsdException w:name="Light Grid Accent 5" w:semiHidden="0" w:uiPriority="62" w:unhideWhenUsed="0"/>
+    <w:lsdException w:name="Medium Shading 1 Accent 5" w:semiHidden="0" w:uiPriority="63" w:unhideWhenUsed="0"/>
+    <w:lsdException w:name="Medium Shading 2 Accent 5" w:semiHidden="0" w:uiPriority="64" w:unhideWhenUsed="0"/>
+    <w:lsdException w:name="Medium List 1 Accent 5" w:semiHidden="0" w:uiPriority="65" w:unhideWhenUsed="0"/>
+    <w:lsdException w:name="Medium List 2 Accent 5" w:semiHidden="0" w:uiPriority="66" w:unhideWhenUsed="0"/>
+    <w:lsdException w:name="Medium Grid 1 Accent 5" w:semiHidden="0" w:uiPriority="67" w:unhideWhenUsed="0"/>
+    <w:lsdException w:name="Medium Grid 2 Accent 5" w:semiHidden="0" w:uiPriority="68" w:unhideWhenUsed="0"/>
+    <w:lsdException w:name="Medium Grid 3 Accent 5" w:semiHidden="0" w:uiPriority="69" w:unhideWhenUsed="0"/>
+    <w:lsdException w:name="Dark List Accent 5" w:semiHidden="0" w:uiPriority="70" w:unhideWhenUsed="0"/>
+    <w:lsdException w:name="Colorful Shading Accent 5" w:semiHidden="0" w:uiPriority="71" w:unhideWhenUsed="0"/>
+    <w:lsdException w:name="Colorful List Accent 5" w:semiHidden="0" w:uiPriority="72" w:unhideWhenUsed="0"/>
+    <w:lsdException w:name="Colorful Grid Accent 5" w:semiHidden="0" w:uiPriority="73" w:unhideWhenUsed="0"/>
+    <w:lsdException w:name="Light Shading Accent 6" w:semiHidden="0" w:uiPriority="60" w:unhideWhenUsed="0"/>
+    <w:lsdException w:name="Light List Accent 6" w:semiHidden="0" w:uiPriority="61" w:unhideWhenUsed="0"/>
+    <w:lsdException w:name="Light Grid Accent 6" w:semiHidden="0" w:uiPriority="62" w:unhideWhenUsed="0"/>
+    <w:lsdException w:name="Medium Shading 1 Accent 6" w:semiHidden="0" w:uiPriority="63" w:unhideWhenUsed="0"/>
+    <w:lsdException w:name="Medium Shading 2 Accent 6" w:semiHidden="0" w:uiPriority="64" w:unhideWhenUsed="0"/>
+    <w:lsdException w:name="Medium List 1 Accent 6" w:semiHidden="0" w:uiPriority="65" w:unhideWhenUsed="0"/>
+    <w:lsdException w:name="Medium List 2 Accent 6" w:semiHidden="0" w:uiPriority="66" w:unhideWhenUsed="0"/>
+    <w:lsdException w:name="Medium Grid 1 Accent 6" w:semiHidden="0" w:uiPriority="67" w:unhideWhenUsed="0"/>
+    <w:lsdException w:name="Medium Grid 2 Accent 6" w:semiHidden="0" w:uiPriority="68" w:unhideWhenUsed="0"/>
+    <w:lsdException w:name="Medium Grid 3 Accent 6" w:semiHidden="0" w:uiPriority="69" w:unhideWhenUsed="0"/>
+    <w:lsdException w:name="Dark List Accent 6" w:semiHidden="0" w:uiPriority="70" w:unhideWhenUsed="0"/>
+    <w:lsdException w:name="Colorful Shading Accent 6" w:semiHidden="0" w:uiPriority="71" w:unhideWhenUsed="0"/>
+    <w:lsdException w:name="Colorful List Accent 6" w:semiHidden="0" w:uiPriority="72" w:unhideWhenUsed="0"/>
+    <w:lsdException w:name="Colorful Grid Accent 6" w:semiHidden="0" w:uiPriority="73" w:unhideWhenUsed="0"/>
+    <w:lsdException w:name="Subtle Emphasis" w:semiHidden="0" w:uiPriority="19" w:unhideWhenUsed="0"/>
+    <w:lsdException w:name="Intense Emphasis" w:semiHidden="0" w:uiPriority="21" w:unhideWhenUsed="0"/>
+    <w:lsdException w:name="Subtle Reference" w:semiHidden="0" w:uiPriority="31" w:unhideWhenUsed="0"/>
+    <w:lsdException w:name="Intense Reference" w:semiHidden="0" w:uiPriority="32" w:unhideWhenUsed="0"/>
+    <w:lsdException w:name="Book Title" w:semiHidden="0" w:uiPriority="33" w:unhideWhenUsed="0"/>
+    <w:lsdException w:name="Bibliography" w:uiPriority="37"/>
+    <w:lsdException w:name="TOC Heading" w:qFormat="1"/>
   </w:latentStyles>
   <w:style w:type="paragraph" w:default="1" w:styleId="Normal">
     <w:name w:val="Normal"/>
@@ -22275,7 +23133,6 @@
   <w:style w:type="character" w:default="1" w:styleId="DefaultParagraphFont">
     <w:name w:val="Default Paragraph Font"/>
     <w:uiPriority w:val="1"/>
-    <w:semiHidden/>
     <w:unhideWhenUsed/>
   </w:style>
   <w:style w:type="table" w:default="1" w:styleId="TableNormal">
@@ -22425,6 +23282,7 @@
       <w:jc w:val="both"/>
     </w:pPr>
     <w:tblPr>
+      <w:tblInd w:w="0" w:type="dxa"/>
       <w:tblBorders>
         <w:top w:val="single" w:sz="4" w:space="0" w:color="auto"/>
         <w:left w:val="single" w:sz="4" w:space="0" w:color="auto"/>
@@ -22433,6 +23291,12 @@
         <w:insideH w:val="single" w:sz="4" w:space="0" w:color="auto"/>
         <w:insideV w:val="single" w:sz="4" w:space="0" w:color="auto"/>
       </w:tblBorders>
+      <w:tblCellMar>
+        <w:top w:w="0" w:type="dxa"/>
+        <w:left w:w="108" w:type="dxa"/>
+        <w:bottom w:w="0" w:type="dxa"/>
+        <w:right w:w="108" w:type="dxa"/>
+      </w:tblCellMar>
     </w:tblPr>
   </w:style>
   <w:style w:type="paragraph" w:styleId="BalloonText">
@@ -22643,6 +23507,7 @@
     <w:next w:val="TableGrid"/>
     <w:rsid w:val="008D26CF"/>
     <w:tblPr>
+      <w:tblInd w:w="0" w:type="dxa"/>
       <w:tblBorders>
         <w:top w:val="single" w:sz="4" w:space="0" w:color="auto"/>
         <w:left w:val="single" w:sz="4" w:space="0" w:color="auto"/>
@@ -22651,6 +23516,12 @@
         <w:insideH w:val="single" w:sz="4" w:space="0" w:color="auto"/>
         <w:insideV w:val="single" w:sz="4" w:space="0" w:color="auto"/>
       </w:tblBorders>
+      <w:tblCellMar>
+        <w:top w:w="0" w:type="dxa"/>
+        <w:left w:w="108" w:type="dxa"/>
+        <w:bottom w:w="0" w:type="dxa"/>
+        <w:right w:w="108" w:type="dxa"/>
+      </w:tblCellMar>
     </w:tblPr>
   </w:style>
   <w:style w:type="table" w:customStyle="1" w:styleId="TableGrid2">
@@ -22659,6 +23530,7 @@
     <w:next w:val="TableGrid"/>
     <w:rsid w:val="008D26CF"/>
     <w:tblPr>
+      <w:tblInd w:w="0" w:type="dxa"/>
       <w:tblBorders>
         <w:top w:val="single" w:sz="4" w:space="0" w:color="auto"/>
         <w:left w:val="single" w:sz="4" w:space="0" w:color="auto"/>
@@ -22667,6 +23539,1065 @@
         <w:insideH w:val="single" w:sz="4" w:space="0" w:color="auto"/>
         <w:insideV w:val="single" w:sz="4" w:space="0" w:color="auto"/>
       </w:tblBorders>
+      <w:tblCellMar>
+        <w:top w:w="0" w:type="dxa"/>
+        <w:left w:w="108" w:type="dxa"/>
+        <w:bottom w:w="0" w:type="dxa"/>
+        <w:right w:w="108" w:type="dxa"/>
+      </w:tblCellMar>
+    </w:tblPr>
+  </w:style>
+  <w:style w:type="paragraph" w:styleId="ListParagraph">
+    <w:name w:val="List Paragraph"/>
+    <w:basedOn w:val="Normal"/>
+    <w:uiPriority w:val="34"/>
+    <w:rsid w:val="008D26CF"/>
+    <w:pPr>
+      <w:ind w:left="708"/>
+    </w:pPr>
+  </w:style>
+  <w:style w:type="paragraph" w:styleId="NoSpacing">
+    <w:name w:val="No Spacing"/>
+    <w:uiPriority w:val="1"/>
+    <w:rsid w:val="002A6372"/>
+    <w:pPr>
+      <w:jc w:val="both"/>
+    </w:pPr>
+    <w:rPr>
+      <w:rFonts w:ascii="Verdana" w:hAnsi="Verdana"/>
+      <w:szCs w:val="24"/>
+      <w:lang w:val="bg-BG" w:eastAsia="bg-BG"/>
+    </w:rPr>
+  </w:style>
+  <w:style w:type="paragraph" w:styleId="ListBullet">
+    <w:name w:val="List Bullet"/>
+    <w:basedOn w:val="Normal"/>
+    <w:rsid w:val="006A0658"/>
+    <w:pPr>
+      <w:numPr>
+        <w:numId w:val="140"/>
+      </w:numPr>
+      <w:contextualSpacing/>
+    </w:pPr>
+    <w:rPr>
+      <w:noProof/>
+      <w:lang w:val="en-US"/>
+    </w:rPr>
+  </w:style>
+  <w:style w:type="numbering" w:customStyle="1" w:styleId="StyleNumberedLeft05cmHanging05cm">
+    <w:name w:val="Style Numbered Left:  0.5 cm Hanging:  0.5 cm"/>
+    <w:basedOn w:val="NoList"/>
+    <w:rsid w:val="006A0658"/>
+    <w:pPr>
+      <w:numPr>
+        <w:numId w:val="156"/>
+      </w:numPr>
+    </w:pPr>
+  </w:style>
+  <w:style w:type="character" w:styleId="FootnoteReference">
+    <w:name w:val="footnote reference"/>
+    <w:rsid w:val="006A0658"/>
+    <w:rPr>
+      <w:rFonts w:ascii="Verdana" w:hAnsi="Verdana"/>
+      <w:vertAlign w:val="superscript"/>
+    </w:rPr>
+  </w:style>
+  <w:style w:type="character" w:customStyle="1" w:styleId="DocumentMapChar">
+    <w:name w:val="Document Map Char"/>
+    <w:link w:val="DocumentMap"/>
+    <w:semiHidden/>
+    <w:rsid w:val="006A0658"/>
+    <w:rPr>
+      <w:rFonts w:ascii="Tahoma" w:hAnsi="Tahoma" w:cs="Tahoma"/>
+      <w:shd w:val="clear" w:color="auto" w:fill="000080"/>
+      <w:lang w:val="bg-BG" w:eastAsia="bg-BG"/>
+    </w:rPr>
+  </w:style>
+  <w:style w:type="character" w:customStyle="1" w:styleId="BalloonTextChar">
+    <w:name w:val="Balloon Text Char"/>
+    <w:link w:val="BalloonText"/>
+    <w:semiHidden/>
+    <w:rsid w:val="006A0658"/>
+    <w:rPr>
+      <w:rFonts w:ascii="Tahoma" w:hAnsi="Tahoma" w:cs="Tahoma"/>
+      <w:sz w:val="16"/>
+      <w:szCs w:val="16"/>
+      <w:lang w:val="bg-BG" w:eastAsia="bg-BG"/>
+    </w:rPr>
+  </w:style>
+  <w:style w:type="paragraph" w:styleId="Footer">
+    <w:name w:val="footer"/>
+    <w:basedOn w:val="Normal"/>
+    <w:link w:val="FooterChar"/>
+    <w:unhideWhenUsed/>
+    <w:rsid w:val="003D36D2"/>
+    <w:pPr>
+      <w:tabs>
+        <w:tab w:val="center" w:pos="4703"/>
+        <w:tab w:val="right" w:pos="9406"/>
+      </w:tabs>
+      <w:spacing w:before="0"/>
+    </w:pPr>
+  </w:style>
+  <w:style w:type="character" w:customStyle="1" w:styleId="EmailStyle55">
+    <w:name w:val="EmailStyle55"/>
+    <w:semiHidden/>
+    <w:rsid w:val="002F1EAF"/>
+    <w:rPr>
+      <w:rFonts w:ascii="Arial" w:hAnsi="Arial" w:cs="Arial"/>
+      <w:b w:val="0"/>
+      <w:bCs w:val="0"/>
+      <w:i w:val="0"/>
+      <w:iCs w:val="0"/>
+      <w:strike w:val="0"/>
+      <w:color w:val="000000"/>
+      <w:sz w:val="24"/>
+      <w:szCs w:val="24"/>
+      <w:u w:val="none"/>
+    </w:rPr>
+  </w:style>
+  <w:style w:type="paragraph" w:styleId="TOC3">
+    <w:name w:val="toc 3"/>
+    <w:basedOn w:val="Normal"/>
+    <w:next w:val="Normal"/>
+    <w:autoRedefine/>
+    <w:uiPriority w:val="39"/>
+    <w:unhideWhenUsed/>
+    <w:rsid w:val="00F57CE3"/>
+    <w:pPr>
+      <w:spacing w:before="0" w:after="100" w:line="259" w:lineRule="auto"/>
+      <w:ind w:left="440"/>
+      <w:jc w:val="left"/>
+    </w:pPr>
+    <w:rPr>
+      <w:rFonts w:asciiTheme="minorHAnsi" w:eastAsiaTheme="minorEastAsia" w:hAnsiTheme="minorHAnsi" w:cstheme="minorBidi"/>
+      <w:sz w:val="22"/>
+      <w:szCs w:val="22"/>
+      <w:lang w:val="en-US" w:eastAsia="en-US"/>
+    </w:rPr>
+  </w:style>
+  <w:style w:type="paragraph" w:styleId="TOC4">
+    <w:name w:val="toc 4"/>
+    <w:basedOn w:val="Normal"/>
+    <w:next w:val="Normal"/>
+    <w:autoRedefine/>
+    <w:uiPriority w:val="39"/>
+    <w:unhideWhenUsed/>
+    <w:rsid w:val="00F57CE3"/>
+    <w:pPr>
+      <w:spacing w:before="0" w:after="100" w:line="259" w:lineRule="auto"/>
+      <w:ind w:left="660"/>
+      <w:jc w:val="left"/>
+    </w:pPr>
+    <w:rPr>
+      <w:rFonts w:asciiTheme="minorHAnsi" w:eastAsiaTheme="minorEastAsia" w:hAnsiTheme="minorHAnsi" w:cstheme="minorBidi"/>
+      <w:sz w:val="22"/>
+      <w:szCs w:val="22"/>
+      <w:lang w:val="en-US" w:eastAsia="en-US"/>
+    </w:rPr>
+  </w:style>
+  <w:style w:type="paragraph" w:styleId="TOC5">
+    <w:name w:val="toc 5"/>
+    <w:basedOn w:val="Normal"/>
+    <w:next w:val="Normal"/>
+    <w:autoRedefine/>
+    <w:uiPriority w:val="39"/>
+    <w:unhideWhenUsed/>
+    <w:rsid w:val="00F57CE3"/>
+    <w:pPr>
+      <w:spacing w:before="0" w:after="100" w:line="259" w:lineRule="auto"/>
+      <w:ind w:left="880"/>
+      <w:jc w:val="left"/>
+    </w:pPr>
+    <w:rPr>
+      <w:rFonts w:asciiTheme="minorHAnsi" w:eastAsiaTheme="minorEastAsia" w:hAnsiTheme="minorHAnsi" w:cstheme="minorBidi"/>
+      <w:sz w:val="22"/>
+      <w:szCs w:val="22"/>
+      <w:lang w:val="en-US" w:eastAsia="en-US"/>
+    </w:rPr>
+  </w:style>
+  <w:style w:type="paragraph" w:styleId="TOC6">
+    <w:name w:val="toc 6"/>
+    <w:basedOn w:val="Normal"/>
+    <w:next w:val="Normal"/>
+    <w:autoRedefine/>
+    <w:uiPriority w:val="39"/>
+    <w:unhideWhenUsed/>
+    <w:rsid w:val="00F57CE3"/>
+    <w:pPr>
+      <w:spacing w:before="0" w:after="100" w:line="259" w:lineRule="auto"/>
+      <w:ind w:left="1100"/>
+      <w:jc w:val="left"/>
+    </w:pPr>
+    <w:rPr>
+      <w:rFonts w:asciiTheme="minorHAnsi" w:eastAsiaTheme="minorEastAsia" w:hAnsiTheme="minorHAnsi" w:cstheme="minorBidi"/>
+      <w:sz w:val="22"/>
+      <w:szCs w:val="22"/>
+      <w:lang w:val="en-US" w:eastAsia="en-US"/>
+    </w:rPr>
+  </w:style>
+  <w:style w:type="paragraph" w:styleId="TOC7">
+    <w:name w:val="toc 7"/>
+    <w:basedOn w:val="Normal"/>
+    <w:next w:val="Normal"/>
+    <w:autoRedefine/>
+    <w:uiPriority w:val="39"/>
+    <w:unhideWhenUsed/>
+    <w:rsid w:val="00F57CE3"/>
+    <w:pPr>
+      <w:spacing w:before="0" w:after="100" w:line="259" w:lineRule="auto"/>
+      <w:ind w:left="1320"/>
+      <w:jc w:val="left"/>
+    </w:pPr>
+    <w:rPr>
+      <w:rFonts w:asciiTheme="minorHAnsi" w:eastAsiaTheme="minorEastAsia" w:hAnsiTheme="minorHAnsi" w:cstheme="minorBidi"/>
+      <w:sz w:val="22"/>
+      <w:szCs w:val="22"/>
+      <w:lang w:val="en-US" w:eastAsia="en-US"/>
+    </w:rPr>
+  </w:style>
+  <w:style w:type="paragraph" w:styleId="TOC8">
+    <w:name w:val="toc 8"/>
+    <w:basedOn w:val="Normal"/>
+    <w:next w:val="Normal"/>
+    <w:autoRedefine/>
+    <w:uiPriority w:val="39"/>
+    <w:unhideWhenUsed/>
+    <w:rsid w:val="00F57CE3"/>
+    <w:pPr>
+      <w:spacing w:before="0" w:after="100" w:line="259" w:lineRule="auto"/>
+      <w:ind w:left="1540"/>
+      <w:jc w:val="left"/>
+    </w:pPr>
+    <w:rPr>
+      <w:rFonts w:asciiTheme="minorHAnsi" w:eastAsiaTheme="minorEastAsia" w:hAnsiTheme="minorHAnsi" w:cstheme="minorBidi"/>
+      <w:sz w:val="22"/>
+      <w:szCs w:val="22"/>
+      <w:lang w:val="en-US" w:eastAsia="en-US"/>
+    </w:rPr>
+  </w:style>
+  <w:style w:type="paragraph" w:styleId="TOC9">
+    <w:name w:val="toc 9"/>
+    <w:basedOn w:val="Normal"/>
+    <w:next w:val="Normal"/>
+    <w:autoRedefine/>
+    <w:uiPriority w:val="39"/>
+    <w:unhideWhenUsed/>
+    <w:rsid w:val="00F57CE3"/>
+    <w:pPr>
+      <w:spacing w:before="0" w:after="100" w:line="259" w:lineRule="auto"/>
+      <w:ind w:left="1760"/>
+      <w:jc w:val="left"/>
+    </w:pPr>
+    <w:rPr>
+      <w:rFonts w:asciiTheme="minorHAnsi" w:eastAsiaTheme="minorEastAsia" w:hAnsiTheme="minorHAnsi" w:cstheme="minorBidi"/>
+      <w:sz w:val="22"/>
+      <w:szCs w:val="22"/>
+      <w:lang w:val="en-US" w:eastAsia="en-US"/>
+    </w:rPr>
+  </w:style>
+  <w:style w:type="character" w:customStyle="1" w:styleId="FooterChar">
+    <w:name w:val="Footer Char"/>
+    <w:basedOn w:val="DefaultParagraphFont"/>
+    <w:link w:val="Footer"/>
+    <w:rsid w:val="003D36D2"/>
+    <w:rPr>
+      <w:rFonts w:ascii="Verdana" w:hAnsi="Verdana"/>
+      <w:szCs w:val="24"/>
+      <w:lang w:val="bg-BG" w:eastAsia="bg-BG"/>
+    </w:rPr>
+  </w:style>
+  <w:style w:type="paragraph" w:styleId="CommentSubject">
+    <w:name w:val="annotation subject"/>
+    <w:basedOn w:val="CommentText"/>
+    <w:next w:val="CommentText"/>
+    <w:link w:val="CommentSubjectChar"/>
+    <w:semiHidden/>
+    <w:unhideWhenUsed/>
+    <w:rsid w:val="000B7801"/>
+    <w:rPr>
+      <w:b/>
+      <w:bCs/>
+    </w:rPr>
+  </w:style>
+  <w:style w:type="character" w:customStyle="1" w:styleId="CommentSubjectChar">
+    <w:name w:val="Comment Subject Char"/>
+    <w:basedOn w:val="CommentTextChar"/>
+    <w:link w:val="CommentSubject"/>
+    <w:semiHidden/>
+    <w:rsid w:val="000B7801"/>
+    <w:rPr>
+      <w:rFonts w:ascii="Verdana" w:hAnsi="Verdana"/>
+      <w:b/>
+      <w:bCs/>
+      <w:lang w:val="bg-BG" w:eastAsia="bg-BG"/>
+    </w:rPr>
+  </w:style>
+</w:styles>
+</file>
+
+<file path=word/stylesWithEffects.xml><?xml version="1.0" encoding="utf-8"?>
+<w:styles xmlns:wpc="http://schemas.microsoft.com/office/word/2010/wordprocessingCanvas" xmlns:mo="http://schemas.microsoft.com/office/mac/office/2008/main" xmlns:mc="http://schemas.openxmlformats.org/markup-compatibility/2006" xmlns:mv="urn:schemas-microsoft-com:mac:vml" xmlns:o="urn:schemas-microsoft-com:office:office" xmlns:r="http://schemas.openxmlformats.org/officeDocument/2006/relationships" xmlns:m="http://schemas.openxmlformats.org/officeDocument/2006/math" xmlns:v="urn:schemas-microsoft-com:vml" xmlns:wp14="http://schemas.microsoft.com/office/word/2010/wordprocessingDrawing" xmlns:wp="http://schemas.openxmlformats.org/drawingml/2006/wordprocessingDrawing" xmlns:w10="urn:schemas-microsoft-com:office:word" xmlns:w="http://schemas.openxmlformats.org/wordprocessingml/2006/main" xmlns:w14="http://schemas.microsoft.com/office/word/2010/wordml" xmlns:wpg="http://schemas.microsoft.com/office/word/2010/wordprocessingGroup" xmlns:wpi="http://schemas.microsoft.com/office/word/2010/wordprocessingInk" xmlns:wne="http://schemas.microsoft.com/office/word/2006/wordml" xmlns:wps="http://schemas.microsoft.com/office/word/2010/wordprocessingShape" mc:Ignorable="w14 wp14">
+  <w:docDefaults>
+    <w:rPrDefault>
+      <w:rPr>
+        <w:rFonts w:ascii="Times New Roman" w:eastAsia="Times New Roman" w:hAnsi="Times New Roman" w:cs="Times New Roman"/>
+        <w:lang w:val="en-US" w:eastAsia="en-US" w:bidi="ar-SA"/>
+      </w:rPr>
+    </w:rPrDefault>
+    <w:pPrDefault/>
+  </w:docDefaults>
+  <w:latentStyles w:defLockedState="0" w:defUIPriority="0" w:defSemiHidden="1" w:defUnhideWhenUsed="1" w:defQFormat="0" w:count="276">
+    <w:lsdException w:name="Normal" w:semiHidden="0" w:unhideWhenUsed="0" w:qFormat="1"/>
+    <w:lsdException w:name="heading 1" w:semiHidden="0" w:unhideWhenUsed="0" w:qFormat="1"/>
+    <w:lsdException w:name="heading 2" w:semiHidden="0" w:unhideWhenUsed="0" w:qFormat="1"/>
+    <w:lsdException w:name="heading 3" w:semiHidden="0" w:unhideWhenUsed="0" w:qFormat="1"/>
+    <w:lsdException w:name="heading 4" w:semiHidden="0" w:unhideWhenUsed="0" w:qFormat="1"/>
+    <w:lsdException w:name="toc 1" w:uiPriority="39"/>
+    <w:lsdException w:name="toc 2" w:uiPriority="39"/>
+    <w:lsdException w:name="toc 3" w:uiPriority="39"/>
+    <w:lsdException w:name="toc 4" w:uiPriority="39"/>
+    <w:lsdException w:name="toc 5" w:uiPriority="39"/>
+    <w:lsdException w:name="toc 6" w:uiPriority="39"/>
+    <w:lsdException w:name="toc 7" w:uiPriority="39"/>
+    <w:lsdException w:name="toc 8" w:uiPriority="39"/>
+    <w:lsdException w:name="toc 9" w:uiPriority="39"/>
+    <w:lsdException w:name="List Number" w:semiHidden="0" w:unhideWhenUsed="0"/>
+    <w:lsdException w:name="List 4" w:semiHidden="0" w:unhideWhenUsed="0"/>
+    <w:lsdException w:name="List 5" w:semiHidden="0" w:unhideWhenUsed="0"/>
+    <w:lsdException w:name="Title" w:semiHidden="0" w:unhideWhenUsed="0"/>
+    <w:lsdException w:name="Subtitle" w:semiHidden="0" w:unhideWhenUsed="0"/>
+    <w:lsdException w:name="Salutation" w:semiHidden="0" w:unhideWhenUsed="0"/>
+    <w:lsdException w:name="Date" w:semiHidden="0" w:unhideWhenUsed="0"/>
+    <w:lsdException w:name="Body Text First Indent" w:semiHidden="0" w:unhideWhenUsed="0"/>
+    <w:lsdException w:name="Hyperlink" w:uiPriority="99"/>
+    <w:lsdException w:name="Strong" w:semiHidden="0" w:uiPriority="22" w:unhideWhenUsed="0"/>
+    <w:lsdException w:name="Emphasis" w:semiHidden="0" w:unhideWhenUsed="0"/>
+    <w:lsdException w:name="No List" w:uiPriority="99"/>
+    <w:lsdException w:name="Table Grid" w:semiHidden="0" w:unhideWhenUsed="0"/>
+    <w:lsdException w:name="Note Level 1" w:semiHidden="0" w:unhideWhenUsed="0"/>
+    <w:lsdException w:name="Note Level 2" w:semiHidden="0" w:unhideWhenUsed="0"/>
+    <w:lsdException w:name="Note Level 3" w:semiHidden="0" w:unhideWhenUsed="0"/>
+    <w:lsdException w:name="Note Level 4" w:semiHidden="0" w:unhideWhenUsed="0"/>
+    <w:lsdException w:name="Note Level 5" w:semiHidden="0" w:unhideWhenUsed="0"/>
+    <w:lsdException w:name="Note Level 6" w:semiHidden="0" w:unhideWhenUsed="0"/>
+    <w:lsdException w:name="Note Level 7" w:semiHidden="0" w:unhideWhenUsed="0"/>
+    <w:lsdException w:name="Note Level 8" w:semiHidden="0" w:unhideWhenUsed="0"/>
+    <w:lsdException w:name="Note Level 9" w:semiHidden="0" w:unhideWhenUsed="0"/>
+    <w:lsdException w:name="Placeholder Text" w:uiPriority="99" w:unhideWhenUsed="0"/>
+    <w:lsdException w:name="No Spacing" w:semiHidden="0" w:uiPriority="1" w:unhideWhenUsed="0"/>
+    <w:lsdException w:name="Light Shading" w:semiHidden="0" w:uiPriority="60" w:unhideWhenUsed="0"/>
+    <w:lsdException w:name="Light List" w:semiHidden="0" w:uiPriority="61" w:unhideWhenUsed="0"/>
+    <w:lsdException w:name="Light Grid" w:semiHidden="0" w:uiPriority="62" w:unhideWhenUsed="0"/>
+    <w:lsdException w:name="Medium Shading 1" w:semiHidden="0" w:uiPriority="63" w:unhideWhenUsed="0"/>
+    <w:lsdException w:name="Medium Shading 2" w:semiHidden="0" w:uiPriority="64" w:unhideWhenUsed="0"/>
+    <w:lsdException w:name="Medium List 1" w:semiHidden="0" w:uiPriority="65" w:unhideWhenUsed="0"/>
+    <w:lsdException w:name="Medium List 2" w:semiHidden="0" w:uiPriority="66" w:unhideWhenUsed="0"/>
+    <w:lsdException w:name="Medium Grid 1" w:semiHidden="0" w:uiPriority="67" w:unhideWhenUsed="0"/>
+    <w:lsdException w:name="Medium Grid 2" w:semiHidden="0" w:uiPriority="68" w:unhideWhenUsed="0"/>
+    <w:lsdException w:name="Medium Grid 3" w:semiHidden="0" w:uiPriority="69" w:unhideWhenUsed="0"/>
+    <w:lsdException w:name="Dark List" w:semiHidden="0" w:uiPriority="70" w:unhideWhenUsed="0"/>
+    <w:lsdException w:name="Colorful Shading" w:semiHidden="0" w:uiPriority="71" w:unhideWhenUsed="0"/>
+    <w:lsdException w:name="Colorful List" w:semiHidden="0" w:uiPriority="72" w:unhideWhenUsed="0"/>
+    <w:lsdException w:name="Colorful Grid" w:semiHidden="0" w:uiPriority="73" w:unhideWhenUsed="0"/>
+    <w:lsdException w:name="Light Shading Accent 1" w:semiHidden="0" w:uiPriority="60" w:unhideWhenUsed="0"/>
+    <w:lsdException w:name="Light List Accent 1" w:semiHidden="0" w:uiPriority="61" w:unhideWhenUsed="0"/>
+    <w:lsdException w:name="Light Grid Accent 1" w:semiHidden="0" w:uiPriority="62" w:unhideWhenUsed="0"/>
+    <w:lsdException w:name="Medium Shading 1 Accent 1" w:semiHidden="0" w:uiPriority="63" w:unhideWhenUsed="0"/>
+    <w:lsdException w:name="Medium Shading 2 Accent 1" w:semiHidden="0" w:uiPriority="64" w:unhideWhenUsed="0"/>
+    <w:lsdException w:name="Medium List 1 Accent 1" w:semiHidden="0" w:uiPriority="65" w:unhideWhenUsed="0"/>
+    <w:lsdException w:name="Revision" w:unhideWhenUsed="0"/>
+    <w:lsdException w:name="List Paragraph" w:semiHidden="0" w:uiPriority="34" w:unhideWhenUsed="0"/>
+    <w:lsdException w:name="Quote" w:semiHidden="0" w:uiPriority="29" w:unhideWhenUsed="0"/>
+    <w:lsdException w:name="Intense Quote" w:semiHidden="0" w:uiPriority="30" w:unhideWhenUsed="0"/>
+    <w:lsdException w:name="Medium List 2 Accent 1" w:semiHidden="0" w:uiPriority="66" w:unhideWhenUsed="0"/>
+    <w:lsdException w:name="Medium Grid 1 Accent 1" w:semiHidden="0" w:uiPriority="67" w:unhideWhenUsed="0"/>
+    <w:lsdException w:name="Medium Grid 2 Accent 1" w:semiHidden="0" w:uiPriority="68" w:unhideWhenUsed="0"/>
+    <w:lsdException w:name="Medium Grid 3 Accent 1" w:semiHidden="0" w:uiPriority="69" w:unhideWhenUsed="0"/>
+    <w:lsdException w:name="Dark List Accent 1" w:semiHidden="0" w:uiPriority="70" w:unhideWhenUsed="0"/>
+    <w:lsdException w:name="Colorful Shading Accent 1" w:semiHidden="0" w:uiPriority="71" w:unhideWhenUsed="0"/>
+    <w:lsdException w:name="Colorful List Accent 1" w:semiHidden="0" w:uiPriority="72" w:unhideWhenUsed="0"/>
+    <w:lsdException w:name="Colorful Grid Accent 1" w:semiHidden="0" w:uiPriority="73" w:unhideWhenUsed="0"/>
+    <w:lsdException w:name="Light Shading Accent 2" w:semiHidden="0" w:uiPriority="60" w:unhideWhenUsed="0"/>
+    <w:lsdException w:name="Light List Accent 2" w:semiHidden="0" w:uiPriority="61" w:unhideWhenUsed="0"/>
+    <w:lsdException w:name="Light Grid Accent 2" w:semiHidden="0" w:uiPriority="62" w:unhideWhenUsed="0"/>
+    <w:lsdException w:name="Medium Shading 1 Accent 2" w:semiHidden="0" w:uiPriority="63" w:unhideWhenUsed="0"/>
+    <w:lsdException w:name="Medium Shading 2 Accent 2" w:semiHidden="0" w:uiPriority="64" w:unhideWhenUsed="0"/>
+    <w:lsdException w:name="Medium List 1 Accent 2" w:semiHidden="0" w:uiPriority="65" w:unhideWhenUsed="0"/>
+    <w:lsdException w:name="Medium List 2 Accent 2" w:semiHidden="0" w:uiPriority="66" w:unhideWhenUsed="0"/>
+    <w:lsdException w:name="Medium Grid 1 Accent 2" w:semiHidden="0" w:uiPriority="67" w:unhideWhenUsed="0"/>
+    <w:lsdException w:name="Medium Grid 2 Accent 2" w:semiHidden="0" w:uiPriority="68" w:unhideWhenUsed="0"/>
+    <w:lsdException w:name="Medium Grid 3 Accent 2" w:semiHidden="0" w:uiPriority="69" w:unhideWhenUsed="0"/>
+    <w:lsdException w:name="Dark List Accent 2" w:semiHidden="0" w:uiPriority="70" w:unhideWhenUsed="0"/>
+    <w:lsdException w:name="Colorful Shading Accent 2" w:semiHidden="0" w:uiPriority="71" w:unhideWhenUsed="0"/>
+    <w:lsdException w:name="Colorful List Accent 2" w:semiHidden="0" w:uiPriority="72" w:unhideWhenUsed="0"/>
+    <w:lsdException w:name="Colorful Grid Accent 2" w:semiHidden="0" w:uiPriority="73" w:unhideWhenUsed="0"/>
+    <w:lsdException w:name="Light Shading Accent 3" w:semiHidden="0" w:uiPriority="60" w:unhideWhenUsed="0"/>
+    <w:lsdException w:name="Light List Accent 3" w:semiHidden="0" w:uiPriority="61" w:unhideWhenUsed="0"/>
+    <w:lsdException w:name="Light Grid Accent 3" w:semiHidden="0" w:uiPriority="62" w:unhideWhenUsed="0"/>
+    <w:lsdException w:name="Medium Shading 1 Accent 3" w:semiHidden="0" w:uiPriority="63" w:unhideWhenUsed="0"/>
+    <w:lsdException w:name="Medium Shading 2 Accent 3" w:semiHidden="0" w:uiPriority="64" w:unhideWhenUsed="0"/>
+    <w:lsdException w:name="Medium List 1 Accent 3" w:semiHidden="0" w:uiPriority="65" w:unhideWhenUsed="0"/>
+    <w:lsdException w:name="Medium List 2 Accent 3" w:semiHidden="0" w:uiPriority="66" w:unhideWhenUsed="0"/>
+    <w:lsdException w:name="Medium Grid 1 Accent 3" w:semiHidden="0" w:uiPriority="67" w:unhideWhenUsed="0"/>
+    <w:lsdException w:name="Medium Grid 2 Accent 3" w:semiHidden="0" w:uiPriority="68" w:unhideWhenUsed="0"/>
+    <w:lsdException w:name="Medium Grid 3 Accent 3" w:semiHidden="0" w:uiPriority="69" w:unhideWhenUsed="0"/>
+    <w:lsdException w:name="Dark List Accent 3" w:semiHidden="0" w:uiPriority="70" w:unhideWhenUsed="0"/>
+    <w:lsdException w:name="Colorful Shading Accent 3" w:semiHidden="0" w:uiPriority="71" w:unhideWhenUsed="0"/>
+    <w:lsdException w:name="Colorful List Accent 3" w:semiHidden="0" w:uiPriority="72" w:unhideWhenUsed="0"/>
+    <w:lsdException w:name="Colorful Grid Accent 3" w:semiHidden="0" w:uiPriority="73" w:unhideWhenUsed="0"/>
+    <w:lsdException w:name="Light Shading Accent 4" w:semiHidden="0" w:uiPriority="60" w:unhideWhenUsed="0"/>
+    <w:lsdException w:name="Light List Accent 4" w:semiHidden="0" w:uiPriority="61" w:unhideWhenUsed="0"/>
+    <w:lsdException w:name="Light Grid Accent 4" w:semiHidden="0" w:uiPriority="62" w:unhideWhenUsed="0"/>
+    <w:lsdException w:name="Medium Shading 1 Accent 4" w:semiHidden="0" w:uiPriority="63" w:unhideWhenUsed="0"/>
+    <w:lsdException w:name="Medium Shading 2 Accent 4" w:semiHidden="0" w:uiPriority="64" w:unhideWhenUsed="0"/>
+    <w:lsdException w:name="Medium List 1 Accent 4" w:semiHidden="0" w:uiPriority="65" w:unhideWhenUsed="0"/>
+    <w:lsdException w:name="Medium List 2 Accent 4" w:semiHidden="0" w:uiPriority="66" w:unhideWhenUsed="0"/>
+    <w:lsdException w:name="Medium Grid 1 Accent 4" w:semiHidden="0" w:uiPriority="67" w:unhideWhenUsed="0"/>
+    <w:lsdException w:name="Medium Grid 2 Accent 4" w:semiHidden="0" w:uiPriority="68" w:unhideWhenUsed="0"/>
+    <w:lsdException w:name="Medium Grid 3 Accent 4" w:semiHidden="0" w:uiPriority="69" w:unhideWhenUsed="0"/>
+    <w:lsdException w:name="Dark List Accent 4" w:semiHidden="0" w:uiPriority="70" w:unhideWhenUsed="0"/>
+    <w:lsdException w:name="Colorful Shading Accent 4" w:semiHidden="0" w:uiPriority="71" w:unhideWhenUsed="0"/>
+    <w:lsdException w:name="Colorful List Accent 4" w:semiHidden="0" w:uiPriority="72" w:unhideWhenUsed="0"/>
+    <w:lsdException w:name="Colorful Grid Accent 4" w:semiHidden="0" w:uiPriority="73" w:unhideWhenUsed="0"/>
+    <w:lsdException w:name="Light Shading Accent 5" w:semiHidden="0" w:uiPriority="60" w:unhideWhenUsed="0"/>
+    <w:lsdException w:name="Light List Accent 5" w:semiHidden="0" w:uiPriority="61" w:unhideWhenUsed="0"/>
+    <w:lsdException w:name="Light Grid Accent 5" w:semiHidden="0" w:uiPriority="62" w:unhideWhenUsed="0"/>
+    <w:lsdException w:name="Medium Shading 1 Accent 5" w:semiHidden="0" w:uiPriority="63" w:unhideWhenUsed="0"/>
+    <w:lsdException w:name="Medium Shading 2 Accent 5" w:semiHidden="0" w:uiPriority="64" w:unhideWhenUsed="0"/>
+    <w:lsdException w:name="Medium List 1 Accent 5" w:semiHidden="0" w:uiPriority="65" w:unhideWhenUsed="0"/>
+    <w:lsdException w:name="Medium List 2 Accent 5" w:semiHidden="0" w:uiPriority="66" w:unhideWhenUsed="0"/>
+    <w:lsdException w:name="Medium Grid 1 Accent 5" w:semiHidden="0" w:uiPriority="67" w:unhideWhenUsed="0"/>
+    <w:lsdException w:name="Medium Grid 2 Accent 5" w:semiHidden="0" w:uiPriority="68" w:unhideWhenUsed="0"/>
+    <w:lsdException w:name="Medium Grid 3 Accent 5" w:semiHidden="0" w:uiPriority="69" w:unhideWhenUsed="0"/>
+    <w:lsdException w:name="Dark List Accent 5" w:semiHidden="0" w:uiPriority="70" w:unhideWhenUsed="0"/>
+    <w:lsdException w:name="Colorful Shading Accent 5" w:semiHidden="0" w:uiPriority="71" w:unhideWhenUsed="0"/>
+    <w:lsdException w:name="Colorful List Accent 5" w:semiHidden="0" w:uiPriority="72" w:unhideWhenUsed="0"/>
+    <w:lsdException w:name="Colorful Grid Accent 5" w:semiHidden="0" w:uiPriority="73" w:unhideWhenUsed="0"/>
+    <w:lsdException w:name="Light Shading Accent 6" w:semiHidden="0" w:uiPriority="60" w:unhideWhenUsed="0"/>
+    <w:lsdException w:name="Light List Accent 6" w:semiHidden="0" w:uiPriority="61" w:unhideWhenUsed="0"/>
+    <w:lsdException w:name="Light Grid Accent 6" w:semiHidden="0" w:uiPriority="62" w:unhideWhenUsed="0"/>
+    <w:lsdException w:name="Medium Shading 1 Accent 6" w:semiHidden="0" w:uiPriority="63" w:unhideWhenUsed="0"/>
+    <w:lsdException w:name="Medium Shading 2 Accent 6" w:semiHidden="0" w:uiPriority="64" w:unhideWhenUsed="0"/>
+    <w:lsdException w:name="Medium List 1 Accent 6" w:semiHidden="0" w:uiPriority="65" w:unhideWhenUsed="0"/>
+    <w:lsdException w:name="Medium List 2 Accent 6" w:semiHidden="0" w:uiPriority="66" w:unhideWhenUsed="0"/>
+    <w:lsdException w:name="Medium Grid 1 Accent 6" w:semiHidden="0" w:uiPriority="67" w:unhideWhenUsed="0"/>
+    <w:lsdException w:name="Medium Grid 2 Accent 6" w:semiHidden="0" w:uiPriority="68" w:unhideWhenUsed="0"/>
+    <w:lsdException w:name="Medium Grid 3 Accent 6" w:semiHidden="0" w:uiPriority="69" w:unhideWhenUsed="0"/>
+    <w:lsdException w:name="Dark List Accent 6" w:semiHidden="0" w:uiPriority="70" w:unhideWhenUsed="0"/>
+    <w:lsdException w:name="Colorful Shading Accent 6" w:semiHidden="0" w:uiPriority="71" w:unhideWhenUsed="0"/>
+    <w:lsdException w:name="Colorful List Accent 6" w:semiHidden="0" w:uiPriority="72" w:unhideWhenUsed="0"/>
+    <w:lsdException w:name="Colorful Grid Accent 6" w:semiHidden="0" w:uiPriority="73" w:unhideWhenUsed="0"/>
+    <w:lsdException w:name="Subtle Emphasis" w:semiHidden="0" w:uiPriority="19" w:unhideWhenUsed="0"/>
+    <w:lsdException w:name="Intense Emphasis" w:semiHidden="0" w:uiPriority="21" w:unhideWhenUsed="0"/>
+    <w:lsdException w:name="Subtle Reference" w:semiHidden="0" w:uiPriority="31" w:unhideWhenUsed="0"/>
+    <w:lsdException w:name="Intense Reference" w:semiHidden="0" w:uiPriority="32" w:unhideWhenUsed="0"/>
+    <w:lsdException w:name="Book Title" w:semiHidden="0" w:uiPriority="33" w:unhideWhenUsed="0"/>
+    <w:lsdException w:name="Bibliography" w:uiPriority="37"/>
+    <w:lsdException w:name="TOC Heading" w:qFormat="1"/>
+  </w:latentStyles>
+  <w:style w:type="paragraph" w:default="1" w:styleId="Normal">
+    <w:name w:val="Normal"/>
+    <w:qFormat/>
+    <w:rsid w:val="003B0210"/>
+    <w:pPr>
+      <w:spacing w:before="120"/>
+      <w:jc w:val="both"/>
+    </w:pPr>
+    <w:rPr>
+      <w:rFonts w:ascii="Verdana" w:hAnsi="Verdana"/>
+      <w:szCs w:val="24"/>
+      <w:lang w:val="bg-BG" w:eastAsia="bg-BG"/>
+    </w:rPr>
+  </w:style>
+  <w:style w:type="paragraph" w:styleId="Heading1">
+    <w:name w:val="heading 1"/>
+    <w:basedOn w:val="Normal"/>
+    <w:next w:val="Normal"/>
+    <w:link w:val="Heading1Char"/>
+    <w:qFormat/>
+    <w:rsid w:val="005465B1"/>
+    <w:pPr>
+      <w:keepNext/>
+      <w:spacing w:before="480" w:after="720"/>
+      <w:jc w:val="center"/>
+      <w:outlineLvl w:val="0"/>
+    </w:pPr>
+    <w:rPr>
+      <w:rFonts w:cs="Arial"/>
+      <w:b/>
+      <w:bCs/>
+      <w:kern w:val="32"/>
+      <w:sz w:val="48"/>
+      <w:szCs w:val="48"/>
+    </w:rPr>
+  </w:style>
+  <w:style w:type="paragraph" w:styleId="Heading2">
+    <w:name w:val="heading 2"/>
+    <w:basedOn w:val="Heading1"/>
+    <w:next w:val="Normal"/>
+    <w:link w:val="Heading2Char"/>
+    <w:qFormat/>
+    <w:rsid w:val="00AF2286"/>
+    <w:pPr>
+      <w:spacing w:before="240" w:after="120"/>
+      <w:jc w:val="left"/>
+      <w:outlineLvl w:val="1"/>
+    </w:pPr>
+    <w:rPr>
+      <w:sz w:val="28"/>
+      <w:szCs w:val="32"/>
+    </w:rPr>
+  </w:style>
+  <w:style w:type="paragraph" w:styleId="Heading3">
+    <w:name w:val="heading 3"/>
+    <w:basedOn w:val="Normal"/>
+    <w:next w:val="Normal"/>
+    <w:link w:val="Heading3Char"/>
+    <w:qFormat/>
+    <w:rsid w:val="00D62CAB"/>
+    <w:pPr>
+      <w:keepNext/>
+      <w:spacing w:before="240" w:after="60"/>
+      <w:jc w:val="left"/>
+      <w:outlineLvl w:val="2"/>
+    </w:pPr>
+    <w:rPr>
+      <w:rFonts w:cs="Arial"/>
+      <w:b/>
+      <w:bCs/>
+      <w:sz w:val="26"/>
+      <w:szCs w:val="26"/>
+    </w:rPr>
+  </w:style>
+  <w:style w:type="paragraph" w:styleId="Heading4">
+    <w:name w:val="heading 4"/>
+    <w:basedOn w:val="Normal"/>
+    <w:next w:val="Normal"/>
+    <w:link w:val="Heading4Char"/>
+    <w:qFormat/>
+    <w:rsid w:val="00D62CAB"/>
+    <w:pPr>
+      <w:keepNext/>
+      <w:spacing w:before="180" w:after="60"/>
+      <w:jc w:val="left"/>
+      <w:outlineLvl w:val="3"/>
+    </w:pPr>
+    <w:rPr>
+      <w:b/>
+      <w:bCs/>
+      <w:sz w:val="22"/>
+      <w:szCs w:val="28"/>
+    </w:rPr>
+  </w:style>
+  <w:style w:type="paragraph" w:styleId="Heading5">
+    <w:name w:val="heading 5"/>
+    <w:basedOn w:val="Normal"/>
+    <w:next w:val="Normal"/>
+    <w:link w:val="Heading5Char"/>
+    <w:rsid w:val="008D26CF"/>
+    <w:pPr>
+      <w:keepNext/>
+      <w:keepLines/>
+      <w:spacing w:before="200"/>
+      <w:outlineLvl w:val="4"/>
+    </w:pPr>
+    <w:rPr>
+      <w:rFonts w:ascii="Cambria" w:hAnsi="Cambria"/>
+      <w:color w:val="243F60"/>
+    </w:rPr>
+  </w:style>
+  <w:style w:type="paragraph" w:styleId="Heading6">
+    <w:name w:val="heading 6"/>
+    <w:basedOn w:val="Normal"/>
+    <w:next w:val="Normal"/>
+    <w:link w:val="Heading6Char"/>
+    <w:rsid w:val="008D26CF"/>
+    <w:pPr>
+      <w:keepNext/>
+      <w:keepLines/>
+      <w:spacing w:before="200"/>
+      <w:outlineLvl w:val="5"/>
+    </w:pPr>
+    <w:rPr>
+      <w:rFonts w:ascii="Cambria" w:hAnsi="Cambria"/>
+      <w:i/>
+      <w:iCs/>
+      <w:color w:val="243F60"/>
+    </w:rPr>
+  </w:style>
+  <w:style w:type="paragraph" w:styleId="Heading7">
+    <w:name w:val="heading 7"/>
+    <w:basedOn w:val="Normal"/>
+    <w:next w:val="Normal"/>
+    <w:link w:val="Heading7Char"/>
+    <w:rsid w:val="008D26CF"/>
+    <w:pPr>
+      <w:keepNext/>
+      <w:keepLines/>
+      <w:spacing w:before="200"/>
+      <w:outlineLvl w:val="6"/>
+    </w:pPr>
+    <w:rPr>
+      <w:rFonts w:ascii="Cambria" w:hAnsi="Cambria"/>
+      <w:i/>
+      <w:iCs/>
+      <w:color w:val="404040"/>
+    </w:rPr>
+  </w:style>
+  <w:style w:type="paragraph" w:styleId="Heading8">
+    <w:name w:val="heading 8"/>
+    <w:basedOn w:val="Normal"/>
+    <w:next w:val="Normal"/>
+    <w:link w:val="Heading8Char"/>
+    <w:rsid w:val="008D26CF"/>
+    <w:pPr>
+      <w:keepNext/>
+      <w:keepLines/>
+      <w:spacing w:before="200"/>
+      <w:outlineLvl w:val="7"/>
+    </w:pPr>
+    <w:rPr>
+      <w:rFonts w:ascii="Cambria" w:hAnsi="Cambria"/>
+      <w:color w:val="404040"/>
+      <w:szCs w:val="20"/>
+    </w:rPr>
+  </w:style>
+  <w:style w:type="paragraph" w:styleId="Heading9">
+    <w:name w:val="heading 9"/>
+    <w:basedOn w:val="Normal"/>
+    <w:next w:val="Normal"/>
+    <w:link w:val="Heading9Char"/>
+    <w:rsid w:val="008D26CF"/>
+    <w:pPr>
+      <w:keepNext/>
+      <w:keepLines/>
+      <w:spacing w:before="200"/>
+      <w:outlineLvl w:val="8"/>
+    </w:pPr>
+    <w:rPr>
+      <w:rFonts w:ascii="Cambria" w:hAnsi="Cambria"/>
+      <w:i/>
+      <w:iCs/>
+      <w:color w:val="404040"/>
+      <w:szCs w:val="20"/>
+    </w:rPr>
+  </w:style>
+  <w:style w:type="character" w:default="1" w:styleId="DefaultParagraphFont">
+    <w:name w:val="Default Paragraph Font"/>
+    <w:uiPriority w:val="1"/>
+    <w:unhideWhenUsed/>
+  </w:style>
+  <w:style w:type="table" w:default="1" w:styleId="TableNormal">
+    <w:name w:val="Normal Table"/>
+    <w:uiPriority w:val="99"/>
+    <w:semiHidden/>
+    <w:unhideWhenUsed/>
+    <w:tblPr>
+      <w:tblInd w:w="0" w:type="dxa"/>
+      <w:tblCellMar>
+        <w:top w:w="0" w:type="dxa"/>
+        <w:left w:w="108" w:type="dxa"/>
+        <w:bottom w:w="0" w:type="dxa"/>
+        <w:right w:w="108" w:type="dxa"/>
+      </w:tblCellMar>
+    </w:tblPr>
+  </w:style>
+  <w:style w:type="numbering" w:default="1" w:styleId="NoList">
+    <w:name w:val="No List"/>
+    <w:uiPriority w:val="99"/>
+    <w:semiHidden/>
+    <w:unhideWhenUsed/>
+  </w:style>
+  <w:style w:type="character" w:customStyle="1" w:styleId="Heading1Char">
+    <w:name w:val="Heading 1 Char"/>
+    <w:link w:val="Heading1"/>
+    <w:rsid w:val="00A66BA5"/>
+    <w:rPr>
+      <w:rFonts w:ascii="Verdana" w:hAnsi="Verdana" w:cs="Arial"/>
+      <w:b/>
+      <w:bCs/>
+      <w:kern w:val="32"/>
+      <w:sz w:val="48"/>
+      <w:szCs w:val="48"/>
+      <w:lang w:val="bg-BG" w:eastAsia="bg-BG" w:bidi="ar-SA"/>
+    </w:rPr>
+  </w:style>
+  <w:style w:type="character" w:customStyle="1" w:styleId="Heading2Char">
+    <w:name w:val="Heading 2 Char"/>
+    <w:link w:val="Heading2"/>
+    <w:rsid w:val="00A66BA5"/>
+    <w:rPr>
+      <w:rFonts w:ascii="Verdana" w:hAnsi="Verdana" w:cs="Arial"/>
+      <w:b/>
+      <w:bCs/>
+      <w:kern w:val="32"/>
+      <w:sz w:val="28"/>
+      <w:szCs w:val="32"/>
+      <w:lang w:val="bg-BG" w:eastAsia="bg-BG" w:bidi="ar-SA"/>
+    </w:rPr>
+  </w:style>
+  <w:style w:type="character" w:customStyle="1" w:styleId="Heading3Char">
+    <w:name w:val="Heading 3 Char"/>
+    <w:link w:val="Heading3"/>
+    <w:rsid w:val="00A66BA5"/>
+    <w:rPr>
+      <w:rFonts w:ascii="Verdana" w:hAnsi="Verdana" w:cs="Arial"/>
+      <w:b/>
+      <w:bCs/>
+      <w:sz w:val="26"/>
+      <w:szCs w:val="26"/>
+      <w:lang w:val="bg-BG" w:eastAsia="bg-BG" w:bidi="ar-SA"/>
+    </w:rPr>
+  </w:style>
+  <w:style w:type="character" w:customStyle="1" w:styleId="Heading4Char">
+    <w:name w:val="Heading 4 Char"/>
+    <w:link w:val="Heading4"/>
+    <w:rsid w:val="00A66BA5"/>
+    <w:rPr>
+      <w:rFonts w:ascii="Verdana" w:hAnsi="Verdana"/>
+      <w:b/>
+      <w:bCs/>
+      <w:sz w:val="22"/>
+      <w:szCs w:val="28"/>
+      <w:lang w:val="bg-BG" w:eastAsia="bg-BG" w:bidi="ar-SA"/>
+    </w:rPr>
+  </w:style>
+  <w:style w:type="paragraph" w:styleId="DocumentMap">
+    <w:name w:val="Document Map"/>
+    <w:basedOn w:val="Normal"/>
+    <w:link w:val="DocumentMapChar"/>
+    <w:semiHidden/>
+    <w:rsid w:val="00C47799"/>
+    <w:pPr>
+      <w:shd w:val="clear" w:color="auto" w:fill="000080"/>
+    </w:pPr>
+    <w:rPr>
+      <w:rFonts w:ascii="Tahoma" w:hAnsi="Tahoma" w:cs="Tahoma"/>
+      <w:szCs w:val="20"/>
+    </w:rPr>
+  </w:style>
+  <w:style w:type="character" w:customStyle="1" w:styleId="Code">
+    <w:name w:val="Code"/>
+    <w:qFormat/>
+    <w:rsid w:val="00E66405"/>
+    <w:rPr>
+      <w:rFonts w:ascii="Consolas" w:hAnsi="Consolas"/>
+      <w:b/>
+      <w:bCs/>
+      <w:noProof/>
+      <w:kern w:val="32"/>
+      <w:lang w:val="en-US"/>
+    </w:rPr>
+  </w:style>
+  <w:style w:type="character" w:customStyle="1" w:styleId="CharChar">
+    <w:name w:val="Char Char"/>
+    <w:semiHidden/>
+    <w:rsid w:val="0023267B"/>
+    <w:rPr>
+      <w:rFonts w:ascii="Verdana" w:eastAsia="Times New Roman" w:hAnsi="Verdana" w:cs="Arial"/>
+      <w:b/>
+      <w:bCs/>
+      <w:sz w:val="26"/>
+      <w:szCs w:val="26"/>
+      <w:lang w:eastAsia="bg-BG"/>
+    </w:rPr>
+  </w:style>
+  <w:style w:type="character" w:styleId="Hyperlink">
+    <w:name w:val="Hyperlink"/>
+    <w:uiPriority w:val="99"/>
+    <w:rsid w:val="006115D0"/>
+    <w:rPr>
+      <w:color w:val="0000FF"/>
+      <w:u w:val="single"/>
+    </w:rPr>
+  </w:style>
+  <w:style w:type="paragraph" w:styleId="Header">
+    <w:name w:val="header"/>
+    <w:basedOn w:val="Normal"/>
+    <w:link w:val="HeaderChar"/>
+    <w:unhideWhenUsed/>
+    <w:rsid w:val="003D36D2"/>
+    <w:pPr>
+      <w:tabs>
+        <w:tab w:val="center" w:pos="4703"/>
+        <w:tab w:val="right" w:pos="9406"/>
+      </w:tabs>
+      <w:spacing w:before="0"/>
+    </w:pPr>
+  </w:style>
+  <w:style w:type="table" w:styleId="TableGrid">
+    <w:name w:val="Table Grid"/>
+    <w:basedOn w:val="TableNormal"/>
+    <w:rsid w:val="008C0EF2"/>
+    <w:pPr>
+      <w:spacing w:before="120"/>
+      <w:jc w:val="both"/>
+    </w:pPr>
+    <w:tblPr>
+      <w:tblInd w:w="0" w:type="dxa"/>
+      <w:tblBorders>
+        <w:top w:val="single" w:sz="4" w:space="0" w:color="auto"/>
+        <w:left w:val="single" w:sz="4" w:space="0" w:color="auto"/>
+        <w:bottom w:val="single" w:sz="4" w:space="0" w:color="auto"/>
+        <w:right w:val="single" w:sz="4" w:space="0" w:color="auto"/>
+        <w:insideH w:val="single" w:sz="4" w:space="0" w:color="auto"/>
+        <w:insideV w:val="single" w:sz="4" w:space="0" w:color="auto"/>
+      </w:tblBorders>
+      <w:tblCellMar>
+        <w:top w:w="0" w:type="dxa"/>
+        <w:left w:w="108" w:type="dxa"/>
+        <w:bottom w:w="0" w:type="dxa"/>
+        <w:right w:w="108" w:type="dxa"/>
+      </w:tblCellMar>
+    </w:tblPr>
+  </w:style>
+  <w:style w:type="paragraph" w:styleId="BalloonText">
+    <w:name w:val="Balloon Text"/>
+    <w:basedOn w:val="Normal"/>
+    <w:link w:val="BalloonTextChar"/>
+    <w:semiHidden/>
+    <w:rsid w:val="00734ED6"/>
+    <w:rPr>
+      <w:rFonts w:ascii="Tahoma" w:hAnsi="Tahoma" w:cs="Tahoma"/>
+      <w:sz w:val="16"/>
+      <w:szCs w:val="16"/>
+    </w:rPr>
+  </w:style>
+  <w:style w:type="paragraph" w:customStyle="1" w:styleId="WarningMessage">
+    <w:name w:val="Warning Message"/>
+    <w:basedOn w:val="Normal"/>
+    <w:rsid w:val="00137164"/>
+    <w:pPr>
+      <w:spacing w:before="0"/>
+    </w:pPr>
+    <w:rPr>
+      <w:b/>
+    </w:rPr>
+  </w:style>
+  <w:style w:type="character" w:styleId="FollowedHyperlink">
+    <w:name w:val="FollowedHyperlink"/>
+    <w:rsid w:val="00CC5509"/>
+    <w:rPr>
+      <w:color w:val="800080"/>
+      <w:u w:val="single"/>
+    </w:rPr>
+  </w:style>
+  <w:style w:type="character" w:styleId="CommentReference">
+    <w:name w:val="annotation reference"/>
+    <w:semiHidden/>
+    <w:rsid w:val="00B20AD6"/>
+    <w:rPr>
+      <w:sz w:val="16"/>
+      <w:szCs w:val="16"/>
+    </w:rPr>
+  </w:style>
+  <w:style w:type="paragraph" w:styleId="CommentText">
+    <w:name w:val="annotation text"/>
+    <w:basedOn w:val="Normal"/>
+    <w:link w:val="CommentTextChar"/>
+    <w:semiHidden/>
+    <w:rsid w:val="00B20AD6"/>
+    <w:rPr>
+      <w:szCs w:val="20"/>
+    </w:rPr>
+  </w:style>
+  <w:style w:type="paragraph" w:styleId="TOC1">
+    <w:name w:val="toc 1"/>
+    <w:basedOn w:val="Normal"/>
+    <w:next w:val="Normal"/>
+    <w:uiPriority w:val="39"/>
+    <w:rsid w:val="008D26CF"/>
+    <w:pPr>
+      <w:spacing w:before="60" w:after="60"/>
+      <w:jc w:val="left"/>
+    </w:pPr>
+    <w:rPr>
+      <w:b/>
+      <w:bCs/>
+      <w:szCs w:val="20"/>
+    </w:rPr>
+  </w:style>
+  <w:style w:type="character" w:customStyle="1" w:styleId="Heading5Char">
+    <w:name w:val="Heading 5 Char"/>
+    <w:link w:val="Heading5"/>
+    <w:rsid w:val="008D26CF"/>
+    <w:rPr>
+      <w:rFonts w:ascii="Cambria" w:hAnsi="Cambria"/>
+      <w:color w:val="243F60"/>
+      <w:szCs w:val="24"/>
+      <w:lang w:val="bg-BG" w:eastAsia="bg-BG"/>
+    </w:rPr>
+  </w:style>
+  <w:style w:type="character" w:customStyle="1" w:styleId="Heading6Char">
+    <w:name w:val="Heading 6 Char"/>
+    <w:link w:val="Heading6"/>
+    <w:rsid w:val="008D26CF"/>
+    <w:rPr>
+      <w:rFonts w:ascii="Cambria" w:hAnsi="Cambria"/>
+      <w:i/>
+      <w:iCs/>
+      <w:color w:val="243F60"/>
+      <w:szCs w:val="24"/>
+      <w:lang w:val="bg-BG" w:eastAsia="bg-BG"/>
+    </w:rPr>
+  </w:style>
+  <w:style w:type="character" w:customStyle="1" w:styleId="Heading7Char">
+    <w:name w:val="Heading 7 Char"/>
+    <w:link w:val="Heading7"/>
+    <w:rsid w:val="008D26CF"/>
+    <w:rPr>
+      <w:rFonts w:ascii="Cambria" w:hAnsi="Cambria"/>
+      <w:i/>
+      <w:iCs/>
+      <w:color w:val="404040"/>
+      <w:szCs w:val="24"/>
+      <w:lang w:val="bg-BG" w:eastAsia="bg-BG"/>
+    </w:rPr>
+  </w:style>
+  <w:style w:type="character" w:customStyle="1" w:styleId="Heading8Char">
+    <w:name w:val="Heading 8 Char"/>
+    <w:link w:val="Heading8"/>
+    <w:rsid w:val="008D26CF"/>
+    <w:rPr>
+      <w:rFonts w:ascii="Cambria" w:hAnsi="Cambria"/>
+      <w:color w:val="404040"/>
+      <w:lang w:val="bg-BG" w:eastAsia="bg-BG"/>
+    </w:rPr>
+  </w:style>
+  <w:style w:type="character" w:customStyle="1" w:styleId="Heading9Char">
+    <w:name w:val="Heading 9 Char"/>
+    <w:link w:val="Heading9"/>
+    <w:rsid w:val="008D26CF"/>
+    <w:rPr>
+      <w:rFonts w:ascii="Cambria" w:hAnsi="Cambria"/>
+      <w:i/>
+      <w:iCs/>
+      <w:color w:val="404040"/>
+      <w:lang w:val="bg-BG" w:eastAsia="bg-BG"/>
+    </w:rPr>
+  </w:style>
+  <w:style w:type="character" w:customStyle="1" w:styleId="HeaderChar">
+    <w:name w:val="Header Char"/>
+    <w:basedOn w:val="DefaultParagraphFont"/>
+    <w:link w:val="Header"/>
+    <w:rsid w:val="003D36D2"/>
+    <w:rPr>
+      <w:rFonts w:ascii="Verdana" w:hAnsi="Verdana"/>
+      <w:szCs w:val="24"/>
+      <w:lang w:val="bg-BG" w:eastAsia="bg-BG"/>
+    </w:rPr>
+  </w:style>
+  <w:style w:type="character" w:customStyle="1" w:styleId="CommentTextChar">
+    <w:name w:val="Comment Text Char"/>
+    <w:link w:val="CommentText"/>
+    <w:semiHidden/>
+    <w:rsid w:val="008D26CF"/>
+    <w:rPr>
+      <w:rFonts w:ascii="Verdana" w:hAnsi="Verdana"/>
+      <w:lang w:val="bg-BG" w:eastAsia="bg-BG"/>
+    </w:rPr>
+  </w:style>
+  <w:style w:type="paragraph" w:styleId="Revision">
+    <w:name w:val="Revision"/>
+    <w:hidden/>
+    <w:semiHidden/>
+    <w:rsid w:val="008D26CF"/>
+    <w:rPr>
+      <w:rFonts w:ascii="Verdana" w:hAnsi="Verdana"/>
+      <w:szCs w:val="24"/>
+      <w:lang w:val="bg-BG" w:eastAsia="bg-BG"/>
+    </w:rPr>
+  </w:style>
+  <w:style w:type="paragraph" w:customStyle="1" w:styleId="WarningMessageAfter6pt">
+    <w:name w:val="Warning Message + After:  6 pt"/>
+    <w:basedOn w:val="WarningMessage"/>
+    <w:next w:val="WarningMessage"/>
+    <w:rsid w:val="008D26CF"/>
+    <w:pPr>
+      <w:spacing w:after="120"/>
+    </w:pPr>
+    <w:rPr>
+      <w:bCs/>
+      <w:szCs w:val="20"/>
+    </w:rPr>
+  </w:style>
+  <w:style w:type="paragraph" w:styleId="TOC2">
+    <w:name w:val="toc 2"/>
+    <w:basedOn w:val="Normal"/>
+    <w:next w:val="Normal"/>
+    <w:autoRedefine/>
+    <w:uiPriority w:val="39"/>
+    <w:rsid w:val="008D26CF"/>
+    <w:pPr>
+      <w:spacing w:before="60" w:after="60"/>
+      <w:ind w:left="198"/>
+    </w:pPr>
+    <w:rPr>
+      <w:sz w:val="18"/>
+    </w:rPr>
+  </w:style>
+  <w:style w:type="character" w:customStyle="1" w:styleId="SvetlinNakov">
+    <w:name w:val="Svetlin Nakov"/>
+    <w:semiHidden/>
+    <w:rsid w:val="008D26CF"/>
+    <w:rPr>
+      <w:rFonts w:ascii="Arial" w:hAnsi="Arial" w:cs="Arial"/>
+      <w:b w:val="0"/>
+      <w:bCs w:val="0"/>
+      <w:i w:val="0"/>
+      <w:iCs w:val="0"/>
+      <w:strike w:val="0"/>
+      <w:color w:val="000000"/>
+      <w:sz w:val="24"/>
+      <w:szCs w:val="24"/>
+      <w:u w:val="none"/>
+    </w:rPr>
+  </w:style>
+  <w:style w:type="table" w:customStyle="1" w:styleId="TableGrid1">
+    <w:name w:val="Table Grid1"/>
+    <w:basedOn w:val="TableNormal"/>
+    <w:next w:val="TableGrid"/>
+    <w:rsid w:val="008D26CF"/>
+    <w:tblPr>
+      <w:tblInd w:w="0" w:type="dxa"/>
+      <w:tblBorders>
+        <w:top w:val="single" w:sz="4" w:space="0" w:color="auto"/>
+        <w:left w:val="single" w:sz="4" w:space="0" w:color="auto"/>
+        <w:bottom w:val="single" w:sz="4" w:space="0" w:color="auto"/>
+        <w:right w:val="single" w:sz="4" w:space="0" w:color="auto"/>
+        <w:insideH w:val="single" w:sz="4" w:space="0" w:color="auto"/>
+        <w:insideV w:val="single" w:sz="4" w:space="0" w:color="auto"/>
+      </w:tblBorders>
+      <w:tblCellMar>
+        <w:top w:w="0" w:type="dxa"/>
+        <w:left w:w="108" w:type="dxa"/>
+        <w:bottom w:w="0" w:type="dxa"/>
+        <w:right w:w="108" w:type="dxa"/>
+      </w:tblCellMar>
+    </w:tblPr>
+  </w:style>
+  <w:style w:type="table" w:customStyle="1" w:styleId="TableGrid2">
+    <w:name w:val="Table Grid2"/>
+    <w:basedOn w:val="TableNormal"/>
+    <w:next w:val="TableGrid"/>
+    <w:rsid w:val="008D26CF"/>
+    <w:tblPr>
+      <w:tblInd w:w="0" w:type="dxa"/>
+      <w:tblBorders>
+        <w:top w:val="single" w:sz="4" w:space="0" w:color="auto"/>
+        <w:left w:val="single" w:sz="4" w:space="0" w:color="auto"/>
+        <w:bottom w:val="single" w:sz="4" w:space="0" w:color="auto"/>
+        <w:right w:val="single" w:sz="4" w:space="0" w:color="auto"/>
+        <w:insideH w:val="single" w:sz="4" w:space="0" w:color="auto"/>
+        <w:insideV w:val="single" w:sz="4" w:space="0" w:color="auto"/>
+      </w:tblBorders>
+      <w:tblCellMar>
+        <w:top w:w="0" w:type="dxa"/>
+        <w:left w:w="108" w:type="dxa"/>
+        <w:bottom w:w="0" w:type="dxa"/>
+        <w:right w:w="108" w:type="dxa"/>
+      </w:tblCellMar>
     </w:tblPr>
   </w:style>
   <w:style w:type="paragraph" w:styleId="ListParagraph">
@@ -23248,7 +25179,7 @@
 </file>
 
 <file path=customXml/itemProps1.xml><?xml version="1.0" encoding="utf-8"?>
-<ds:datastoreItem xmlns:ds="http://schemas.openxmlformats.org/officeDocument/2006/customXml" ds:itemID="{0A7D3B1E-EBED-4101-8CB5-C97E2F9B2E1E}">
+<ds:datastoreItem xmlns:ds="http://schemas.openxmlformats.org/officeDocument/2006/customXml" ds:itemID="{60AFD992-50B5-634A-A700-FA5A2F720552}">
   <ds:schemaRefs>
     <ds:schemaRef ds:uri="http://schemas.openxmlformats.org/officeDocument/2006/bibliography"/>
   </ds:schemaRefs>

</xml_diff>